<commit_message>
modified : Design pattern report.docx
</commit_message>
<xml_diff>
--- a/team5/Design pattern report.docx
+++ b/team5/Design pattern report.docx
@@ -4,11 +4,6 @@
   <w:body>
     <w:p>
       <w:pPr>
-        <w:pStyle w:val="a6"/>
-        <w:numPr>
-          <w:ilvl w:val="0"/>
-          <w:numId w:val="4"/>
-        </w:numPr>
         <w:rPr>
           <w:b/>
           <w:bCs/>
@@ -16,17 +11,17 @@
           <w:szCs w:val="28"/>
         </w:rPr>
       </w:pPr>
-      <w:proofErr w:type="spellStart"/>
-      <w:r>
-        <w:rPr>
+      <w:r>
+        <w:rPr>
+          <w:rFonts w:hint="eastAsia"/>
           <w:b/>
           <w:bCs/>
           <w:sz w:val="24"/>
           <w:szCs w:val="28"/>
         </w:rPr>
-        <w:t>AuthenticationService</w:t>
-      </w:r>
-      <w:proofErr w:type="spellEnd"/>
+        <w:t xml:space="preserve">1. </w:t>
+      </w:r>
+      <w:proofErr w:type="spellStart"/>
       <w:r>
         <w:rPr>
           <w:b/>
@@ -34,36 +29,45 @@
           <w:sz w:val="24"/>
           <w:szCs w:val="28"/>
         </w:rPr>
-        <w:t xml:space="preserve"> - </w:t>
-      </w:r>
-      <w:r>
-        <w:rPr>
-          <w:rFonts w:hint="eastAsia"/>
+        <w:t>AuthenticationService</w:t>
+      </w:r>
+      <w:proofErr w:type="spellEnd"/>
+      <w:r>
+        <w:rPr>
           <w:b/>
           <w:bCs/>
           <w:sz w:val="24"/>
           <w:szCs w:val="28"/>
         </w:rPr>
-        <w:t>Singleton</w:t>
-      </w:r>
-      <w:r>
-        <w:rPr>
+        <w:t xml:space="preserve"> - </w:t>
+      </w:r>
+      <w:r>
+        <w:rPr>
+          <w:rFonts w:hint="eastAsia"/>
           <w:b/>
           <w:bCs/>
           <w:sz w:val="24"/>
           <w:szCs w:val="28"/>
         </w:rPr>
+        <w:t>Singleton</w:t>
+      </w:r>
+      <w:r>
+        <w:rPr>
+          <w:b/>
+          <w:bCs/>
+          <w:sz w:val="24"/>
+          <w:szCs w:val="28"/>
+        </w:rPr>
         <w:t xml:space="preserve"> (생성 패턴)</w:t>
       </w:r>
     </w:p>
     <w:p>
-      <w:pPr>
-        <w:pStyle w:val="a6"/>
-        <w:numPr>
-          <w:ilvl w:val="0"/>
-          <w:numId w:val="5"/>
-        </w:numPr>
-      </w:pPr>
+      <w:r>
+        <w:rPr>
+          <w:rFonts w:hint="eastAsia"/>
+        </w:rPr>
+        <w:t xml:space="preserve">- </w:t>
+      </w:r>
       <w:r>
         <w:rPr>
           <w:rFonts w:hint="eastAsia"/>
@@ -84,15 +88,11 @@
       </w:r>
     </w:p>
     <w:p>
-      <w:pPr>
-        <w:pStyle w:val="a6"/>
-        <w:numPr>
-          <w:ilvl w:val="0"/>
-          <w:numId w:val="5"/>
-        </w:numPr>
-      </w:pPr>
-      <w:r>
-        <w:t xml:space="preserve"> </w:t>
+      <w:r>
+        <w:rPr>
+          <w:rFonts w:hint="eastAsia"/>
+        </w:rPr>
+        <w:t xml:space="preserve">- </w:t>
       </w:r>
       <w:proofErr w:type="spellStart"/>
       <w:r>
@@ -527,11 +527,6 @@
     <w:p/>
     <w:p>
       <w:pPr>
-        <w:pStyle w:val="a6"/>
-        <w:numPr>
-          <w:ilvl w:val="0"/>
-          <w:numId w:val="4"/>
-        </w:numPr>
         <w:rPr>
           <w:b/>
           <w:bCs/>
@@ -539,83 +534,94 @@
           <w:szCs w:val="28"/>
         </w:rPr>
       </w:pPr>
-      <w:proofErr w:type="spellStart"/>
-      <w:r>
-        <w:rPr>
+      <w:r>
+        <w:rPr>
+          <w:rFonts w:hint="eastAsia"/>
           <w:b/>
           <w:bCs/>
           <w:sz w:val="24"/>
           <w:szCs w:val="28"/>
         </w:rPr>
-        <w:t>ProductSearchEngine</w:t>
-      </w:r>
-      <w:proofErr w:type="spellEnd"/>
-      <w:r>
-        <w:rPr>
-          <w:rFonts w:hint="eastAsia"/>
+        <w:t xml:space="preserve">2. </w:t>
+      </w:r>
+      <w:proofErr w:type="spellStart"/>
+      <w:r>
+        <w:rPr>
           <w:b/>
           <w:bCs/>
           <w:sz w:val="24"/>
           <w:szCs w:val="28"/>
         </w:rPr>
-        <w:t xml:space="preserve"> </w:t>
-      </w:r>
-      <w:r>
-        <w:rPr>
+        <w:t>ProductSearchEngine</w:t>
+      </w:r>
+      <w:proofErr w:type="spellEnd"/>
+      <w:r>
+        <w:rPr>
+          <w:rFonts w:hint="eastAsia"/>
           <w:b/>
           <w:bCs/>
           <w:sz w:val="24"/>
           <w:szCs w:val="28"/>
         </w:rPr>
-        <w:t xml:space="preserve">– </w:t>
-      </w:r>
-      <w:r>
-        <w:rPr>
-          <w:rFonts w:hint="eastAsia"/>
+        <w:t xml:space="preserve"> </w:t>
+      </w:r>
+      <w:r>
+        <w:rPr>
           <w:b/>
           <w:bCs/>
           <w:sz w:val="24"/>
           <w:szCs w:val="28"/>
         </w:rPr>
-        <w:t>Strategy</w:t>
-      </w:r>
-      <w:r>
-        <w:rPr>
+        <w:t xml:space="preserve">– </w:t>
+      </w:r>
+      <w:r>
+        <w:rPr>
+          <w:rFonts w:hint="eastAsia"/>
           <w:b/>
           <w:bCs/>
           <w:sz w:val="24"/>
           <w:szCs w:val="28"/>
         </w:rPr>
-        <w:t xml:space="preserve"> (</w:t>
-      </w:r>
-      <w:r>
-        <w:rPr>
-          <w:rFonts w:hint="eastAsia"/>
+        <w:t>Strategy</w:t>
+      </w:r>
+      <w:r>
+        <w:rPr>
           <w:b/>
           <w:bCs/>
           <w:sz w:val="24"/>
           <w:szCs w:val="28"/>
         </w:rPr>
-        <w:t>행동</w:t>
-      </w:r>
-      <w:r>
-        <w:rPr>
+        <w:t xml:space="preserve"> (</w:t>
+      </w:r>
+      <w:r>
+        <w:rPr>
+          <w:rFonts w:hint="eastAsia"/>
           <w:b/>
           <w:bCs/>
           <w:sz w:val="24"/>
           <w:szCs w:val="28"/>
         </w:rPr>
+        <w:t>행동</w:t>
+      </w:r>
+      <w:r>
+        <w:rPr>
+          <w:b/>
+          <w:bCs/>
+          <w:sz w:val="24"/>
+          <w:szCs w:val="28"/>
+        </w:rPr>
         <w:t xml:space="preserve"> 패턴)</w:t>
       </w:r>
     </w:p>
     <w:p>
-      <w:pPr>
-        <w:pStyle w:val="a6"/>
-        <w:numPr>
-          <w:ilvl w:val="0"/>
-          <w:numId w:val="5"/>
-        </w:numPr>
-      </w:pPr>
+      <w:r>
+        <w:rPr>
+          <w:rFonts w:ascii="Segoe UI" w:hAnsi="Segoe UI" w:cs="Segoe UI" w:hint="eastAsia"/>
+          <w:color w:val="0D0D0D"/>
+          <w:shd w:val="clear" w:color="auto" w:fill="FFFFFF"/>
+        </w:rPr>
+        <w:t xml:space="preserve">- </w:t>
+      </w:r>
       <w:r>
         <w:rPr>
           <w:rFonts w:ascii="Segoe UI" w:hAnsi="Segoe UI" w:cs="Segoe UI"/>
@@ -1227,16 +1233,23 @@
     </w:p>
     <w:p>
       <w:pPr>
-        <w:pStyle w:val="a6"/>
-        <w:numPr>
-          <w:ilvl w:val="0"/>
-          <w:numId w:val="5"/>
-        </w:numPr>
         <w:rPr>
           <w:rFonts w:asciiTheme="minorEastAsia" w:hAnsiTheme="minorEastAsia"/>
           <w:szCs w:val="22"/>
         </w:rPr>
       </w:pPr>
+      <w:r>
+        <w:rPr>
+          <w:rStyle w:val="HTML"/>
+          <w:rFonts w:asciiTheme="minorEastAsia" w:eastAsiaTheme="minorEastAsia" w:hAnsiTheme="minorEastAsia" w:hint="eastAsia"/>
+          <w:color w:val="0D0D0D"/>
+          <w:sz w:val="22"/>
+          <w:szCs w:val="22"/>
+          <w:bdr w:val="single" w:sz="2" w:space="0" w:color="E3E3E3" w:frame="1"/>
+          <w:shd w:val="clear" w:color="auto" w:fill="FFFFFF"/>
+        </w:rPr>
+        <w:t xml:space="preserve">- </w:t>
+      </w:r>
       <w:proofErr w:type="spellStart"/>
       <w:r>
         <w:rPr>
@@ -2318,7 +2331,13 @@
     <w:p/>
     <w:p/>
     <w:p/>
-    <w:p/>
+    <w:p>
+      <w:pPr>
+        <w:rPr>
+          <w:rFonts w:hint="eastAsia"/>
+        </w:rPr>
+      </w:pPr>
+    </w:p>
     <w:p>
       <w:r>
         <w:rPr>
@@ -2333,12 +2352,22 @@
       <w:proofErr w:type="spellStart"/>
       <w:r>
         <w:rPr>
+          <w:rFonts w:hint="eastAsia"/>
           <w:b/>
           <w:bCs/>
           <w:sz w:val="24"/>
           <w:szCs w:val="28"/>
         </w:rPr>
-        <w:t>OrderManagementSystem</w:t>
+        <w:t>O</w:t>
+      </w:r>
+      <w:r>
+        <w:rPr>
+          <w:b/>
+          <w:bCs/>
+          <w:sz w:val="24"/>
+          <w:szCs w:val="28"/>
+        </w:rPr>
+        <w:t>rderManagementSystem</w:t>
       </w:r>
       <w:proofErr w:type="spellEnd"/>
       <w:r>
@@ -3499,14 +3528,15 @@
       </w:tr>
     </w:tbl>
     <w:p/>
-    <w:p/>
     <w:p>
       <w:pPr>
-        <w:pStyle w:val="a6"/>
-        <w:numPr>
-          <w:ilvl w:val="0"/>
-          <w:numId w:val="8"/>
-        </w:numPr>
+        <w:rPr>
+          <w:rFonts w:hint="eastAsia"/>
+        </w:rPr>
+      </w:pPr>
+    </w:p>
+    <w:p>
+      <w:pPr>
         <w:rPr>
           <w:b/>
           <w:bCs/>
@@ -3514,55 +3544,64 @@
           <w:szCs w:val="28"/>
         </w:rPr>
       </w:pPr>
-      <w:proofErr w:type="spellStart"/>
-      <w:r>
-        <w:rPr>
+      <w:r>
+        <w:rPr>
+          <w:rFonts w:hint="eastAsia"/>
           <w:b/>
           <w:bCs/>
           <w:sz w:val="24"/>
           <w:szCs w:val="28"/>
         </w:rPr>
-        <w:t>UserPreferences</w:t>
-      </w:r>
-      <w:proofErr w:type="spellEnd"/>
-      <w:r>
-        <w:rPr>
-          <w:rFonts w:hint="eastAsia"/>
+        <w:t xml:space="preserve">4. </w:t>
+      </w:r>
+      <w:proofErr w:type="spellStart"/>
+      <w:r>
+        <w:rPr>
           <w:b/>
           <w:bCs/>
           <w:sz w:val="24"/>
           <w:szCs w:val="28"/>
         </w:rPr>
-        <w:t xml:space="preserve"> - </w:t>
-      </w:r>
-      <w:r>
-        <w:rPr>
+        <w:t>UserPreferences</w:t>
+      </w:r>
+      <w:proofErr w:type="spellEnd"/>
+      <w:r>
+        <w:rPr>
+          <w:rFonts w:hint="eastAsia"/>
           <w:b/>
           <w:bCs/>
           <w:sz w:val="24"/>
           <w:szCs w:val="28"/>
         </w:rPr>
-        <w:t>Builder</w:t>
-      </w:r>
-      <w:r>
-        <w:rPr>
-          <w:rFonts w:hint="eastAsia"/>
+        <w:t xml:space="preserve"> - </w:t>
+      </w:r>
+      <w:r>
+        <w:rPr>
           <w:b/>
           <w:bCs/>
           <w:sz w:val="24"/>
           <w:szCs w:val="28"/>
         </w:rPr>
+        <w:t>Builder</w:t>
+      </w:r>
+      <w:r>
+        <w:rPr>
+          <w:rFonts w:hint="eastAsia"/>
+          <w:b/>
+          <w:bCs/>
+          <w:sz w:val="24"/>
+          <w:szCs w:val="28"/>
+        </w:rPr>
         <w:t xml:space="preserve"> (생성 패턴)</w:t>
       </w:r>
     </w:p>
     <w:p>
-      <w:pPr>
-        <w:pStyle w:val="a6"/>
-        <w:numPr>
-          <w:ilvl w:val="0"/>
-          <w:numId w:val="5"/>
-        </w:numPr>
-      </w:pPr>
+      <w:r>
+        <w:rPr>
+          <w:rFonts w:hint="eastAsia"/>
+        </w:rPr>
+        <w:t xml:space="preserve">- </w:t>
+      </w:r>
       <w:r>
         <w:t>Builder</w:t>
       </w:r>
@@ -3611,66 +3650,26 @@
     </w:p>
     <w:p>
       <w:pPr>
-        <w:pStyle w:val="a6"/>
-        <w:numPr>
-          <w:ilvl w:val="0"/>
-          <w:numId w:val="5"/>
-        </w:numPr>
-      </w:pPr>
-      <w:proofErr w:type="spellStart"/>
-      <w:r>
-        <w:rPr>
-          <w:rFonts w:hint="eastAsia"/>
-        </w:rPr>
-        <w:t>UserPreferences</w:t>
-      </w:r>
-      <w:proofErr w:type="spellEnd"/>
-      <w:r>
-        <w:rPr>
-          <w:rFonts w:hint="eastAsia"/>
-        </w:rPr>
-        <w:t xml:space="preserve">는 코디 제안에서 사용자가 페이지에서 작성한 양식의 데이터를 담고 있는 객체인데, 해당 양식에는 여러 개의 필수 문항과 선택 문항이 존재하며, 선택 문항의 경우 데이터가 들어오지 않을 수 있다. 따라서 가진 멤버 변수가 많고, 선택 문항의 기입 여부에 따라 생성자를 여러 개 두어야 하는 </w:t>
-      </w:r>
-      <w:proofErr w:type="spellStart"/>
-      <w:r>
-        <w:rPr>
-          <w:rFonts w:hint="eastAsia"/>
-        </w:rPr>
-        <w:t>UserPreferences</w:t>
-      </w:r>
-      <w:proofErr w:type="spellEnd"/>
-      <w:r>
-        <w:rPr>
-          <w:rFonts w:hint="eastAsia"/>
-        </w:rPr>
-        <w:t>에는 Builder 패턴이 적합하다.</w:t>
-      </w:r>
-    </w:p>
-    <w:p>
+        <w:rPr>
+          <w:rFonts w:hint="eastAsia"/>
+        </w:rPr>
+      </w:pPr>
       <w:r>
         <w:rPr>
           <w:noProof/>
         </w:rPr>
         <w:drawing>
-          <wp:anchor distT="0" distB="0" distL="114300" distR="114300" simplePos="0" relativeHeight="251677696" behindDoc="1" locked="0" layoutInCell="1" allowOverlap="1" wp14:anchorId="74C64A0F" wp14:editId="761413F0">
+          <wp:anchor distT="0" distB="0" distL="114300" distR="114300" simplePos="0" relativeHeight="251677696" behindDoc="1" locked="0" layoutInCell="1" allowOverlap="1" wp14:anchorId="74C64A0F" wp14:editId="58D19A67">
             <wp:simplePos x="0" y="0"/>
             <wp:positionH relativeFrom="margin">
-              <wp:posOffset>829310</wp:posOffset>
+              <wp:align>center</wp:align>
             </wp:positionH>
             <wp:positionV relativeFrom="paragraph">
-              <wp:posOffset>10795</wp:posOffset>
+              <wp:posOffset>1251585</wp:posOffset>
             </wp:positionV>
-            <wp:extent cx="4385310" cy="2520950"/>
+            <wp:extent cx="4882515" cy="2806065"/>
             <wp:effectExtent l="0" t="0" r="0" b="0"/>
-            <wp:wrapTight wrapText="bothSides">
-              <wp:wrapPolygon edited="0">
-                <wp:start x="0" y="0"/>
-                <wp:lineTo x="0" y="21382"/>
-                <wp:lineTo x="21487" y="21382"/>
-                <wp:lineTo x="21487" y="0"/>
-                <wp:lineTo x="0" y="0"/>
-              </wp:wrapPolygon>
-            </wp:wrapTight>
+            <wp:wrapTopAndBottom/>
             <wp:docPr id="1888336070" name="그림 1"/>
             <wp:cNvGraphicFramePr>
               <a:graphicFrameLocks xmlns:a="http://schemas.openxmlformats.org/drawingml/2006/main" noChangeAspect="1"/>
@@ -3697,7 +3696,7 @@
                   <pic:spPr>
                     <a:xfrm>
                       <a:off x="0" y="0"/>
-                      <a:ext cx="4385310" cy="2520950"/>
+                      <a:ext cx="4882515" cy="2806065"/>
                     </a:xfrm>
                     <a:prstGeom prst="rect">
                       <a:avLst/>
@@ -3715,21 +3714,50 @@
           </wp:anchor>
         </w:drawing>
       </w:r>
+      <w:r>
+        <w:rPr>
+          <w:rFonts w:hint="eastAsia"/>
+        </w:rPr>
+        <w:t xml:space="preserve">- </w:t>
+      </w:r>
+      <w:proofErr w:type="spellStart"/>
+      <w:r>
+        <w:rPr>
+          <w:rFonts w:hint="eastAsia"/>
+        </w:rPr>
+        <w:t>UserPreferences</w:t>
+      </w:r>
+      <w:proofErr w:type="spellEnd"/>
+      <w:r>
+        <w:rPr>
+          <w:rFonts w:hint="eastAsia"/>
+        </w:rPr>
+        <w:t xml:space="preserve">는 코디 제안에서 사용자가 페이지에서 작성한 양식의 데이터를 담고 있는 객체인데, 해당 양식에는 여러 개의 필수 문항과 선택 문항이 존재하며, 선택 문항의 경우 데이터가 들어오지 않을 수 있다. 따라서 가진 멤버 변수가 많고, 선택 문항의 </w:t>
+      </w:r>
+      <w:r>
+        <w:rPr>
+          <w:rFonts w:hint="eastAsia"/>
+        </w:rPr>
+        <w:lastRenderedPageBreak/>
+        <w:t xml:space="preserve">기입 여부에 따라 생성자를 여러 개 두어야 하는 </w:t>
+      </w:r>
+      <w:proofErr w:type="spellStart"/>
+      <w:r>
+        <w:rPr>
+          <w:rFonts w:hint="eastAsia"/>
+        </w:rPr>
+        <w:t>UserPreferences</w:t>
+      </w:r>
+      <w:proofErr w:type="spellEnd"/>
+      <w:r>
+        <w:rPr>
+          <w:rFonts w:hint="eastAsia"/>
+        </w:rPr>
+        <w:t>에는 Builder 패턴이 적합하다.</w:t>
+      </w:r>
     </w:p>
-    <w:p/>
-    <w:p/>
-    <w:p/>
-    <w:p/>
-    <w:p/>
-    <w:p/>
-    <w:p/>
     <w:p>
       <w:pPr>
-        <w:pStyle w:val="a6"/>
-        <w:numPr>
-          <w:ilvl w:val="0"/>
-          <w:numId w:val="8"/>
-        </w:numPr>
         <w:rPr>
           <w:b/>
           <w:bCs/>
@@ -3737,7 +3765,6 @@
           <w:szCs w:val="28"/>
         </w:rPr>
       </w:pPr>
-      <w:proofErr w:type="spellStart"/>
       <w:r>
         <w:rPr>
           <w:rFonts w:hint="eastAsia"/>
@@ -3746,9 +3773,8 @@
           <w:sz w:val="24"/>
           <w:szCs w:val="28"/>
         </w:rPr>
-        <w:t>ItemDetailPage</w:t>
-      </w:r>
-      <w:proofErr w:type="spellEnd"/>
+        <w:t>5</w:t>
+      </w:r>
       <w:r>
         <w:rPr>
           <w:rFonts w:hint="eastAsia"/>
@@ -3757,17 +3783,38 @@
           <w:sz w:val="24"/>
           <w:szCs w:val="28"/>
         </w:rPr>
+        <w:t xml:space="preserve">. </w:t>
+      </w:r>
+      <w:proofErr w:type="spellStart"/>
+      <w:r>
+        <w:rPr>
+          <w:rFonts w:hint="eastAsia"/>
+          <w:b/>
+          <w:bCs/>
+          <w:sz w:val="24"/>
+          <w:szCs w:val="28"/>
+        </w:rPr>
+        <w:t>ItemDetailPage</w:t>
+      </w:r>
+      <w:proofErr w:type="spellEnd"/>
+      <w:r>
+        <w:rPr>
+          <w:rFonts w:hint="eastAsia"/>
+          <w:b/>
+          <w:bCs/>
+          <w:sz w:val="24"/>
+          <w:szCs w:val="28"/>
+        </w:rPr>
         <w:t xml:space="preserve"> - Proxy (구조 패턴)</w:t>
       </w:r>
     </w:p>
     <w:p>
-      <w:pPr>
-        <w:pStyle w:val="a6"/>
-        <w:numPr>
-          <w:ilvl w:val="0"/>
-          <w:numId w:val="5"/>
-        </w:numPr>
-      </w:pPr>
+      <w:r>
+        <w:rPr>
+          <w:rFonts w:hint="eastAsia"/>
+        </w:rPr>
+        <w:t xml:space="preserve">- </w:t>
+      </w:r>
       <w:r>
         <w:rPr>
           <w:rFonts w:hint="eastAsia"/>
@@ -3790,37 +3837,22 @@
       </w:r>
     </w:p>
     <w:p>
-      <w:pPr>
-        <w:pStyle w:val="a6"/>
-        <w:numPr>
-          <w:ilvl w:val="0"/>
-          <w:numId w:val="5"/>
-        </w:numPr>
-      </w:pPr>
       <w:r>
         <w:rPr>
           <w:noProof/>
         </w:rPr>
         <w:drawing>
-          <wp:anchor distT="0" distB="0" distL="114300" distR="114300" simplePos="0" relativeHeight="251679744" behindDoc="1" locked="0" layoutInCell="1" allowOverlap="1" wp14:anchorId="7B4DCD01" wp14:editId="72BE9213">
+          <wp:anchor distT="0" distB="0" distL="114300" distR="114300" simplePos="0" relativeHeight="251679744" behindDoc="1" locked="0" layoutInCell="1" allowOverlap="1" wp14:anchorId="7B4DCD01" wp14:editId="1D80A700">
             <wp:simplePos x="0" y="0"/>
-            <wp:positionH relativeFrom="column">
-              <wp:posOffset>1116419</wp:posOffset>
+            <wp:positionH relativeFrom="margin">
+              <wp:align>center</wp:align>
             </wp:positionH>
             <wp:positionV relativeFrom="paragraph">
-              <wp:posOffset>997717</wp:posOffset>
+              <wp:posOffset>998855</wp:posOffset>
             </wp:positionV>
-            <wp:extent cx="4012505" cy="1935125"/>
-            <wp:effectExtent l="0" t="0" r="7620" b="8255"/>
-            <wp:wrapTight wrapText="bothSides">
-              <wp:wrapPolygon edited="0">
-                <wp:start x="0" y="0"/>
-                <wp:lineTo x="0" y="21479"/>
-                <wp:lineTo x="21538" y="21479"/>
-                <wp:lineTo x="21538" y="0"/>
-                <wp:lineTo x="0" y="0"/>
-              </wp:wrapPolygon>
-            </wp:wrapTight>
+            <wp:extent cx="5219700" cy="2526030"/>
+            <wp:effectExtent l="0" t="0" r="0" b="7620"/>
+            <wp:wrapTopAndBottom/>
             <wp:docPr id="1384338966" name="그림 1"/>
             <wp:cNvGraphicFramePr>
               <a:graphicFrameLocks xmlns:a="http://schemas.openxmlformats.org/drawingml/2006/main" noChangeAspect="1"/>
@@ -3847,7 +3879,7 @@
                   <pic:spPr>
                     <a:xfrm>
                       <a:off x="0" y="0"/>
-                      <a:ext cx="4027125" cy="1942176"/>
+                      <a:ext cx="5219700" cy="2526030"/>
                     </a:xfrm>
                     <a:prstGeom prst="rect">
                       <a:avLst/>
@@ -3869,19 +3901,26 @@
         <w:rPr>
           <w:rFonts w:hint="eastAsia"/>
         </w:rPr>
+        <w:t xml:space="preserve">- </w:t>
+      </w:r>
+      <w:r>
+        <w:rPr>
+          <w:rFonts w:hint="eastAsia"/>
+        </w:rPr>
         <w:t>상품 상세 이미지의 경우 스크롤을 많이 내려야 할 정도로 긴 이미지 또는 많은 이미지가 대다수이고, 페이지에서 가장 중요한 내용을 담고 있기 때문에 Proxy 패턴을 사용해 먼저 이미지가 로드 될 공간을 확보함과 동시에 사용자에게 이미지를 불러오고 있음을 시각적으로 표현한다.</w:t>
       </w:r>
     </w:p>
     <w:p/>
     <w:p/>
-    <w:p/>
     <w:p>
       <w:pPr>
-        <w:pStyle w:val="a6"/>
-        <w:numPr>
-          <w:ilvl w:val="0"/>
-          <w:numId w:val="8"/>
-        </w:numPr>
+        <w:rPr>
+          <w:rFonts w:hint="eastAsia"/>
+        </w:rPr>
+      </w:pPr>
+    </w:p>
+    <w:p>
+      <w:pPr>
         <w:rPr>
           <w:b/>
           <w:bCs/>
@@ -3889,17 +3928,16 @@
           <w:szCs w:val="28"/>
         </w:rPr>
       </w:pPr>
-      <w:proofErr w:type="spellStart"/>
-      <w:r>
-        <w:rPr>
+      <w:r>
+        <w:rPr>
+          <w:rFonts w:hint="eastAsia"/>
           <w:b/>
           <w:bCs/>
           <w:sz w:val="24"/>
           <w:szCs w:val="28"/>
         </w:rPr>
-        <w:t>RequestionForm</w:t>
-      </w:r>
-      <w:proofErr w:type="spellEnd"/>
+        <w:t>6</w:t>
+      </w:r>
       <w:r>
         <w:rPr>
           <w:rFonts w:hint="eastAsia"/>
@@ -3908,38 +3946,68 @@
           <w:sz w:val="24"/>
           <w:szCs w:val="28"/>
         </w:rPr>
-        <w:t>(</w:t>
+        <w:t xml:space="preserve">. </w:t>
       </w:r>
       <w:proofErr w:type="spellStart"/>
       <w:r>
         <w:rPr>
+          <w:rFonts w:hint="eastAsia"/>
           <w:b/>
           <w:bCs/>
           <w:sz w:val="24"/>
           <w:szCs w:val="28"/>
         </w:rPr>
-        <w:t>displayNotificationWindow</w:t>
-      </w:r>
-      <w:proofErr w:type="spellEnd"/>
-      <w:r>
-        <w:rPr>
-          <w:rFonts w:hint="eastAsia"/>
+        <w:t>R</w:t>
+      </w:r>
+      <w:r>
+        <w:rPr>
           <w:b/>
           <w:bCs/>
           <w:sz w:val="24"/>
           <w:szCs w:val="28"/>
         </w:rPr>
+        <w:t>equestionForm</w:t>
+      </w:r>
+      <w:proofErr w:type="spellEnd"/>
+      <w:r>
+        <w:rPr>
+          <w:rFonts w:hint="eastAsia"/>
+          <w:b/>
+          <w:bCs/>
+          <w:sz w:val="24"/>
+          <w:szCs w:val="28"/>
+        </w:rPr>
+        <w:t>(</w:t>
+      </w:r>
+      <w:proofErr w:type="spellStart"/>
+      <w:r>
+        <w:rPr>
+          <w:b/>
+          <w:bCs/>
+          <w:sz w:val="24"/>
+          <w:szCs w:val="28"/>
+        </w:rPr>
+        <w:t>displayNotificationWindow</w:t>
+      </w:r>
+      <w:proofErr w:type="spellEnd"/>
+      <w:r>
+        <w:rPr>
+          <w:rFonts w:hint="eastAsia"/>
+          <w:b/>
+          <w:bCs/>
+          <w:sz w:val="24"/>
+          <w:szCs w:val="28"/>
+        </w:rPr>
         <w:t>) - state (행동 패턴)</w:t>
       </w:r>
     </w:p>
     <w:p>
-      <w:pPr>
-        <w:pStyle w:val="a6"/>
-        <w:numPr>
-          <w:ilvl w:val="0"/>
-          <w:numId w:val="5"/>
-        </w:numPr>
-      </w:pPr>
+      <w:r>
+        <w:rPr>
+          <w:rFonts w:hint="eastAsia"/>
+        </w:rPr>
+        <w:t xml:space="preserve">- </w:t>
+      </w:r>
       <w:r>
         <w:rPr>
           <w:rFonts w:hint="eastAsia"/>
@@ -3960,37 +4028,115 @@
       </w:r>
     </w:p>
     <w:p>
-      <w:pPr>
-        <w:pStyle w:val="a6"/>
-        <w:numPr>
-          <w:ilvl w:val="0"/>
-          <w:numId w:val="5"/>
-        </w:numPr>
-      </w:pPr>
+      <w:r>
+        <w:rPr>
+          <w:rFonts w:hint="eastAsia"/>
+        </w:rPr>
+        <w:t xml:space="preserve">- </w:t>
+      </w:r>
+      <w:proofErr w:type="spellStart"/>
+      <w:r>
+        <w:rPr>
+          <w:rFonts w:hint="eastAsia"/>
+        </w:rPr>
+        <w:t>RequestionFrom</w:t>
+      </w:r>
+      <w:proofErr w:type="spellEnd"/>
+      <w:r>
+        <w:rPr>
+          <w:rFonts w:hint="eastAsia"/>
+        </w:rPr>
+        <w:t xml:space="preserve">의 </w:t>
+      </w:r>
+      <w:proofErr w:type="spellStart"/>
+      <w:r>
+        <w:rPr>
+          <w:rFonts w:hint="eastAsia"/>
+        </w:rPr>
+        <w:t>displayNorificationWindow</w:t>
+      </w:r>
+      <w:proofErr w:type="spellEnd"/>
+      <w:r>
+        <w:rPr>
+          <w:rFonts w:hint="eastAsia"/>
+        </w:rPr>
+        <w:t xml:space="preserve"> 메소드의 경우 양식 중 사용자가 표시하지 않은 필수 항목 또는 잘못 기입한 항목을 짚어 </w:t>
+      </w:r>
+      <w:proofErr w:type="spellStart"/>
+      <w:r>
+        <w:rPr>
+          <w:rFonts w:hint="eastAsia"/>
+        </w:rPr>
+        <w:t>경고창</w:t>
+      </w:r>
+      <w:proofErr w:type="spellEnd"/>
+      <w:r>
+        <w:rPr>
+          <w:rFonts w:hint="eastAsia"/>
+        </w:rPr>
+        <w:t>(</w:t>
+      </w:r>
+      <w:proofErr w:type="spellStart"/>
+      <w:r>
+        <w:rPr>
+          <w:rFonts w:hint="eastAsia"/>
+        </w:rPr>
+        <w:t>알림창</w:t>
+      </w:r>
+      <w:proofErr w:type="spellEnd"/>
+      <w:r>
+        <w:rPr>
+          <w:rFonts w:hint="eastAsia"/>
+        </w:rPr>
+        <w:t xml:space="preserve">)을 띄우려고 할 경우, state 패턴을 이용해 </w:t>
+      </w:r>
+      <w:proofErr w:type="spellStart"/>
+      <w:r>
+        <w:rPr>
+          <w:rFonts w:hint="eastAsia"/>
+        </w:rPr>
+        <w:t>미기입</w:t>
+      </w:r>
+      <w:proofErr w:type="spellEnd"/>
+      <w:r>
+        <w:rPr>
+          <w:rFonts w:hint="eastAsia"/>
+        </w:rPr>
+        <w:t xml:space="preserve"> 상황과 </w:t>
+      </w:r>
+      <w:proofErr w:type="spellStart"/>
+      <w:r>
+        <w:rPr>
+          <w:rFonts w:hint="eastAsia"/>
+        </w:rPr>
+        <w:t>오기입</w:t>
+      </w:r>
+      <w:proofErr w:type="spellEnd"/>
+      <w:r>
+        <w:rPr>
+          <w:rFonts w:hint="eastAsia"/>
+        </w:rPr>
+        <w:t xml:space="preserve"> 상황의 알림을 분리하여 사용할 수 있기에 적합하다.</w:t>
+      </w:r>
+    </w:p>
+    <w:p>
       <w:r>
         <w:rPr>
           <w:noProof/>
         </w:rPr>
+        <w:lastRenderedPageBreak/>
         <w:drawing>
-          <wp:anchor distT="0" distB="0" distL="114300" distR="114300" simplePos="0" relativeHeight="251678720" behindDoc="1" locked="0" layoutInCell="1" allowOverlap="1" wp14:anchorId="13F6E6B4" wp14:editId="1DD366E0">
+          <wp:anchor distT="0" distB="0" distL="114300" distR="114300" simplePos="0" relativeHeight="251678720" behindDoc="1" locked="0" layoutInCell="1" allowOverlap="1" wp14:anchorId="13F6E6B4" wp14:editId="638ED850">
             <wp:simplePos x="0" y="0"/>
             <wp:positionH relativeFrom="margin">
-              <wp:posOffset>676275</wp:posOffset>
+              <wp:align>center</wp:align>
             </wp:positionH>
             <wp:positionV relativeFrom="paragraph">
-              <wp:posOffset>1042908</wp:posOffset>
+              <wp:posOffset>0</wp:posOffset>
             </wp:positionV>
-            <wp:extent cx="5048250" cy="2180155"/>
-            <wp:effectExtent l="0" t="0" r="0" b="0"/>
-            <wp:wrapTight wrapText="bothSides">
-              <wp:wrapPolygon edited="0">
-                <wp:start x="0" y="0"/>
-                <wp:lineTo x="0" y="21329"/>
-                <wp:lineTo x="21518" y="21329"/>
-                <wp:lineTo x="21518" y="0"/>
-                <wp:lineTo x="0" y="0"/>
-              </wp:wrapPolygon>
-            </wp:wrapTight>
+            <wp:extent cx="5274310" cy="2277745"/>
+            <wp:effectExtent l="0" t="0" r="2540" b="8255"/>
+            <wp:wrapTopAndBottom/>
             <wp:docPr id="161842789" name="그림 1"/>
             <wp:cNvGraphicFramePr>
               <a:graphicFrameLocks xmlns:a="http://schemas.openxmlformats.org/drawingml/2006/main" noChangeAspect="1"/>
@@ -4017,7 +4163,7 @@
                   <pic:spPr>
                     <a:xfrm>
                       <a:off x="0" y="0"/>
-                      <a:ext cx="5059104" cy="2184842"/>
+                      <a:ext cx="5274310" cy="2277745"/>
                     </a:xfrm>
                     <a:prstGeom prst="rect">
                       <a:avLst/>
@@ -4035,89 +4181,3364 @@
           </wp:anchor>
         </w:drawing>
       </w:r>
+    </w:p>
+    <w:p/>
+    <w:p>
+      <w:pPr>
+        <w:rPr>
+          <w:rFonts w:hint="eastAsia"/>
+        </w:rPr>
+      </w:pPr>
+    </w:p>
+    <w:p>
+      <w:pPr>
+        <w:rPr>
+          <w:b/>
+          <w:bCs/>
+        </w:rPr>
+      </w:pPr>
+      <w:r>
+        <w:rPr>
+          <w:rFonts w:hint="eastAsia"/>
+          <w:b/>
+          <w:bCs/>
+        </w:rPr>
+        <w:t>7.</w:t>
+      </w:r>
+      <w:r>
+        <w:rPr>
+          <w:b/>
+          <w:bCs/>
+        </w:rPr>
+        <w:t xml:space="preserve"> Recommendation – Abstract Factory (</w:t>
+      </w:r>
+      <w:r>
+        <w:rPr>
+          <w:rFonts w:hint="eastAsia"/>
+          <w:b/>
+          <w:bCs/>
+        </w:rPr>
+        <w:t>생성</w:t>
+      </w:r>
+      <w:r>
+        <w:rPr>
+          <w:b/>
+          <w:bCs/>
+        </w:rPr>
+        <w:t xml:space="preserve"> </w:t>
+      </w:r>
+      <w:r>
+        <w:rPr>
+          <w:rFonts w:hint="eastAsia"/>
+          <w:b/>
+          <w:bCs/>
+        </w:rPr>
+        <w:t>패턴</w:t>
+      </w:r>
+      <w:r>
+        <w:rPr>
+          <w:b/>
+          <w:bCs/>
+        </w:rPr>
+        <w:t>)</w:t>
+      </w:r>
+    </w:p>
+    <w:p>
+      <w:r>
+        <w:t>- Abstract Factory</w:t>
+      </w:r>
+      <w:r>
+        <w:rPr>
+          <w:rFonts w:hint="eastAsia"/>
+        </w:rPr>
+        <w:t>는</w:t>
+      </w:r>
+      <w:r>
+        <w:t xml:space="preserve"> </w:t>
+      </w:r>
+      <w:r>
+        <w:rPr>
+          <w:rFonts w:hint="eastAsia"/>
+        </w:rPr>
+        <w:t>관련</w:t>
+      </w:r>
+      <w:r>
+        <w:t xml:space="preserve"> </w:t>
+      </w:r>
+      <w:r>
+        <w:rPr>
+          <w:rFonts w:hint="eastAsia"/>
+        </w:rPr>
+        <w:t>있는</w:t>
+      </w:r>
+      <w:r>
+        <w:t xml:space="preserve"> </w:t>
+      </w:r>
+      <w:r>
+        <w:rPr>
+          <w:rFonts w:hint="eastAsia"/>
+        </w:rPr>
+        <w:t>객체들의</w:t>
+      </w:r>
+      <w:r>
+        <w:t xml:space="preserve"> </w:t>
+      </w:r>
+      <w:r>
+        <w:rPr>
+          <w:rFonts w:hint="eastAsia"/>
+        </w:rPr>
+        <w:t>집합을</w:t>
+      </w:r>
+      <w:r>
+        <w:t xml:space="preserve"> </w:t>
+      </w:r>
+      <w:r>
+        <w:rPr>
+          <w:rFonts w:hint="eastAsia"/>
+        </w:rPr>
+        <w:t>생성하는</w:t>
+      </w:r>
+      <w:r>
+        <w:t xml:space="preserve"> </w:t>
+      </w:r>
+      <w:r>
+        <w:rPr>
+          <w:rFonts w:hint="eastAsia"/>
+        </w:rPr>
+        <w:t>인터페이스를</w:t>
+      </w:r>
+      <w:r>
+        <w:t xml:space="preserve"> </w:t>
+      </w:r>
+      <w:r>
+        <w:rPr>
+          <w:rFonts w:hint="eastAsia"/>
+        </w:rPr>
+        <w:t>제공하는</w:t>
+      </w:r>
+      <w:r>
+        <w:t xml:space="preserve"> </w:t>
+      </w:r>
+      <w:r>
+        <w:rPr>
+          <w:rFonts w:hint="eastAsia"/>
+        </w:rPr>
+        <w:t>디자인</w:t>
+      </w:r>
+      <w:r>
+        <w:t xml:space="preserve"> </w:t>
+      </w:r>
+      <w:r>
+        <w:rPr>
+          <w:rFonts w:hint="eastAsia"/>
+        </w:rPr>
+        <w:t>패턴이다</w:t>
+      </w:r>
+      <w:r>
+        <w:t xml:space="preserve">. </w:t>
+      </w:r>
+      <w:r>
+        <w:rPr>
+          <w:rFonts w:hint="eastAsia"/>
+        </w:rPr>
+        <w:t>이</w:t>
+      </w:r>
+      <w:r>
+        <w:t xml:space="preserve"> </w:t>
+      </w:r>
+      <w:r>
+        <w:rPr>
+          <w:rFonts w:hint="eastAsia"/>
+        </w:rPr>
+        <w:t>패턴은</w:t>
+      </w:r>
+      <w:r>
+        <w:t xml:space="preserve"> </w:t>
+      </w:r>
+      <w:r>
+        <w:rPr>
+          <w:rFonts w:hint="eastAsia"/>
+        </w:rPr>
+        <w:t>클라이언트</w:t>
+      </w:r>
+      <w:r>
+        <w:t xml:space="preserve"> </w:t>
+      </w:r>
+      <w:r>
+        <w:rPr>
+          <w:rFonts w:hint="eastAsia"/>
+        </w:rPr>
+        <w:t>코드가</w:t>
+      </w:r>
+      <w:r>
+        <w:t xml:space="preserve"> </w:t>
+      </w:r>
+      <w:r>
+        <w:rPr>
+          <w:rFonts w:hint="eastAsia"/>
+        </w:rPr>
+        <w:t>구체적인</w:t>
+      </w:r>
+      <w:r>
+        <w:t xml:space="preserve"> </w:t>
+      </w:r>
+      <w:r>
+        <w:rPr>
+          <w:rFonts w:hint="eastAsia"/>
+        </w:rPr>
+        <w:t>클래스들을</w:t>
+      </w:r>
+      <w:r>
+        <w:t xml:space="preserve"> </w:t>
+      </w:r>
+      <w:r>
+        <w:rPr>
+          <w:rFonts w:hint="eastAsia"/>
+        </w:rPr>
+        <w:t>알</w:t>
+      </w:r>
+      <w:r>
+        <w:t xml:space="preserve"> </w:t>
+      </w:r>
+      <w:r>
+        <w:rPr>
+          <w:rFonts w:hint="eastAsia"/>
+        </w:rPr>
+        <w:t>필요</w:t>
+      </w:r>
+      <w:r>
+        <w:t xml:space="preserve"> </w:t>
+      </w:r>
+      <w:r>
+        <w:rPr>
+          <w:rFonts w:hint="eastAsia"/>
+        </w:rPr>
+        <w:t>없이</w:t>
+      </w:r>
+      <w:r>
+        <w:t xml:space="preserve"> </w:t>
+      </w:r>
+      <w:r>
+        <w:rPr>
+          <w:rFonts w:hint="eastAsia"/>
+        </w:rPr>
+        <w:t>관련</w:t>
+      </w:r>
+      <w:r>
+        <w:t xml:space="preserve"> </w:t>
+      </w:r>
+      <w:r>
+        <w:rPr>
+          <w:rFonts w:hint="eastAsia"/>
+        </w:rPr>
+        <w:t>객체들을</w:t>
+      </w:r>
+      <w:r>
+        <w:t xml:space="preserve"> </w:t>
+      </w:r>
+      <w:r>
+        <w:rPr>
+          <w:rFonts w:hint="eastAsia"/>
+        </w:rPr>
+        <w:t>생성하고</w:t>
+      </w:r>
+      <w:r>
+        <w:t xml:space="preserve"> </w:t>
+      </w:r>
+      <w:r>
+        <w:rPr>
+          <w:rFonts w:hint="eastAsia"/>
+        </w:rPr>
+        <w:t>조합할</w:t>
+      </w:r>
+      <w:r>
+        <w:t xml:space="preserve"> </w:t>
+      </w:r>
+      <w:r>
+        <w:rPr>
+          <w:rFonts w:hint="eastAsia"/>
+        </w:rPr>
+        <w:t>수</w:t>
+      </w:r>
+      <w:r>
+        <w:t xml:space="preserve"> </w:t>
+      </w:r>
+      <w:r>
+        <w:rPr>
+          <w:rFonts w:hint="eastAsia"/>
+        </w:rPr>
+        <w:t>있도록</w:t>
+      </w:r>
+      <w:r>
+        <w:t xml:space="preserve"> </w:t>
+      </w:r>
+      <w:r>
+        <w:rPr>
+          <w:rFonts w:hint="eastAsia"/>
+        </w:rPr>
+        <w:t>한다</w:t>
+      </w:r>
+      <w:r>
+        <w:t>.</w:t>
+      </w:r>
+    </w:p>
+    <w:p>
+      <w:r>
+        <w:t xml:space="preserve">- Recommendation </w:t>
+      </w:r>
+      <w:r>
+        <w:rPr>
+          <w:rFonts w:hint="eastAsia"/>
+        </w:rPr>
+        <w:t>클래스는</w:t>
+      </w:r>
+      <w:r>
+        <w:t xml:space="preserve"> </w:t>
+      </w:r>
+      <w:r>
+        <w:rPr>
+          <w:rFonts w:hint="eastAsia"/>
+        </w:rPr>
+        <w:t>여러</w:t>
+      </w:r>
+      <w:r>
+        <w:t xml:space="preserve"> </w:t>
+      </w:r>
+      <w:r>
+        <w:rPr>
+          <w:rFonts w:hint="eastAsia"/>
+        </w:rPr>
+        <w:t>종류의</w:t>
+      </w:r>
+      <w:r>
+        <w:t xml:space="preserve"> </w:t>
+      </w:r>
+      <w:r>
+        <w:rPr>
+          <w:rFonts w:hint="eastAsia"/>
+        </w:rPr>
+        <w:t>추천을</w:t>
+      </w:r>
+      <w:r>
+        <w:t xml:space="preserve"> </w:t>
+      </w:r>
+      <w:r>
+        <w:rPr>
+          <w:rFonts w:hint="eastAsia"/>
+        </w:rPr>
+        <w:t>생성해야</w:t>
+      </w:r>
+      <w:r>
+        <w:t xml:space="preserve"> </w:t>
+      </w:r>
+      <w:r>
+        <w:rPr>
+          <w:rFonts w:hint="eastAsia"/>
+        </w:rPr>
+        <w:t>할</w:t>
+      </w:r>
+      <w:r>
+        <w:t xml:space="preserve"> </w:t>
+      </w:r>
+      <w:r>
+        <w:rPr>
+          <w:rFonts w:hint="eastAsia"/>
+        </w:rPr>
+        <w:t>수</w:t>
+      </w:r>
+      <w:r>
+        <w:t xml:space="preserve"> </w:t>
+      </w:r>
+      <w:r>
+        <w:rPr>
+          <w:rFonts w:hint="eastAsia"/>
+        </w:rPr>
+        <w:t>있다</w:t>
+      </w:r>
+      <w:r>
+        <w:t xml:space="preserve">. </w:t>
+      </w:r>
+      <w:r>
+        <w:rPr>
+          <w:rFonts w:hint="eastAsia"/>
+        </w:rPr>
+        <w:t>예를</w:t>
+      </w:r>
+      <w:r>
+        <w:t xml:space="preserve"> </w:t>
+      </w:r>
+      <w:r>
+        <w:rPr>
+          <w:rFonts w:hint="eastAsia"/>
+        </w:rPr>
+        <w:t>들어</w:t>
+      </w:r>
+      <w:r>
+        <w:t xml:space="preserve">, </w:t>
+      </w:r>
+      <w:r>
+        <w:rPr>
+          <w:rFonts w:hint="eastAsia"/>
+        </w:rPr>
+        <w:t>사용자의</w:t>
+      </w:r>
+      <w:r>
+        <w:t xml:space="preserve"> </w:t>
+      </w:r>
+      <w:r>
+        <w:rPr>
+          <w:rFonts w:hint="eastAsia"/>
+        </w:rPr>
+        <w:t>취향</w:t>
+      </w:r>
+      <w:r>
+        <w:t xml:space="preserve">, </w:t>
+      </w:r>
+      <w:r>
+        <w:rPr>
+          <w:rFonts w:hint="eastAsia"/>
+        </w:rPr>
+        <w:t>체형</w:t>
+      </w:r>
+      <w:r>
+        <w:t xml:space="preserve">, </w:t>
+      </w:r>
+      <w:r>
+        <w:rPr>
+          <w:rFonts w:hint="eastAsia"/>
+        </w:rPr>
+        <w:t>활동</w:t>
+      </w:r>
+      <w:r>
+        <w:t xml:space="preserve"> </w:t>
+      </w:r>
+      <w:r>
+        <w:rPr>
+          <w:rFonts w:hint="eastAsia"/>
+        </w:rPr>
+        <w:t>수준</w:t>
+      </w:r>
+      <w:r>
+        <w:t xml:space="preserve"> </w:t>
+      </w:r>
+      <w:r>
+        <w:rPr>
+          <w:rFonts w:hint="eastAsia"/>
+        </w:rPr>
+        <w:t>등에</w:t>
+      </w:r>
+      <w:r>
+        <w:t xml:space="preserve"> </w:t>
+      </w:r>
+      <w:r>
+        <w:rPr>
+          <w:rFonts w:hint="eastAsia"/>
+        </w:rPr>
+        <w:t>따라</w:t>
+      </w:r>
+      <w:r>
+        <w:t xml:space="preserve"> </w:t>
+      </w:r>
+      <w:r>
+        <w:rPr>
+          <w:rFonts w:hint="eastAsia"/>
+        </w:rPr>
+        <w:t>다른</w:t>
+      </w:r>
+      <w:r>
+        <w:t xml:space="preserve"> </w:t>
+      </w:r>
+      <w:r>
+        <w:rPr>
+          <w:rFonts w:hint="eastAsia"/>
+        </w:rPr>
+        <w:t>종류의</w:t>
+      </w:r>
+      <w:r>
+        <w:t xml:space="preserve"> </w:t>
+      </w:r>
+      <w:r>
+        <w:rPr>
+          <w:rFonts w:hint="eastAsia"/>
+        </w:rPr>
+        <w:t>추천을</w:t>
+      </w:r>
+      <w:r>
+        <w:t xml:space="preserve"> </w:t>
+      </w:r>
+      <w:r>
+        <w:rPr>
+          <w:rFonts w:hint="eastAsia"/>
+        </w:rPr>
+        <w:t>생성할</w:t>
+      </w:r>
+      <w:r>
+        <w:t xml:space="preserve"> </w:t>
+      </w:r>
+      <w:r>
+        <w:rPr>
+          <w:rFonts w:hint="eastAsia"/>
+        </w:rPr>
+        <w:t>수</w:t>
+      </w:r>
+      <w:r>
+        <w:t xml:space="preserve"> </w:t>
+      </w:r>
+      <w:r>
+        <w:rPr>
+          <w:rFonts w:hint="eastAsia"/>
+        </w:rPr>
+        <w:t>있다</w:t>
+      </w:r>
+      <w:r>
+        <w:t xml:space="preserve">. Abstract Factory </w:t>
+      </w:r>
+      <w:r>
+        <w:rPr>
+          <w:rFonts w:hint="eastAsia"/>
+        </w:rPr>
+        <w:t>패턴을</w:t>
+      </w:r>
+      <w:r>
+        <w:t xml:space="preserve"> </w:t>
+      </w:r>
+      <w:r>
+        <w:rPr>
+          <w:rFonts w:hint="eastAsia"/>
+        </w:rPr>
+        <w:t>사용하면</w:t>
+      </w:r>
+      <w:r>
+        <w:t xml:space="preserve">, </w:t>
+      </w:r>
+      <w:r>
+        <w:rPr>
+          <w:rFonts w:hint="eastAsia"/>
+        </w:rPr>
+        <w:t>이러한</w:t>
+      </w:r>
+      <w:r>
+        <w:t xml:space="preserve"> </w:t>
+      </w:r>
+      <w:r>
+        <w:rPr>
+          <w:rFonts w:hint="eastAsia"/>
+        </w:rPr>
+        <w:t>다양한</w:t>
+      </w:r>
+      <w:r>
+        <w:t xml:space="preserve"> </w:t>
+      </w:r>
+      <w:r>
+        <w:rPr>
+          <w:rFonts w:hint="eastAsia"/>
+        </w:rPr>
+        <w:t>종류의</w:t>
+      </w:r>
+      <w:r>
+        <w:t xml:space="preserve"> </w:t>
+      </w:r>
+      <w:r>
+        <w:rPr>
+          <w:rFonts w:hint="eastAsia"/>
+        </w:rPr>
+        <w:t>추천을</w:t>
+      </w:r>
+      <w:r>
+        <w:t xml:space="preserve"> </w:t>
+      </w:r>
+      <w:r>
+        <w:rPr>
+          <w:rFonts w:hint="eastAsia"/>
+        </w:rPr>
+        <w:t>생성할</w:t>
+      </w:r>
+      <w:r>
+        <w:t xml:space="preserve"> </w:t>
+      </w:r>
+      <w:r>
+        <w:rPr>
+          <w:rFonts w:hint="eastAsia"/>
+        </w:rPr>
+        <w:t>수</w:t>
+      </w:r>
+      <w:r>
+        <w:t xml:space="preserve"> </w:t>
+      </w:r>
+      <w:r>
+        <w:rPr>
+          <w:rFonts w:hint="eastAsia"/>
+        </w:rPr>
+        <w:t>있으며</w:t>
+      </w:r>
+      <w:r>
+        <w:t xml:space="preserve">, </w:t>
+      </w:r>
+      <w:r>
+        <w:rPr>
+          <w:rFonts w:hint="eastAsia"/>
+        </w:rPr>
+        <w:t>클라이언트</w:t>
+      </w:r>
+      <w:r>
+        <w:t xml:space="preserve"> </w:t>
+      </w:r>
+      <w:r>
+        <w:rPr>
+          <w:rFonts w:hint="eastAsia"/>
+        </w:rPr>
+        <w:t>코드는</w:t>
+      </w:r>
+      <w:r>
+        <w:t xml:space="preserve"> </w:t>
+      </w:r>
+      <w:r>
+        <w:rPr>
+          <w:rFonts w:hint="eastAsia"/>
+        </w:rPr>
+        <w:t>구체적인</w:t>
+      </w:r>
+      <w:r>
+        <w:t xml:space="preserve"> </w:t>
+      </w:r>
+      <w:r>
+        <w:rPr>
+          <w:rFonts w:hint="eastAsia"/>
+        </w:rPr>
+        <w:t>클래스들을</w:t>
+      </w:r>
+      <w:r>
+        <w:t xml:space="preserve"> </w:t>
+      </w:r>
+      <w:r>
+        <w:rPr>
+          <w:rFonts w:hint="eastAsia"/>
+        </w:rPr>
+        <w:t>알</w:t>
+      </w:r>
+      <w:r>
+        <w:t xml:space="preserve"> </w:t>
+      </w:r>
+      <w:r>
+        <w:rPr>
+          <w:rFonts w:hint="eastAsia"/>
+        </w:rPr>
+        <w:t>필요</w:t>
+      </w:r>
+      <w:r>
+        <w:t xml:space="preserve"> </w:t>
+      </w:r>
+      <w:r>
+        <w:rPr>
+          <w:rFonts w:hint="eastAsia"/>
+        </w:rPr>
+        <w:t>없이</w:t>
+      </w:r>
+      <w:r>
+        <w:t xml:space="preserve"> </w:t>
+      </w:r>
+      <w:r>
+        <w:rPr>
+          <w:rFonts w:hint="eastAsia"/>
+        </w:rPr>
+        <w:t>추천을</w:t>
+      </w:r>
+      <w:r>
+        <w:t xml:space="preserve"> </w:t>
+      </w:r>
+      <w:r>
+        <w:rPr>
+          <w:rFonts w:hint="eastAsia"/>
+        </w:rPr>
+        <w:t>생성할</w:t>
+      </w:r>
+      <w:r>
+        <w:t xml:space="preserve"> </w:t>
+      </w:r>
+      <w:r>
+        <w:rPr>
+          <w:rFonts w:hint="eastAsia"/>
+        </w:rPr>
+        <w:t>수</w:t>
+      </w:r>
+      <w:r>
+        <w:t xml:space="preserve"> </w:t>
+      </w:r>
+      <w:r>
+        <w:rPr>
+          <w:rFonts w:hint="eastAsia"/>
+        </w:rPr>
+        <w:t>있다</w:t>
+      </w:r>
+      <w:r>
+        <w:t xml:space="preserve">. </w:t>
+      </w:r>
+      <w:r>
+        <w:rPr>
+          <w:rFonts w:hint="eastAsia"/>
+        </w:rPr>
+        <w:t>또한</w:t>
+      </w:r>
+      <w:r>
+        <w:t xml:space="preserve">, </w:t>
+      </w:r>
+      <w:r>
+        <w:rPr>
+          <w:rFonts w:hint="eastAsia"/>
+        </w:rPr>
+        <w:t>추상화를</w:t>
+      </w:r>
+      <w:r>
+        <w:t xml:space="preserve"> </w:t>
+      </w:r>
+      <w:r>
+        <w:rPr>
+          <w:rFonts w:hint="eastAsia"/>
+        </w:rPr>
+        <w:t>통해</w:t>
+      </w:r>
+      <w:r>
+        <w:t xml:space="preserve"> </w:t>
+      </w:r>
+      <w:r>
+        <w:rPr>
+          <w:rFonts w:hint="eastAsia"/>
+        </w:rPr>
+        <w:t>서로</w:t>
+      </w:r>
+      <w:r>
+        <w:t xml:space="preserve"> </w:t>
+      </w:r>
+      <w:r>
+        <w:rPr>
+          <w:rFonts w:hint="eastAsia"/>
+        </w:rPr>
+        <w:t>다른</w:t>
+      </w:r>
+      <w:r>
+        <w:t xml:space="preserve"> </w:t>
+      </w:r>
+      <w:r>
+        <w:rPr>
+          <w:rFonts w:hint="eastAsia"/>
+        </w:rPr>
+        <w:t>구체적인</w:t>
+      </w:r>
+      <w:r>
+        <w:t xml:space="preserve"> </w:t>
+      </w:r>
+      <w:r>
+        <w:rPr>
+          <w:rFonts w:hint="eastAsia"/>
+        </w:rPr>
+        <w:t>클래스들을</w:t>
+      </w:r>
+      <w:r>
+        <w:t xml:space="preserve"> </w:t>
+      </w:r>
+      <w:r>
+        <w:rPr>
+          <w:rFonts w:hint="eastAsia"/>
+        </w:rPr>
+        <w:t>동일한</w:t>
+      </w:r>
+      <w:r>
+        <w:t xml:space="preserve"> </w:t>
+      </w:r>
+      <w:r>
+        <w:rPr>
+          <w:rFonts w:hint="eastAsia"/>
+        </w:rPr>
+        <w:t>인터페이스로</w:t>
+      </w:r>
+      <w:r>
+        <w:t xml:space="preserve"> </w:t>
+      </w:r>
+      <w:r>
+        <w:rPr>
+          <w:rFonts w:hint="eastAsia"/>
+        </w:rPr>
+        <w:t>처리할</w:t>
+      </w:r>
+      <w:r>
+        <w:t xml:space="preserve"> </w:t>
+      </w:r>
+      <w:r>
+        <w:rPr>
+          <w:rFonts w:hint="eastAsia"/>
+        </w:rPr>
+        <w:t>수</w:t>
+      </w:r>
+      <w:r>
+        <w:t xml:space="preserve"> </w:t>
+      </w:r>
+      <w:r>
+        <w:rPr>
+          <w:rFonts w:hint="eastAsia"/>
+        </w:rPr>
+        <w:t>있다</w:t>
+      </w:r>
+      <w:r>
+        <w:t xml:space="preserve">. </w:t>
+      </w:r>
+      <w:r>
+        <w:rPr>
+          <w:rFonts w:hint="eastAsia"/>
+        </w:rPr>
+        <w:t>이를</w:t>
+      </w:r>
+      <w:r>
+        <w:t xml:space="preserve"> </w:t>
+      </w:r>
+      <w:r>
+        <w:rPr>
+          <w:rFonts w:hint="eastAsia"/>
+        </w:rPr>
+        <w:t>통해</w:t>
+      </w:r>
+      <w:r>
+        <w:t xml:space="preserve"> </w:t>
+      </w:r>
+      <w:r>
+        <w:rPr>
+          <w:rFonts w:hint="eastAsia"/>
+        </w:rPr>
+        <w:t>새로운</w:t>
+      </w:r>
+      <w:r>
+        <w:t xml:space="preserve"> </w:t>
+      </w:r>
+      <w:r>
+        <w:rPr>
+          <w:rFonts w:hint="eastAsia"/>
+        </w:rPr>
+        <w:t>종류의</w:t>
+      </w:r>
+      <w:r>
+        <w:t xml:space="preserve"> </w:t>
+      </w:r>
+      <w:r>
+        <w:rPr>
+          <w:rFonts w:hint="eastAsia"/>
+        </w:rPr>
+        <w:t>추천이나</w:t>
+      </w:r>
+      <w:r>
+        <w:t xml:space="preserve"> </w:t>
+      </w:r>
+      <w:r>
+        <w:rPr>
+          <w:rFonts w:hint="eastAsia"/>
+        </w:rPr>
+        <w:t>관련</w:t>
+      </w:r>
+      <w:r>
+        <w:t xml:space="preserve"> </w:t>
+      </w:r>
+      <w:r>
+        <w:rPr>
+          <w:rFonts w:hint="eastAsia"/>
+        </w:rPr>
+        <w:t>객체들이</w:t>
+      </w:r>
+      <w:r>
+        <w:t xml:space="preserve"> </w:t>
+      </w:r>
+      <w:r>
+        <w:rPr>
+          <w:rFonts w:hint="eastAsia"/>
+        </w:rPr>
+        <w:t>추가되어도</w:t>
+      </w:r>
+      <w:r>
+        <w:t xml:space="preserve"> </w:t>
+      </w:r>
+      <w:r>
+        <w:rPr>
+          <w:rFonts w:hint="eastAsia"/>
+        </w:rPr>
+        <w:t>기존의</w:t>
+      </w:r>
+      <w:r>
+        <w:t xml:space="preserve"> </w:t>
+      </w:r>
+      <w:r>
+        <w:rPr>
+          <w:rFonts w:hint="eastAsia"/>
+        </w:rPr>
+        <w:t>코드를</w:t>
+      </w:r>
+      <w:r>
+        <w:t xml:space="preserve"> </w:t>
+      </w:r>
+      <w:r>
+        <w:rPr>
+          <w:rFonts w:hint="eastAsia"/>
+        </w:rPr>
+        <w:t>변경하지</w:t>
+      </w:r>
+      <w:r>
+        <w:t xml:space="preserve"> </w:t>
+      </w:r>
+      <w:r>
+        <w:rPr>
+          <w:rFonts w:hint="eastAsia"/>
+        </w:rPr>
+        <w:t>않고</w:t>
+      </w:r>
+      <w:r>
+        <w:t xml:space="preserve"> </w:t>
+      </w:r>
+      <w:r>
+        <w:rPr>
+          <w:rFonts w:hint="eastAsia"/>
+        </w:rPr>
+        <w:t>새로운</w:t>
+      </w:r>
+      <w:r>
+        <w:t xml:space="preserve"> </w:t>
+      </w:r>
+      <w:r>
+        <w:rPr>
+          <w:rFonts w:hint="eastAsia"/>
+        </w:rPr>
+        <w:t>객체들을</w:t>
+      </w:r>
+      <w:r>
+        <w:t xml:space="preserve"> </w:t>
+      </w:r>
+      <w:r>
+        <w:rPr>
+          <w:rFonts w:hint="eastAsia"/>
+        </w:rPr>
+        <w:t>사용할</w:t>
+      </w:r>
+      <w:r>
+        <w:t xml:space="preserve"> </w:t>
+      </w:r>
+      <w:r>
+        <w:rPr>
+          <w:rFonts w:hint="eastAsia"/>
+        </w:rPr>
+        <w:t>수</w:t>
+      </w:r>
+      <w:r>
+        <w:t xml:space="preserve"> </w:t>
+      </w:r>
+      <w:r>
+        <w:rPr>
+          <w:rFonts w:hint="eastAsia"/>
+        </w:rPr>
+        <w:t>있다</w:t>
+      </w:r>
+      <w:r>
+        <w:t>.</w:t>
+      </w:r>
+    </w:p>
+    <w:p>
+      <w:r>
+        <w:rPr>
+          <w:rFonts w:hint="eastAsia"/>
+        </w:rPr>
+        <w:t>따라서</w:t>
+      </w:r>
+      <w:r>
+        <w:t xml:space="preserve"> Recommendation </w:t>
+      </w:r>
+      <w:r>
+        <w:rPr>
+          <w:rFonts w:hint="eastAsia"/>
+        </w:rPr>
+        <w:t>클래스는</w:t>
+      </w:r>
+      <w:r>
+        <w:t xml:space="preserve"> </w:t>
+      </w:r>
+      <w:r>
+        <w:rPr>
+          <w:rFonts w:hint="eastAsia"/>
+        </w:rPr>
+        <w:t>여러</w:t>
+      </w:r>
+      <w:r>
+        <w:t xml:space="preserve"> </w:t>
+      </w:r>
+      <w:r>
+        <w:rPr>
+          <w:rFonts w:hint="eastAsia"/>
+        </w:rPr>
+        <w:t>종류의</w:t>
+      </w:r>
+      <w:r>
+        <w:t xml:space="preserve"> </w:t>
+      </w:r>
+      <w:r>
+        <w:rPr>
+          <w:rFonts w:hint="eastAsia"/>
+        </w:rPr>
+        <w:t>추천을</w:t>
+      </w:r>
+      <w:r>
+        <w:t xml:space="preserve"> </w:t>
+      </w:r>
+      <w:r>
+        <w:rPr>
+          <w:rFonts w:hint="eastAsia"/>
+        </w:rPr>
+        <w:t>생성하고</w:t>
+      </w:r>
+      <w:r>
+        <w:t xml:space="preserve"> </w:t>
+      </w:r>
+      <w:r>
+        <w:rPr>
+          <w:rFonts w:hint="eastAsia"/>
+        </w:rPr>
+        <w:t>관련</w:t>
+      </w:r>
+      <w:r>
+        <w:t xml:space="preserve"> </w:t>
+      </w:r>
+      <w:r>
+        <w:rPr>
+          <w:rFonts w:hint="eastAsia"/>
+        </w:rPr>
+        <w:t>있는</w:t>
+      </w:r>
+      <w:r>
+        <w:t xml:space="preserve"> </w:t>
+      </w:r>
+      <w:r>
+        <w:rPr>
+          <w:rFonts w:hint="eastAsia"/>
+        </w:rPr>
+        <w:t>객체들을</w:t>
+      </w:r>
+      <w:r>
+        <w:t xml:space="preserve"> </w:t>
+      </w:r>
+      <w:r>
+        <w:rPr>
+          <w:rFonts w:hint="eastAsia"/>
+        </w:rPr>
+        <w:t>함께</w:t>
+      </w:r>
+      <w:r>
+        <w:t xml:space="preserve"> </w:t>
+      </w:r>
+      <w:r>
+        <w:rPr>
+          <w:rFonts w:hint="eastAsia"/>
+        </w:rPr>
+        <w:t>생성해야</w:t>
+      </w:r>
+      <w:r>
+        <w:t xml:space="preserve"> </w:t>
+      </w:r>
+      <w:r>
+        <w:rPr>
+          <w:rFonts w:hint="eastAsia"/>
+        </w:rPr>
+        <w:t>하므로</w:t>
+      </w:r>
+      <w:r>
+        <w:t xml:space="preserve"> Abstract Factory </w:t>
+      </w:r>
+      <w:r>
+        <w:rPr>
+          <w:rFonts w:hint="eastAsia"/>
+        </w:rPr>
+        <w:t>패턴을</w:t>
+      </w:r>
+      <w:r>
+        <w:t xml:space="preserve"> </w:t>
+      </w:r>
+      <w:r>
+        <w:rPr>
+          <w:rFonts w:hint="eastAsia"/>
+        </w:rPr>
+        <w:t>적용하기에</w:t>
+      </w:r>
+      <w:r>
+        <w:t xml:space="preserve"> </w:t>
+      </w:r>
+      <w:r>
+        <w:rPr>
+          <w:rFonts w:hint="eastAsia"/>
+        </w:rPr>
+        <w:t>적합하다</w:t>
+      </w:r>
+      <w:r>
+        <w:t xml:space="preserve">. Abstract Factory </w:t>
+      </w:r>
+      <w:r>
+        <w:rPr>
+          <w:rFonts w:hint="eastAsia"/>
+        </w:rPr>
+        <w:t>패턴을</w:t>
+      </w:r>
+      <w:r>
+        <w:t xml:space="preserve"> </w:t>
+      </w:r>
+      <w:r>
+        <w:rPr>
+          <w:rFonts w:hint="eastAsia"/>
+        </w:rPr>
+        <w:t>사용하면</w:t>
+      </w:r>
+      <w:r>
+        <w:t xml:space="preserve"> </w:t>
+      </w:r>
+      <w:r>
+        <w:rPr>
+          <w:rFonts w:hint="eastAsia"/>
+        </w:rPr>
+        <w:t>추천</w:t>
+      </w:r>
+      <w:r>
+        <w:t xml:space="preserve"> </w:t>
+      </w:r>
+      <w:r>
+        <w:rPr>
+          <w:rFonts w:hint="eastAsia"/>
+        </w:rPr>
+        <w:t>생성에</w:t>
+      </w:r>
+      <w:r>
+        <w:t xml:space="preserve"> </w:t>
+      </w:r>
+      <w:r>
+        <w:rPr>
+          <w:rFonts w:hint="eastAsia"/>
+        </w:rPr>
+        <w:t>필요한</w:t>
+      </w:r>
+      <w:r>
+        <w:t xml:space="preserve"> </w:t>
+      </w:r>
+      <w:r>
+        <w:rPr>
+          <w:rFonts w:hint="eastAsia"/>
+        </w:rPr>
+        <w:t>모든</w:t>
+      </w:r>
+      <w:r>
+        <w:t xml:space="preserve"> </w:t>
+      </w:r>
+      <w:r>
+        <w:rPr>
+          <w:rFonts w:hint="eastAsia"/>
+        </w:rPr>
+        <w:t>객체들을</w:t>
+      </w:r>
+      <w:r>
+        <w:t xml:space="preserve"> </w:t>
+      </w:r>
+      <w:r>
+        <w:rPr>
+          <w:rFonts w:hint="eastAsia"/>
+        </w:rPr>
+        <w:t>함께</w:t>
+      </w:r>
+      <w:r>
+        <w:t xml:space="preserve"> </w:t>
+      </w:r>
+      <w:r>
+        <w:rPr>
+          <w:rFonts w:hint="eastAsia"/>
+        </w:rPr>
+        <w:t>생성하고</w:t>
+      </w:r>
+      <w:r>
+        <w:t xml:space="preserve"> </w:t>
+      </w:r>
+      <w:r>
+        <w:rPr>
+          <w:rFonts w:hint="eastAsia"/>
+        </w:rPr>
+        <w:t>클라이언트</w:t>
+      </w:r>
+      <w:r>
+        <w:t xml:space="preserve"> </w:t>
+      </w:r>
+      <w:r>
+        <w:rPr>
+          <w:rFonts w:hint="eastAsia"/>
+        </w:rPr>
+        <w:t>코드에서는</w:t>
+      </w:r>
+      <w:r>
+        <w:t xml:space="preserve"> </w:t>
+      </w:r>
+      <w:r>
+        <w:rPr>
+          <w:rFonts w:hint="eastAsia"/>
+        </w:rPr>
+        <w:t>구체적인</w:t>
+      </w:r>
+      <w:r>
+        <w:t xml:space="preserve"> </w:t>
+      </w:r>
+      <w:r>
+        <w:rPr>
+          <w:rFonts w:hint="eastAsia"/>
+        </w:rPr>
+        <w:t>클래스들을</w:t>
+      </w:r>
+      <w:r>
+        <w:t xml:space="preserve"> </w:t>
+      </w:r>
+      <w:r>
+        <w:rPr>
+          <w:rFonts w:hint="eastAsia"/>
+        </w:rPr>
+        <w:t>알</w:t>
+      </w:r>
+      <w:r>
+        <w:t xml:space="preserve"> </w:t>
+      </w:r>
+      <w:r>
+        <w:rPr>
+          <w:rFonts w:hint="eastAsia"/>
+        </w:rPr>
+        <w:t>필요</w:t>
+      </w:r>
+      <w:r>
+        <w:t xml:space="preserve"> </w:t>
+      </w:r>
+      <w:r>
+        <w:rPr>
+          <w:rFonts w:hint="eastAsia"/>
+        </w:rPr>
+        <w:t>없이</w:t>
+      </w:r>
+      <w:r>
+        <w:t xml:space="preserve"> </w:t>
+      </w:r>
+      <w:r>
+        <w:rPr>
+          <w:rFonts w:hint="eastAsia"/>
+        </w:rPr>
+        <w:t>추천을</w:t>
+      </w:r>
+      <w:r>
+        <w:t xml:space="preserve"> </w:t>
+      </w:r>
+      <w:r>
+        <w:rPr>
+          <w:rFonts w:hint="eastAsia"/>
+        </w:rPr>
+        <w:t>생성할</w:t>
+      </w:r>
+      <w:r>
+        <w:t xml:space="preserve"> </w:t>
+      </w:r>
+      <w:r>
+        <w:rPr>
+          <w:rFonts w:hint="eastAsia"/>
+        </w:rPr>
+        <w:t>수</w:t>
+      </w:r>
+      <w:r>
+        <w:t xml:space="preserve"> </w:t>
+      </w:r>
+      <w:r>
+        <w:rPr>
+          <w:rFonts w:hint="eastAsia"/>
+        </w:rPr>
+        <w:t>있다</w:t>
+      </w:r>
+      <w:r>
+        <w:t>.</w:t>
+      </w:r>
+    </w:p>
+    <w:p>
+      <w:pPr>
+        <w:rPr>
+          <w:b/>
+          <w:bCs/>
+        </w:rPr>
+      </w:pPr>
+      <w:r>
+        <w:rPr>
+          <w:b/>
+          <w:noProof/>
+        </w:rPr>
+        <w:lastRenderedPageBreak/>
+        <w:drawing>
+          <wp:inline distT="0" distB="0" distL="0" distR="0" wp14:anchorId="3C33A7A0" wp14:editId="250309D1">
+            <wp:extent cx="5731510" cy="1542415"/>
+            <wp:effectExtent l="0" t="0" r="2540" b="635"/>
+            <wp:docPr id="591175175" name="그림 3" descr="텍스트, 스크린샷, 폰트, 영수증이(가) 표시된 사진&#10;&#10;자동 생성된 설명"/>
+            <wp:cNvGraphicFramePr>
+              <a:graphicFrameLocks xmlns:a="http://schemas.openxmlformats.org/drawingml/2006/main" noChangeAspect="1"/>
+            </wp:cNvGraphicFramePr>
+            <a:graphic xmlns:a="http://schemas.openxmlformats.org/drawingml/2006/main">
+              <a:graphicData uri="http://schemas.openxmlformats.org/drawingml/2006/picture">
+                <pic:pic xmlns:pic="http://schemas.openxmlformats.org/drawingml/2006/picture">
+                  <pic:nvPicPr>
+                    <pic:cNvPr id="0" name="그림 1" descr="텍스트, 스크린샷, 폰트, 영수증이(가) 표시된 사진&#10;&#10;자동 생성된 설명"/>
+                    <pic:cNvPicPr>
+                      <a:picLocks noChangeAspect="1" noChangeArrowheads="1"/>
+                    </pic:cNvPicPr>
+                  </pic:nvPicPr>
+                  <pic:blipFill>
+                    <a:blip r:embed="rId11">
+                      <a:extLst>
+                        <a:ext uri="{28A0092B-C50C-407E-A947-70E740481C1C}">
+                          <a14:useLocalDpi xmlns:a14="http://schemas.microsoft.com/office/drawing/2010/main" val="0"/>
+                        </a:ext>
+                      </a:extLst>
+                    </a:blip>
+                    <a:srcRect/>
+                    <a:stretch>
+                      <a:fillRect/>
+                    </a:stretch>
+                  </pic:blipFill>
+                  <pic:spPr bwMode="auto">
+                    <a:xfrm>
+                      <a:off x="0" y="0"/>
+                      <a:ext cx="5731510" cy="1542415"/>
+                    </a:xfrm>
+                    <a:prstGeom prst="rect">
+                      <a:avLst/>
+                    </a:prstGeom>
+                    <a:noFill/>
+                    <a:ln>
+                      <a:noFill/>
+                    </a:ln>
+                  </pic:spPr>
+                </pic:pic>
+              </a:graphicData>
+            </a:graphic>
+          </wp:inline>
+        </w:drawing>
+      </w:r>
+    </w:p>
+    <w:p>
+      <w:pPr>
+        <w:rPr>
+          <w:b/>
+          <w:bCs/>
+        </w:rPr>
+      </w:pPr>
+    </w:p>
+    <w:p>
+      <w:pPr>
+        <w:rPr>
+          <w:b/>
+          <w:bCs/>
+        </w:rPr>
+      </w:pPr>
+    </w:p>
+    <w:p>
+      <w:pPr>
+        <w:rPr>
+          <w:rFonts w:ascii="Segoe UI" w:hAnsi="Segoe UI" w:cs="Segoe UI"/>
+          <w:b/>
+          <w:bCs/>
+          <w:color w:val="0D0D0D"/>
+          <w:shd w:val="clear" w:color="auto" w:fill="FFFFFF"/>
+          <w:lang/>
+        </w:rPr>
+      </w:pPr>
+      <w:r>
+        <w:rPr>
+          <w:rFonts w:hint="eastAsia"/>
+          <w:b/>
+          <w:bCs/>
+        </w:rPr>
+        <w:t>8</w:t>
+      </w:r>
+      <w:r>
+        <w:rPr>
+          <w:b/>
+          <w:bCs/>
+        </w:rPr>
+        <w:t xml:space="preserve">. </w:t>
+      </w:r>
       <w:proofErr w:type="spellStart"/>
       <w:r>
         <w:rPr>
-          <w:rFonts w:hint="eastAsia"/>
-        </w:rPr>
-        <w:t>RequestionFrom</w:t>
+          <w:rFonts w:ascii="Segoe UI" w:hAnsi="Segoe UI" w:cs="Segoe UI"/>
+          <w:b/>
+          <w:bCs/>
+          <w:color w:val="0D0D0D"/>
+          <w:shd w:val="clear" w:color="auto" w:fill="FFFFFF"/>
+        </w:rPr>
+        <w:t>UsageRecordDBManager</w:t>
       </w:r>
       <w:proofErr w:type="spellEnd"/>
       <w:r>
         <w:rPr>
-          <w:rFonts w:hint="eastAsia"/>
-        </w:rPr>
-        <w:t xml:space="preserve">의 </w:t>
+          <w:rFonts w:ascii="Segoe UI" w:hAnsi="Segoe UI" w:cs="Segoe UI"/>
+          <w:b/>
+          <w:bCs/>
+          <w:color w:val="0D0D0D"/>
+          <w:shd w:val="clear" w:color="auto" w:fill="FFFFFF"/>
+        </w:rPr>
+        <w:t xml:space="preserve"> – Adapter(</w:t>
+      </w:r>
+      <w:r>
+        <w:rPr>
+          <w:rFonts w:ascii="Segoe UI" w:hAnsi="Segoe UI" w:cs="Segoe UI" w:hint="eastAsia"/>
+          <w:b/>
+          <w:bCs/>
+          <w:color w:val="0D0D0D"/>
+          <w:shd w:val="clear" w:color="auto" w:fill="FFFFFF"/>
+        </w:rPr>
+        <w:t>구조</w:t>
+      </w:r>
+      <w:r>
+        <w:rPr>
+          <w:rFonts w:ascii="Segoe UI" w:hAnsi="Segoe UI" w:cs="Segoe UI"/>
+          <w:b/>
+          <w:bCs/>
+          <w:color w:val="0D0D0D"/>
+          <w:shd w:val="clear" w:color="auto" w:fill="FFFFFF"/>
+        </w:rPr>
+        <w:t xml:space="preserve"> </w:t>
+      </w:r>
+      <w:r>
+        <w:rPr>
+          <w:rFonts w:ascii="Segoe UI" w:hAnsi="Segoe UI" w:cs="Segoe UI" w:hint="eastAsia"/>
+          <w:b/>
+          <w:bCs/>
+          <w:color w:val="0D0D0D"/>
+          <w:shd w:val="clear" w:color="auto" w:fill="FFFFFF"/>
+        </w:rPr>
+        <w:t>패턴</w:t>
+      </w:r>
+      <w:r>
+        <w:rPr>
+          <w:rFonts w:ascii="Segoe UI" w:hAnsi="Segoe UI" w:cs="Segoe UI"/>
+          <w:b/>
+          <w:bCs/>
+          <w:color w:val="0D0D0D"/>
+          <w:shd w:val="clear" w:color="auto" w:fill="FFFFFF"/>
+        </w:rPr>
+        <w:t>)</w:t>
+      </w:r>
+    </w:p>
+    <w:p>
+      <w:pPr>
+        <w:rPr>
+          <w:rFonts w:ascii="Segoe UI" w:hAnsi="Segoe UI" w:cs="Segoe UI"/>
+          <w:color w:val="0D0D0D"/>
+          <w:shd w:val="clear" w:color="auto" w:fill="FFFFFF"/>
+        </w:rPr>
+      </w:pPr>
+      <w:r>
+        <w:rPr>
+          <w:rFonts w:ascii="Segoe UI" w:hAnsi="Segoe UI" w:cs="Segoe UI"/>
+          <w:color w:val="0D0D0D"/>
+          <w:shd w:val="clear" w:color="auto" w:fill="FFFFFF"/>
+        </w:rPr>
+        <w:t>- Adapter</w:t>
+      </w:r>
+      <w:r>
+        <w:rPr>
+          <w:rFonts w:ascii="Segoe UI" w:hAnsi="Segoe UI" w:cs="Segoe UI" w:hint="eastAsia"/>
+          <w:color w:val="0D0D0D"/>
+          <w:shd w:val="clear" w:color="auto" w:fill="FFFFFF"/>
+        </w:rPr>
+        <w:t>는</w:t>
+      </w:r>
+      <w:r>
+        <w:rPr>
+          <w:rFonts w:ascii="Segoe UI" w:hAnsi="Segoe UI" w:cs="Segoe UI"/>
+          <w:color w:val="0D0D0D"/>
+          <w:shd w:val="clear" w:color="auto" w:fill="FFFFFF"/>
+        </w:rPr>
+        <w:t xml:space="preserve"> </w:t>
+      </w:r>
+      <w:r>
+        <w:rPr>
+          <w:rFonts w:ascii="Segoe UI" w:hAnsi="Segoe UI" w:cs="Segoe UI" w:hint="eastAsia"/>
+          <w:color w:val="0D0D0D"/>
+          <w:shd w:val="clear" w:color="auto" w:fill="FFFFFF"/>
+        </w:rPr>
+        <w:t>서로</w:t>
+      </w:r>
+      <w:r>
+        <w:rPr>
+          <w:rFonts w:ascii="Segoe UI" w:hAnsi="Segoe UI" w:cs="Segoe UI"/>
+          <w:color w:val="0D0D0D"/>
+          <w:shd w:val="clear" w:color="auto" w:fill="FFFFFF"/>
+        </w:rPr>
+        <w:t xml:space="preserve"> </w:t>
+      </w:r>
+      <w:r>
+        <w:rPr>
+          <w:rFonts w:ascii="Segoe UI" w:hAnsi="Segoe UI" w:cs="Segoe UI" w:hint="eastAsia"/>
+          <w:color w:val="0D0D0D"/>
+          <w:shd w:val="clear" w:color="auto" w:fill="FFFFFF"/>
+        </w:rPr>
+        <w:t>다른</w:t>
+      </w:r>
+      <w:r>
+        <w:rPr>
+          <w:rFonts w:ascii="Segoe UI" w:hAnsi="Segoe UI" w:cs="Segoe UI"/>
+          <w:color w:val="0D0D0D"/>
+          <w:shd w:val="clear" w:color="auto" w:fill="FFFFFF"/>
+        </w:rPr>
+        <w:t xml:space="preserve"> </w:t>
+      </w:r>
+      <w:r>
+        <w:rPr>
+          <w:rFonts w:ascii="Segoe UI" w:hAnsi="Segoe UI" w:cs="Segoe UI" w:hint="eastAsia"/>
+          <w:color w:val="0D0D0D"/>
+          <w:shd w:val="clear" w:color="auto" w:fill="FFFFFF"/>
+        </w:rPr>
+        <w:t>인터페이스를</w:t>
+      </w:r>
+      <w:r>
+        <w:rPr>
+          <w:rFonts w:ascii="Segoe UI" w:hAnsi="Segoe UI" w:cs="Segoe UI"/>
+          <w:color w:val="0D0D0D"/>
+          <w:shd w:val="clear" w:color="auto" w:fill="FFFFFF"/>
+        </w:rPr>
+        <w:t xml:space="preserve"> </w:t>
+      </w:r>
+      <w:r>
+        <w:rPr>
+          <w:rFonts w:ascii="Segoe UI" w:hAnsi="Segoe UI" w:cs="Segoe UI" w:hint="eastAsia"/>
+          <w:color w:val="0D0D0D"/>
+          <w:shd w:val="clear" w:color="auto" w:fill="FFFFFF"/>
+        </w:rPr>
+        <w:t>갖는</w:t>
+      </w:r>
+      <w:r>
+        <w:rPr>
+          <w:rFonts w:ascii="Segoe UI" w:hAnsi="Segoe UI" w:cs="Segoe UI"/>
+          <w:color w:val="0D0D0D"/>
+          <w:shd w:val="clear" w:color="auto" w:fill="FFFFFF"/>
+        </w:rPr>
+        <w:t xml:space="preserve"> </w:t>
+      </w:r>
+      <w:r>
+        <w:rPr>
+          <w:rFonts w:ascii="Segoe UI" w:hAnsi="Segoe UI" w:cs="Segoe UI" w:hint="eastAsia"/>
+          <w:color w:val="0D0D0D"/>
+          <w:shd w:val="clear" w:color="auto" w:fill="FFFFFF"/>
+        </w:rPr>
+        <w:t>두</w:t>
+      </w:r>
+      <w:r>
+        <w:rPr>
+          <w:rFonts w:ascii="Segoe UI" w:hAnsi="Segoe UI" w:cs="Segoe UI"/>
+          <w:color w:val="0D0D0D"/>
+          <w:shd w:val="clear" w:color="auto" w:fill="FFFFFF"/>
+        </w:rPr>
+        <w:t xml:space="preserve"> </w:t>
+      </w:r>
+      <w:r>
+        <w:rPr>
+          <w:rFonts w:ascii="Segoe UI" w:hAnsi="Segoe UI" w:cs="Segoe UI" w:hint="eastAsia"/>
+          <w:color w:val="0D0D0D"/>
+          <w:shd w:val="clear" w:color="auto" w:fill="FFFFFF"/>
+        </w:rPr>
+        <w:t>개의</w:t>
+      </w:r>
+      <w:r>
+        <w:rPr>
+          <w:rFonts w:ascii="Segoe UI" w:hAnsi="Segoe UI" w:cs="Segoe UI"/>
+          <w:color w:val="0D0D0D"/>
+          <w:shd w:val="clear" w:color="auto" w:fill="FFFFFF"/>
+        </w:rPr>
+        <w:t xml:space="preserve"> </w:t>
+      </w:r>
+      <w:r>
+        <w:rPr>
+          <w:rFonts w:ascii="Segoe UI" w:hAnsi="Segoe UI" w:cs="Segoe UI" w:hint="eastAsia"/>
+          <w:color w:val="0D0D0D"/>
+          <w:shd w:val="clear" w:color="auto" w:fill="FFFFFF"/>
+        </w:rPr>
+        <w:t>클래스를</w:t>
+      </w:r>
+      <w:r>
+        <w:rPr>
+          <w:rFonts w:ascii="Segoe UI" w:hAnsi="Segoe UI" w:cs="Segoe UI"/>
+          <w:color w:val="0D0D0D"/>
+          <w:shd w:val="clear" w:color="auto" w:fill="FFFFFF"/>
+        </w:rPr>
+        <w:t xml:space="preserve"> </w:t>
+      </w:r>
+      <w:r>
+        <w:rPr>
+          <w:rFonts w:ascii="Segoe UI" w:hAnsi="Segoe UI" w:cs="Segoe UI" w:hint="eastAsia"/>
+          <w:color w:val="0D0D0D"/>
+          <w:shd w:val="clear" w:color="auto" w:fill="FFFFFF"/>
+        </w:rPr>
+        <w:t>연결하여</w:t>
+      </w:r>
+      <w:r>
+        <w:rPr>
+          <w:rFonts w:ascii="Segoe UI" w:hAnsi="Segoe UI" w:cs="Segoe UI"/>
+          <w:color w:val="0D0D0D"/>
+          <w:shd w:val="clear" w:color="auto" w:fill="FFFFFF"/>
+        </w:rPr>
+        <w:t xml:space="preserve"> </w:t>
+      </w:r>
+      <w:r>
+        <w:rPr>
+          <w:rFonts w:ascii="Segoe UI" w:hAnsi="Segoe UI" w:cs="Segoe UI" w:hint="eastAsia"/>
+          <w:color w:val="0D0D0D"/>
+          <w:shd w:val="clear" w:color="auto" w:fill="FFFFFF"/>
+        </w:rPr>
+        <w:t>함께</w:t>
+      </w:r>
+      <w:r>
+        <w:rPr>
+          <w:rFonts w:ascii="Segoe UI" w:hAnsi="Segoe UI" w:cs="Segoe UI"/>
+          <w:color w:val="0D0D0D"/>
+          <w:shd w:val="clear" w:color="auto" w:fill="FFFFFF"/>
+        </w:rPr>
+        <w:t xml:space="preserve"> </w:t>
+      </w:r>
+      <w:r>
+        <w:rPr>
+          <w:rFonts w:ascii="Segoe UI" w:hAnsi="Segoe UI" w:cs="Segoe UI" w:hint="eastAsia"/>
+          <w:color w:val="0D0D0D"/>
+          <w:shd w:val="clear" w:color="auto" w:fill="FFFFFF"/>
+        </w:rPr>
+        <w:t>작동할</w:t>
+      </w:r>
+      <w:r>
+        <w:rPr>
+          <w:rFonts w:ascii="Segoe UI" w:hAnsi="Segoe UI" w:cs="Segoe UI"/>
+          <w:color w:val="0D0D0D"/>
+          <w:shd w:val="clear" w:color="auto" w:fill="FFFFFF"/>
+        </w:rPr>
+        <w:t xml:space="preserve"> </w:t>
+      </w:r>
+      <w:r>
+        <w:rPr>
+          <w:rFonts w:ascii="Segoe UI" w:hAnsi="Segoe UI" w:cs="Segoe UI" w:hint="eastAsia"/>
+          <w:color w:val="0D0D0D"/>
+          <w:shd w:val="clear" w:color="auto" w:fill="FFFFFF"/>
+        </w:rPr>
+        <w:t>수</w:t>
+      </w:r>
+      <w:r>
+        <w:rPr>
+          <w:rFonts w:ascii="Segoe UI" w:hAnsi="Segoe UI" w:cs="Segoe UI"/>
+          <w:color w:val="0D0D0D"/>
+          <w:shd w:val="clear" w:color="auto" w:fill="FFFFFF"/>
+        </w:rPr>
+        <w:t xml:space="preserve"> </w:t>
+      </w:r>
+      <w:r>
+        <w:rPr>
+          <w:rFonts w:ascii="Segoe UI" w:hAnsi="Segoe UI" w:cs="Segoe UI" w:hint="eastAsia"/>
+          <w:color w:val="0D0D0D"/>
+          <w:shd w:val="clear" w:color="auto" w:fill="FFFFFF"/>
+        </w:rPr>
+        <w:t>있도록</w:t>
+      </w:r>
+      <w:r>
+        <w:rPr>
+          <w:rFonts w:ascii="Segoe UI" w:hAnsi="Segoe UI" w:cs="Segoe UI"/>
+          <w:color w:val="0D0D0D"/>
+          <w:shd w:val="clear" w:color="auto" w:fill="FFFFFF"/>
+        </w:rPr>
+        <w:t xml:space="preserve"> </w:t>
+      </w:r>
+      <w:r>
+        <w:rPr>
+          <w:rFonts w:ascii="Segoe UI" w:hAnsi="Segoe UI" w:cs="Segoe UI" w:hint="eastAsia"/>
+          <w:color w:val="0D0D0D"/>
+          <w:shd w:val="clear" w:color="auto" w:fill="FFFFFF"/>
+        </w:rPr>
+        <w:t>해주는</w:t>
+      </w:r>
+      <w:r>
+        <w:rPr>
+          <w:rFonts w:ascii="Segoe UI" w:hAnsi="Segoe UI" w:cs="Segoe UI"/>
+          <w:color w:val="0D0D0D"/>
+          <w:shd w:val="clear" w:color="auto" w:fill="FFFFFF"/>
+        </w:rPr>
+        <w:t xml:space="preserve"> </w:t>
+      </w:r>
+      <w:r>
+        <w:rPr>
+          <w:rFonts w:ascii="Segoe UI" w:hAnsi="Segoe UI" w:cs="Segoe UI" w:hint="eastAsia"/>
+          <w:color w:val="0D0D0D"/>
+          <w:shd w:val="clear" w:color="auto" w:fill="FFFFFF"/>
+        </w:rPr>
+        <w:t>패턴이다</w:t>
+      </w:r>
+      <w:r>
+        <w:rPr>
+          <w:rFonts w:ascii="Segoe UI" w:hAnsi="Segoe UI" w:cs="Segoe UI"/>
+          <w:color w:val="0D0D0D"/>
+          <w:shd w:val="clear" w:color="auto" w:fill="FFFFFF"/>
+        </w:rPr>
+        <w:t>.</w:t>
+      </w:r>
+    </w:p>
+    <w:p>
+      <w:pPr>
+        <w:rPr>
+          <w:rFonts w:ascii="Segoe UI" w:hAnsi="Segoe UI" w:cs="Segoe UI"/>
+          <w:color w:val="0D0D0D"/>
+          <w:shd w:val="clear" w:color="auto" w:fill="FFFFFF"/>
+        </w:rPr>
+      </w:pPr>
+      <w:r>
+        <w:rPr>
+          <w:rFonts w:ascii="Segoe UI" w:hAnsi="Segoe UI" w:cs="Segoe UI"/>
+          <w:color w:val="0D0D0D"/>
+          <w:shd w:val="clear" w:color="auto" w:fill="FFFFFF"/>
+        </w:rPr>
+        <w:t xml:space="preserve">- </w:t>
       </w:r>
       <w:proofErr w:type="spellStart"/>
       <w:r>
         <w:rPr>
-          <w:rFonts w:hint="eastAsia"/>
-        </w:rPr>
-        <w:t>displayNorificationWindow</w:t>
+          <w:rFonts w:ascii="Segoe UI" w:hAnsi="Segoe UI" w:cs="Segoe UI"/>
+          <w:color w:val="0D0D0D"/>
+          <w:shd w:val="clear" w:color="auto" w:fill="FFFFFF"/>
+        </w:rPr>
+        <w:t>UsageRecordDBManager</w:t>
       </w:r>
       <w:proofErr w:type="spellEnd"/>
       <w:r>
         <w:rPr>
-          <w:rFonts w:hint="eastAsia"/>
-        </w:rPr>
-        <w:t xml:space="preserve"> 메소드의 경우 양식 중 사용자가 표시하지 않은 필수 항목 또는 잘못 기입한 항목을 짚어 </w:t>
+          <w:rFonts w:ascii="Segoe UI" w:hAnsi="Segoe UI" w:cs="Segoe UI"/>
+          <w:color w:val="0D0D0D"/>
+          <w:shd w:val="clear" w:color="auto" w:fill="FFFFFF"/>
+        </w:rPr>
+        <w:t xml:space="preserve"> </w:t>
+      </w:r>
+      <w:r>
+        <w:rPr>
+          <w:rFonts w:ascii="Segoe UI" w:hAnsi="Segoe UI" w:cs="Segoe UI" w:hint="eastAsia"/>
+          <w:color w:val="0D0D0D"/>
+          <w:shd w:val="clear" w:color="auto" w:fill="FFFFFF"/>
+        </w:rPr>
+        <w:t>클래스는</w:t>
+      </w:r>
+      <w:r>
+        <w:rPr>
+          <w:rFonts w:ascii="Segoe UI" w:hAnsi="Segoe UI" w:cs="Segoe UI"/>
+          <w:color w:val="0D0D0D"/>
+          <w:shd w:val="clear" w:color="auto" w:fill="FFFFFF"/>
+        </w:rPr>
+        <w:t xml:space="preserve"> </w:t>
       </w:r>
       <w:proofErr w:type="spellStart"/>
       <w:r>
         <w:rPr>
-          <w:rFonts w:hint="eastAsia"/>
-        </w:rPr>
-        <w:t>경고창</w:t>
+          <w:rFonts w:ascii="Segoe UI" w:hAnsi="Segoe UI" w:cs="Segoe UI"/>
+          <w:color w:val="0D0D0D"/>
+          <w:shd w:val="clear" w:color="auto" w:fill="FFFFFF"/>
+        </w:rPr>
+        <w:t>DatabaseConnection</w:t>
       </w:r>
       <w:proofErr w:type="spellEnd"/>
       <w:r>
         <w:rPr>
-          <w:rFonts w:hint="eastAsia"/>
-        </w:rPr>
-        <w:t>(</w:t>
+          <w:rFonts w:ascii="Segoe UI" w:hAnsi="Segoe UI" w:cs="Segoe UI" w:hint="eastAsia"/>
+          <w:color w:val="0D0D0D"/>
+          <w:shd w:val="clear" w:color="auto" w:fill="FFFFFF"/>
+        </w:rPr>
+        <w:t>과</w:t>
+      </w:r>
+      <w:r>
+        <w:rPr>
+          <w:rFonts w:ascii="Segoe UI" w:hAnsi="Segoe UI" w:cs="Segoe UI"/>
+          <w:color w:val="0D0D0D"/>
+          <w:shd w:val="clear" w:color="auto" w:fill="FFFFFF"/>
+        </w:rPr>
+        <w:t xml:space="preserve"> </w:t>
+      </w:r>
+      <w:r>
+        <w:rPr>
+          <w:rFonts w:ascii="Segoe UI" w:hAnsi="Segoe UI" w:cs="Segoe UI" w:hint="eastAsia"/>
+          <w:color w:val="0D0D0D"/>
+          <w:shd w:val="clear" w:color="auto" w:fill="FFFFFF"/>
+        </w:rPr>
+        <w:t>상호작용하여</w:t>
+      </w:r>
+      <w:r>
+        <w:rPr>
+          <w:rFonts w:ascii="Segoe UI" w:hAnsi="Segoe UI" w:cs="Segoe UI"/>
+          <w:color w:val="0D0D0D"/>
+          <w:shd w:val="clear" w:color="auto" w:fill="FFFFFF"/>
+        </w:rPr>
+        <w:t xml:space="preserve"> </w:t>
+      </w:r>
+      <w:r>
+        <w:rPr>
+          <w:rFonts w:ascii="Segoe UI" w:hAnsi="Segoe UI" w:cs="Segoe UI" w:hint="eastAsia"/>
+          <w:color w:val="0D0D0D"/>
+          <w:shd w:val="clear" w:color="auto" w:fill="FFFFFF"/>
+        </w:rPr>
+        <w:t>사용</w:t>
+      </w:r>
+      <w:r>
+        <w:rPr>
+          <w:rFonts w:ascii="Segoe UI" w:hAnsi="Segoe UI" w:cs="Segoe UI"/>
+          <w:color w:val="0D0D0D"/>
+          <w:shd w:val="clear" w:color="auto" w:fill="FFFFFF"/>
+        </w:rPr>
+        <w:t xml:space="preserve"> </w:t>
+      </w:r>
+      <w:r>
+        <w:rPr>
+          <w:rFonts w:ascii="Segoe UI" w:hAnsi="Segoe UI" w:cs="Segoe UI" w:hint="eastAsia"/>
+          <w:color w:val="0D0D0D"/>
+          <w:shd w:val="clear" w:color="auto" w:fill="FFFFFF"/>
+        </w:rPr>
+        <w:t>기록을</w:t>
+      </w:r>
+      <w:r>
+        <w:rPr>
+          <w:rFonts w:ascii="Segoe UI" w:hAnsi="Segoe UI" w:cs="Segoe UI"/>
+          <w:color w:val="0D0D0D"/>
+          <w:shd w:val="clear" w:color="auto" w:fill="FFFFFF"/>
+        </w:rPr>
+        <w:t xml:space="preserve"> </w:t>
+      </w:r>
+      <w:r>
+        <w:rPr>
+          <w:rFonts w:ascii="Segoe UI" w:hAnsi="Segoe UI" w:cs="Segoe UI" w:hint="eastAsia"/>
+          <w:color w:val="0D0D0D"/>
+          <w:shd w:val="clear" w:color="auto" w:fill="FFFFFF"/>
+        </w:rPr>
+        <w:t>저장하고</w:t>
+      </w:r>
+      <w:r>
+        <w:rPr>
+          <w:rFonts w:ascii="Segoe UI" w:hAnsi="Segoe UI" w:cs="Segoe UI"/>
+          <w:color w:val="0D0D0D"/>
+          <w:shd w:val="clear" w:color="auto" w:fill="FFFFFF"/>
+        </w:rPr>
+        <w:t xml:space="preserve"> </w:t>
+      </w:r>
+      <w:r>
+        <w:rPr>
+          <w:rFonts w:ascii="Segoe UI" w:hAnsi="Segoe UI" w:cs="Segoe UI" w:hint="eastAsia"/>
+          <w:color w:val="0D0D0D"/>
+          <w:shd w:val="clear" w:color="auto" w:fill="FFFFFF"/>
+        </w:rPr>
+        <w:t>조회하고</w:t>
+      </w:r>
+      <w:r>
+        <w:rPr>
+          <w:rFonts w:ascii="Segoe UI" w:hAnsi="Segoe UI" w:cs="Segoe UI"/>
+          <w:color w:val="0D0D0D"/>
+          <w:shd w:val="clear" w:color="auto" w:fill="FFFFFF"/>
+        </w:rPr>
+        <w:t xml:space="preserve"> </w:t>
+      </w:r>
+      <w:r>
+        <w:rPr>
+          <w:rFonts w:ascii="Segoe UI" w:hAnsi="Segoe UI" w:cs="Segoe UI" w:hint="eastAsia"/>
+          <w:color w:val="0D0D0D"/>
+          <w:shd w:val="clear" w:color="auto" w:fill="FFFFFF"/>
+        </w:rPr>
+        <w:t>삭제하는</w:t>
+      </w:r>
+      <w:r>
+        <w:rPr>
+          <w:rFonts w:ascii="Segoe UI" w:hAnsi="Segoe UI" w:cs="Segoe UI"/>
+          <w:color w:val="0D0D0D"/>
+          <w:shd w:val="clear" w:color="auto" w:fill="FFFFFF"/>
+        </w:rPr>
+        <w:t xml:space="preserve"> </w:t>
+      </w:r>
+      <w:r>
+        <w:rPr>
+          <w:rFonts w:ascii="Segoe UI" w:hAnsi="Segoe UI" w:cs="Segoe UI" w:hint="eastAsia"/>
+          <w:color w:val="0D0D0D"/>
+          <w:shd w:val="clear" w:color="auto" w:fill="FFFFFF"/>
+        </w:rPr>
+        <w:t>기능을</w:t>
+      </w:r>
+      <w:r>
+        <w:rPr>
+          <w:rFonts w:ascii="Segoe UI" w:hAnsi="Segoe UI" w:cs="Segoe UI"/>
+          <w:color w:val="0D0D0D"/>
+          <w:shd w:val="clear" w:color="auto" w:fill="FFFFFF"/>
+        </w:rPr>
+        <w:t xml:space="preserve"> </w:t>
+      </w:r>
+      <w:r>
+        <w:rPr>
+          <w:rFonts w:ascii="Segoe UI" w:hAnsi="Segoe UI" w:cs="Segoe UI" w:hint="eastAsia"/>
+          <w:color w:val="0D0D0D"/>
+          <w:shd w:val="clear" w:color="auto" w:fill="FFFFFF"/>
+        </w:rPr>
+        <w:t>제공한다</w:t>
+      </w:r>
+      <w:r>
+        <w:rPr>
+          <w:rFonts w:ascii="Segoe UI" w:hAnsi="Segoe UI" w:cs="Segoe UI"/>
+          <w:color w:val="0D0D0D"/>
+          <w:shd w:val="clear" w:color="auto" w:fill="FFFFFF"/>
+        </w:rPr>
+        <w:t xml:space="preserve">. </w:t>
+      </w:r>
+      <w:r>
+        <w:rPr>
+          <w:rFonts w:ascii="Segoe UI" w:hAnsi="Segoe UI" w:cs="Segoe UI" w:hint="eastAsia"/>
+          <w:color w:val="0D0D0D"/>
+          <w:shd w:val="clear" w:color="auto" w:fill="FFFFFF"/>
+        </w:rPr>
+        <w:t>이때</w:t>
+      </w:r>
+      <w:r>
+        <w:rPr>
+          <w:rFonts w:ascii="Segoe UI" w:hAnsi="Segoe UI" w:cs="Segoe UI"/>
+          <w:color w:val="0D0D0D"/>
+          <w:shd w:val="clear" w:color="auto" w:fill="FFFFFF"/>
+        </w:rPr>
+        <w:t xml:space="preserve"> </w:t>
       </w:r>
       <w:proofErr w:type="spellStart"/>
       <w:r>
         <w:rPr>
-          <w:rFonts w:hint="eastAsia"/>
-        </w:rPr>
-        <w:t>알림창</w:t>
+          <w:rFonts w:ascii="Segoe UI" w:hAnsi="Segoe UI" w:cs="Segoe UI"/>
+          <w:color w:val="0D0D0D"/>
+          <w:shd w:val="clear" w:color="auto" w:fill="FFFFFF"/>
+        </w:rPr>
+        <w:t>DatabaseConnection</w:t>
       </w:r>
       <w:proofErr w:type="spellEnd"/>
       <w:r>
         <w:rPr>
-          <w:rFonts w:hint="eastAsia"/>
-        </w:rPr>
-        <w:t xml:space="preserve">)을 띄우려고 할 경우, state 패턴을 이용해 </w:t>
+          <w:rFonts w:ascii="Segoe UI" w:hAnsi="Segoe UI" w:cs="Segoe UI"/>
+          <w:color w:val="0D0D0D"/>
+          <w:shd w:val="clear" w:color="auto" w:fill="FFFFFF"/>
+        </w:rPr>
+        <w:t xml:space="preserve"> </w:t>
+      </w:r>
+      <w:r>
+        <w:rPr>
+          <w:rFonts w:ascii="Segoe UI" w:hAnsi="Segoe UI" w:cs="Segoe UI" w:hint="eastAsia"/>
+          <w:color w:val="0D0D0D"/>
+          <w:shd w:val="clear" w:color="auto" w:fill="FFFFFF"/>
+        </w:rPr>
+        <w:t>클래스와</w:t>
+      </w:r>
+      <w:r>
+        <w:rPr>
+          <w:rFonts w:ascii="Segoe UI" w:hAnsi="Segoe UI" w:cs="Segoe UI"/>
+          <w:color w:val="0D0D0D"/>
+          <w:shd w:val="clear" w:color="auto" w:fill="FFFFFF"/>
+        </w:rPr>
+        <w:t xml:space="preserve"> </w:t>
       </w:r>
       <w:proofErr w:type="spellStart"/>
       <w:r>
         <w:rPr>
-          <w:rFonts w:hint="eastAsia"/>
-        </w:rPr>
-        <w:t>미기입</w:t>
+          <w:rFonts w:ascii="Segoe UI" w:hAnsi="Segoe UI" w:cs="Segoe UI"/>
+          <w:color w:val="0D0D0D"/>
+          <w:shd w:val="clear" w:color="auto" w:fill="FFFFFF"/>
+        </w:rPr>
+        <w:t>UsageRecordDBManager</w:t>
       </w:r>
       <w:proofErr w:type="spellEnd"/>
       <w:r>
         <w:rPr>
-          <w:rFonts w:hint="eastAsia"/>
-        </w:rPr>
-        <w:t xml:space="preserve"> 상황과 </w:t>
+          <w:rFonts w:ascii="Segoe UI" w:hAnsi="Segoe UI" w:cs="Segoe UI"/>
+          <w:color w:val="0D0D0D"/>
+          <w:shd w:val="clear" w:color="auto" w:fill="FFFFFF"/>
+        </w:rPr>
+        <w:t xml:space="preserve"> </w:t>
+      </w:r>
+      <w:r>
+        <w:rPr>
+          <w:rFonts w:ascii="Segoe UI" w:hAnsi="Segoe UI" w:cs="Segoe UI" w:hint="eastAsia"/>
+          <w:color w:val="0D0D0D"/>
+          <w:shd w:val="clear" w:color="auto" w:fill="FFFFFF"/>
+        </w:rPr>
+        <w:t>클래스의</w:t>
+      </w:r>
+      <w:r>
+        <w:rPr>
+          <w:rFonts w:ascii="Segoe UI" w:hAnsi="Segoe UI" w:cs="Segoe UI"/>
+          <w:color w:val="0D0D0D"/>
+          <w:shd w:val="clear" w:color="auto" w:fill="FFFFFF"/>
+        </w:rPr>
+        <w:t xml:space="preserve"> </w:t>
+      </w:r>
+      <w:r>
+        <w:rPr>
+          <w:rFonts w:ascii="Segoe UI" w:hAnsi="Segoe UI" w:cs="Segoe UI" w:hint="eastAsia"/>
+          <w:color w:val="0D0D0D"/>
+          <w:shd w:val="clear" w:color="auto" w:fill="FFFFFF"/>
+        </w:rPr>
+        <w:t>인터페이스가</w:t>
+      </w:r>
+      <w:r>
+        <w:rPr>
+          <w:rFonts w:ascii="Segoe UI" w:hAnsi="Segoe UI" w:cs="Segoe UI"/>
+          <w:color w:val="0D0D0D"/>
+          <w:shd w:val="clear" w:color="auto" w:fill="FFFFFF"/>
+        </w:rPr>
+        <w:t xml:space="preserve"> </w:t>
+      </w:r>
+      <w:r>
+        <w:rPr>
+          <w:rFonts w:ascii="Segoe UI" w:hAnsi="Segoe UI" w:cs="Segoe UI" w:hint="eastAsia"/>
+          <w:color w:val="0D0D0D"/>
+          <w:shd w:val="clear" w:color="auto" w:fill="FFFFFF"/>
+        </w:rPr>
+        <w:t>서로</w:t>
+      </w:r>
+      <w:r>
+        <w:rPr>
+          <w:rFonts w:ascii="Segoe UI" w:hAnsi="Segoe UI" w:cs="Segoe UI"/>
+          <w:color w:val="0D0D0D"/>
+          <w:shd w:val="clear" w:color="auto" w:fill="FFFFFF"/>
+        </w:rPr>
+        <w:t xml:space="preserve"> </w:t>
+      </w:r>
+      <w:r>
+        <w:rPr>
+          <w:rFonts w:ascii="Segoe UI" w:hAnsi="Segoe UI" w:cs="Segoe UI" w:hint="eastAsia"/>
+          <w:color w:val="0D0D0D"/>
+          <w:shd w:val="clear" w:color="auto" w:fill="FFFFFF"/>
+        </w:rPr>
+        <w:t>다를</w:t>
+      </w:r>
+      <w:r>
+        <w:rPr>
+          <w:rFonts w:ascii="Segoe UI" w:hAnsi="Segoe UI" w:cs="Segoe UI"/>
+          <w:color w:val="0D0D0D"/>
+          <w:shd w:val="clear" w:color="auto" w:fill="FFFFFF"/>
+        </w:rPr>
+        <w:t xml:space="preserve"> </w:t>
+      </w:r>
+      <w:r>
+        <w:rPr>
+          <w:rFonts w:ascii="Segoe UI" w:hAnsi="Segoe UI" w:cs="Segoe UI" w:hint="eastAsia"/>
+          <w:color w:val="0D0D0D"/>
+          <w:shd w:val="clear" w:color="auto" w:fill="FFFFFF"/>
+        </w:rPr>
+        <w:t>수</w:t>
+      </w:r>
+      <w:r>
+        <w:rPr>
+          <w:rFonts w:ascii="Segoe UI" w:hAnsi="Segoe UI" w:cs="Segoe UI"/>
+          <w:color w:val="0D0D0D"/>
+          <w:shd w:val="clear" w:color="auto" w:fill="FFFFFF"/>
+        </w:rPr>
+        <w:t xml:space="preserve"> </w:t>
+      </w:r>
+      <w:r>
+        <w:rPr>
+          <w:rFonts w:ascii="Segoe UI" w:hAnsi="Segoe UI" w:cs="Segoe UI" w:hint="eastAsia"/>
+          <w:color w:val="0D0D0D"/>
+          <w:shd w:val="clear" w:color="auto" w:fill="FFFFFF"/>
+        </w:rPr>
+        <w:t>있다</w:t>
+      </w:r>
+      <w:r>
+        <w:rPr>
+          <w:rFonts w:ascii="Segoe UI" w:hAnsi="Segoe UI" w:cs="Segoe UI"/>
+          <w:color w:val="0D0D0D"/>
+          <w:shd w:val="clear" w:color="auto" w:fill="FFFFFF"/>
+        </w:rPr>
+        <w:t>.</w:t>
+      </w:r>
+    </w:p>
+    <w:p>
+      <w:pPr>
+        <w:rPr>
+          <w:rFonts w:ascii="Segoe UI" w:hAnsi="Segoe UI" w:cs="Segoe UI"/>
+          <w:color w:val="0D0D0D"/>
+          <w:shd w:val="clear" w:color="auto" w:fill="FFFFFF"/>
+        </w:rPr>
+      </w:pPr>
+      <w:r>
+        <w:rPr>
+          <w:rFonts w:ascii="Segoe UI" w:hAnsi="Segoe UI" w:cs="Segoe UI" w:hint="eastAsia"/>
+          <w:color w:val="0D0D0D"/>
+          <w:shd w:val="clear" w:color="auto" w:fill="FFFFFF"/>
+        </w:rPr>
+        <w:t>따라서</w:t>
+      </w:r>
+      <w:r>
+        <w:rPr>
+          <w:rFonts w:ascii="Segoe UI" w:hAnsi="Segoe UI" w:cs="Segoe UI"/>
+          <w:color w:val="0D0D0D"/>
+          <w:shd w:val="clear" w:color="auto" w:fill="FFFFFF"/>
+        </w:rPr>
+        <w:t xml:space="preserve"> </w:t>
       </w:r>
       <w:proofErr w:type="spellStart"/>
       <w:r>
         <w:rPr>
-          <w:rFonts w:hint="eastAsia"/>
-        </w:rPr>
-        <w:t>오기입</w:t>
+          <w:rFonts w:ascii="Segoe UI" w:hAnsi="Segoe UI" w:cs="Segoe UI"/>
+          <w:color w:val="0D0D0D"/>
+          <w:shd w:val="clear" w:color="auto" w:fill="FFFFFF"/>
+        </w:rPr>
+        <w:t>UsageRecordDBManager</w:t>
       </w:r>
       <w:proofErr w:type="spellEnd"/>
       <w:r>
         <w:rPr>
-          <w:rFonts w:hint="eastAsia"/>
-        </w:rPr>
-        <w:t xml:space="preserve"> 상황의 알림을 분리하여 사용할 수 있기에 적합하다.</w:t>
+          <w:rFonts w:ascii="Segoe UI" w:hAnsi="Segoe UI" w:cs="Segoe UI"/>
+          <w:color w:val="0D0D0D"/>
+          <w:shd w:val="clear" w:color="auto" w:fill="FFFFFF"/>
+        </w:rPr>
+        <w:t xml:space="preserve"> </w:t>
+      </w:r>
+      <w:r>
+        <w:rPr>
+          <w:rFonts w:ascii="Segoe UI" w:hAnsi="Segoe UI" w:cs="Segoe UI" w:hint="eastAsia"/>
+          <w:color w:val="0D0D0D"/>
+          <w:shd w:val="clear" w:color="auto" w:fill="FFFFFF"/>
+        </w:rPr>
+        <w:t>클래스는</w:t>
+      </w:r>
+      <w:r>
+        <w:rPr>
+          <w:rFonts w:ascii="Segoe UI" w:hAnsi="Segoe UI" w:cs="Segoe UI"/>
+          <w:color w:val="0D0D0D"/>
+          <w:shd w:val="clear" w:color="auto" w:fill="FFFFFF"/>
+        </w:rPr>
+        <w:t xml:space="preserve"> </w:t>
+      </w:r>
+      <w:proofErr w:type="spellStart"/>
+      <w:r>
+        <w:rPr>
+          <w:rFonts w:ascii="Segoe UI" w:hAnsi="Segoe UI" w:cs="Segoe UI"/>
+          <w:color w:val="0D0D0D"/>
+          <w:shd w:val="clear" w:color="auto" w:fill="FFFFFF"/>
+        </w:rPr>
+        <w:t>DatabaseConnection</w:t>
+      </w:r>
+      <w:proofErr w:type="spellEnd"/>
+      <w:r>
+        <w:rPr>
+          <w:rFonts w:ascii="Segoe UI" w:hAnsi="Segoe UI" w:cs="Segoe UI" w:hint="eastAsia"/>
+          <w:color w:val="0D0D0D"/>
+          <w:shd w:val="clear" w:color="auto" w:fill="FFFFFF"/>
+        </w:rPr>
+        <w:t>과의</w:t>
+      </w:r>
+      <w:r>
+        <w:rPr>
+          <w:rFonts w:ascii="Segoe UI" w:hAnsi="Segoe UI" w:cs="Segoe UI"/>
+          <w:color w:val="0D0D0D"/>
+          <w:shd w:val="clear" w:color="auto" w:fill="FFFFFF"/>
+        </w:rPr>
+        <w:t xml:space="preserve"> </w:t>
+      </w:r>
+      <w:r>
+        <w:rPr>
+          <w:rFonts w:ascii="Segoe UI" w:hAnsi="Segoe UI" w:cs="Segoe UI" w:hint="eastAsia"/>
+          <w:color w:val="0D0D0D"/>
+          <w:shd w:val="clear" w:color="auto" w:fill="FFFFFF"/>
+        </w:rPr>
+        <w:t>상호작용을</w:t>
+      </w:r>
+      <w:r>
+        <w:rPr>
+          <w:rFonts w:ascii="Segoe UI" w:hAnsi="Segoe UI" w:cs="Segoe UI"/>
+          <w:color w:val="0D0D0D"/>
+          <w:shd w:val="clear" w:color="auto" w:fill="FFFFFF"/>
+        </w:rPr>
+        <w:t xml:space="preserve"> </w:t>
+      </w:r>
+      <w:r>
+        <w:rPr>
+          <w:rFonts w:ascii="Segoe UI" w:hAnsi="Segoe UI" w:cs="Segoe UI" w:hint="eastAsia"/>
+          <w:color w:val="0D0D0D"/>
+          <w:shd w:val="clear" w:color="auto" w:fill="FFFFFF"/>
+        </w:rPr>
+        <w:t>쉽게</w:t>
+      </w:r>
+      <w:r>
+        <w:rPr>
+          <w:rFonts w:ascii="Segoe UI" w:hAnsi="Segoe UI" w:cs="Segoe UI"/>
+          <w:color w:val="0D0D0D"/>
+          <w:shd w:val="clear" w:color="auto" w:fill="FFFFFF"/>
+        </w:rPr>
+        <w:t xml:space="preserve"> </w:t>
+      </w:r>
+      <w:r>
+        <w:rPr>
+          <w:rFonts w:ascii="Segoe UI" w:hAnsi="Segoe UI" w:cs="Segoe UI" w:hint="eastAsia"/>
+          <w:color w:val="0D0D0D"/>
+          <w:shd w:val="clear" w:color="auto" w:fill="FFFFFF"/>
+        </w:rPr>
+        <w:t>관리하기</w:t>
+      </w:r>
+      <w:r>
+        <w:rPr>
+          <w:rFonts w:ascii="Segoe UI" w:hAnsi="Segoe UI" w:cs="Segoe UI"/>
+          <w:color w:val="0D0D0D"/>
+          <w:shd w:val="clear" w:color="auto" w:fill="FFFFFF"/>
+        </w:rPr>
+        <w:t xml:space="preserve"> </w:t>
+      </w:r>
+      <w:r>
+        <w:rPr>
+          <w:rFonts w:ascii="Segoe UI" w:hAnsi="Segoe UI" w:cs="Segoe UI" w:hint="eastAsia"/>
+          <w:color w:val="0D0D0D"/>
+          <w:shd w:val="clear" w:color="auto" w:fill="FFFFFF"/>
+        </w:rPr>
+        <w:t>위해</w:t>
+      </w:r>
+      <w:r>
+        <w:rPr>
+          <w:rFonts w:ascii="Segoe UI" w:hAnsi="Segoe UI" w:cs="Segoe UI"/>
+          <w:color w:val="0D0D0D"/>
+          <w:shd w:val="clear" w:color="auto" w:fill="FFFFFF"/>
+        </w:rPr>
+        <w:t xml:space="preserve"> </w:t>
+      </w:r>
+      <w:r>
+        <w:rPr>
+          <w:rFonts w:ascii="Segoe UI" w:hAnsi="Segoe UI" w:cs="Segoe UI" w:hint="eastAsia"/>
+          <w:color w:val="0D0D0D"/>
+          <w:shd w:val="clear" w:color="auto" w:fill="FFFFFF"/>
+        </w:rPr>
+        <w:t>어댑터</w:t>
+      </w:r>
+      <w:r>
+        <w:rPr>
+          <w:rFonts w:ascii="Segoe UI" w:hAnsi="Segoe UI" w:cs="Segoe UI"/>
+          <w:color w:val="0D0D0D"/>
+          <w:shd w:val="clear" w:color="auto" w:fill="FFFFFF"/>
+        </w:rPr>
+        <w:t xml:space="preserve"> </w:t>
+      </w:r>
+      <w:r>
+        <w:rPr>
+          <w:rFonts w:ascii="Segoe UI" w:hAnsi="Segoe UI" w:cs="Segoe UI" w:hint="eastAsia"/>
+          <w:color w:val="0D0D0D"/>
+          <w:shd w:val="clear" w:color="auto" w:fill="FFFFFF"/>
+        </w:rPr>
+        <w:t>패턴을</w:t>
+      </w:r>
+      <w:r>
+        <w:rPr>
+          <w:rFonts w:ascii="Segoe UI" w:hAnsi="Segoe UI" w:cs="Segoe UI"/>
+          <w:color w:val="0D0D0D"/>
+          <w:shd w:val="clear" w:color="auto" w:fill="FFFFFF"/>
+        </w:rPr>
+        <w:t xml:space="preserve"> </w:t>
+      </w:r>
+      <w:r>
+        <w:rPr>
+          <w:rFonts w:ascii="Segoe UI" w:hAnsi="Segoe UI" w:cs="Segoe UI" w:hint="eastAsia"/>
+          <w:color w:val="0D0D0D"/>
+          <w:shd w:val="clear" w:color="auto" w:fill="FFFFFF"/>
+        </w:rPr>
+        <w:t>사용하여</w:t>
+      </w:r>
+      <w:r>
+        <w:rPr>
+          <w:rFonts w:ascii="Segoe UI" w:hAnsi="Segoe UI" w:cs="Segoe UI"/>
+          <w:color w:val="0D0D0D"/>
+          <w:shd w:val="clear" w:color="auto" w:fill="FFFFFF"/>
+        </w:rPr>
+        <w:t xml:space="preserve"> </w:t>
+      </w:r>
+      <w:proofErr w:type="spellStart"/>
+      <w:r>
+        <w:rPr>
+          <w:rFonts w:ascii="Segoe UI" w:hAnsi="Segoe UI" w:cs="Segoe UI"/>
+          <w:color w:val="0D0D0D"/>
+          <w:shd w:val="clear" w:color="auto" w:fill="FFFFFF"/>
+        </w:rPr>
+        <w:t>DatabaseConnection</w:t>
+      </w:r>
+      <w:proofErr w:type="spellEnd"/>
+      <w:r>
+        <w:rPr>
+          <w:rFonts w:ascii="Segoe UI" w:hAnsi="Segoe UI" w:cs="Segoe UI"/>
+          <w:color w:val="0D0D0D"/>
+          <w:shd w:val="clear" w:color="auto" w:fill="FFFFFF"/>
+        </w:rPr>
+        <w:t xml:space="preserve"> </w:t>
+      </w:r>
+      <w:r>
+        <w:rPr>
+          <w:rFonts w:ascii="Segoe UI" w:hAnsi="Segoe UI" w:cs="Segoe UI" w:hint="eastAsia"/>
+          <w:color w:val="0D0D0D"/>
+          <w:shd w:val="clear" w:color="auto" w:fill="FFFFFF"/>
+        </w:rPr>
+        <w:t>클래스의</w:t>
+      </w:r>
+      <w:r>
+        <w:rPr>
+          <w:rFonts w:ascii="Segoe UI" w:hAnsi="Segoe UI" w:cs="Segoe UI"/>
+          <w:color w:val="0D0D0D"/>
+          <w:shd w:val="clear" w:color="auto" w:fill="FFFFFF"/>
+        </w:rPr>
+        <w:t xml:space="preserve"> </w:t>
+      </w:r>
+      <w:r>
+        <w:rPr>
+          <w:rFonts w:ascii="Segoe UI" w:hAnsi="Segoe UI" w:cs="Segoe UI" w:hint="eastAsia"/>
+          <w:color w:val="0D0D0D"/>
+          <w:shd w:val="clear" w:color="auto" w:fill="FFFFFF"/>
+        </w:rPr>
+        <w:t>인터페이스를</w:t>
+      </w:r>
+      <w:r>
+        <w:rPr>
+          <w:rFonts w:ascii="Segoe UI" w:hAnsi="Segoe UI" w:cs="Segoe UI"/>
+          <w:color w:val="0D0D0D"/>
+          <w:shd w:val="clear" w:color="auto" w:fill="FFFFFF"/>
+        </w:rPr>
+        <w:t xml:space="preserve"> </w:t>
+      </w:r>
+      <w:proofErr w:type="spellStart"/>
+      <w:r>
+        <w:rPr>
+          <w:rFonts w:ascii="Segoe UI" w:hAnsi="Segoe UI" w:cs="Segoe UI"/>
+          <w:color w:val="0D0D0D"/>
+          <w:shd w:val="clear" w:color="auto" w:fill="FFFFFF"/>
+        </w:rPr>
+        <w:t>UsageRecordDBManager</w:t>
+      </w:r>
+      <w:proofErr w:type="spellEnd"/>
+      <w:r>
+        <w:rPr>
+          <w:rFonts w:ascii="Segoe UI" w:hAnsi="Segoe UI" w:cs="Segoe UI"/>
+          <w:color w:val="0D0D0D"/>
+          <w:shd w:val="clear" w:color="auto" w:fill="FFFFFF"/>
+        </w:rPr>
+        <w:t xml:space="preserve"> </w:t>
+      </w:r>
+      <w:r>
+        <w:rPr>
+          <w:rFonts w:ascii="Segoe UI" w:hAnsi="Segoe UI" w:cs="Segoe UI" w:hint="eastAsia"/>
+          <w:color w:val="0D0D0D"/>
+          <w:shd w:val="clear" w:color="auto" w:fill="FFFFFF"/>
+        </w:rPr>
+        <w:t>클래스에</w:t>
+      </w:r>
+      <w:r>
+        <w:rPr>
+          <w:rFonts w:ascii="Segoe UI" w:hAnsi="Segoe UI" w:cs="Segoe UI"/>
+          <w:color w:val="0D0D0D"/>
+          <w:shd w:val="clear" w:color="auto" w:fill="FFFFFF"/>
+        </w:rPr>
+        <w:t xml:space="preserve"> </w:t>
+      </w:r>
+      <w:r>
+        <w:rPr>
+          <w:rFonts w:ascii="Segoe UI" w:hAnsi="Segoe UI" w:cs="Segoe UI" w:hint="eastAsia"/>
+          <w:color w:val="0D0D0D"/>
+          <w:shd w:val="clear" w:color="auto" w:fill="FFFFFF"/>
+        </w:rPr>
+        <w:t>맞게</w:t>
+      </w:r>
+      <w:r>
+        <w:rPr>
+          <w:rFonts w:ascii="Segoe UI" w:hAnsi="Segoe UI" w:cs="Segoe UI"/>
+          <w:color w:val="0D0D0D"/>
+          <w:shd w:val="clear" w:color="auto" w:fill="FFFFFF"/>
+        </w:rPr>
+        <w:t xml:space="preserve"> </w:t>
+      </w:r>
+      <w:r>
+        <w:rPr>
+          <w:rFonts w:ascii="Segoe UI" w:hAnsi="Segoe UI" w:cs="Segoe UI" w:hint="eastAsia"/>
+          <w:color w:val="0D0D0D"/>
+          <w:shd w:val="clear" w:color="auto" w:fill="FFFFFF"/>
+        </w:rPr>
+        <w:t>적응시킬</w:t>
+      </w:r>
+      <w:r>
+        <w:rPr>
+          <w:rFonts w:ascii="Segoe UI" w:hAnsi="Segoe UI" w:cs="Segoe UI"/>
+          <w:color w:val="0D0D0D"/>
+          <w:shd w:val="clear" w:color="auto" w:fill="FFFFFF"/>
+        </w:rPr>
+        <w:t xml:space="preserve"> </w:t>
+      </w:r>
+      <w:r>
+        <w:rPr>
+          <w:rFonts w:ascii="Segoe UI" w:hAnsi="Segoe UI" w:cs="Segoe UI" w:hint="eastAsia"/>
+          <w:color w:val="0D0D0D"/>
+          <w:shd w:val="clear" w:color="auto" w:fill="FFFFFF"/>
+        </w:rPr>
+        <w:t>수</w:t>
+      </w:r>
+      <w:r>
+        <w:rPr>
+          <w:rFonts w:ascii="Segoe UI" w:hAnsi="Segoe UI" w:cs="Segoe UI"/>
+          <w:color w:val="0D0D0D"/>
+          <w:shd w:val="clear" w:color="auto" w:fill="FFFFFF"/>
+        </w:rPr>
+        <w:t xml:space="preserve"> </w:t>
+      </w:r>
+      <w:r>
+        <w:rPr>
+          <w:rFonts w:ascii="Segoe UI" w:hAnsi="Segoe UI" w:cs="Segoe UI" w:hint="eastAsia"/>
+          <w:color w:val="0D0D0D"/>
+          <w:shd w:val="clear" w:color="auto" w:fill="FFFFFF"/>
+        </w:rPr>
+        <w:t>있다</w:t>
+      </w:r>
+      <w:r>
+        <w:rPr>
+          <w:rFonts w:ascii="Segoe UI" w:hAnsi="Segoe UI" w:cs="Segoe UI"/>
+          <w:color w:val="0D0D0D"/>
+          <w:shd w:val="clear" w:color="auto" w:fill="FFFFFF"/>
+        </w:rPr>
+        <w:t xml:space="preserve">. </w:t>
+      </w:r>
+      <w:r>
+        <w:rPr>
+          <w:rFonts w:ascii="Segoe UI" w:hAnsi="Segoe UI" w:cs="Segoe UI" w:hint="eastAsia"/>
+          <w:color w:val="0D0D0D"/>
+          <w:shd w:val="clear" w:color="auto" w:fill="FFFFFF"/>
+        </w:rPr>
+        <w:t>이를</w:t>
+      </w:r>
+      <w:r>
+        <w:rPr>
+          <w:rFonts w:ascii="Segoe UI" w:hAnsi="Segoe UI" w:cs="Segoe UI"/>
+          <w:color w:val="0D0D0D"/>
+          <w:shd w:val="clear" w:color="auto" w:fill="FFFFFF"/>
+        </w:rPr>
+        <w:t xml:space="preserve"> </w:t>
+      </w:r>
+      <w:r>
+        <w:rPr>
+          <w:rFonts w:ascii="Segoe UI" w:hAnsi="Segoe UI" w:cs="Segoe UI" w:hint="eastAsia"/>
+          <w:color w:val="0D0D0D"/>
+          <w:shd w:val="clear" w:color="auto" w:fill="FFFFFF"/>
+        </w:rPr>
+        <w:t>통해</w:t>
+      </w:r>
+      <w:r>
+        <w:rPr>
+          <w:rFonts w:ascii="Segoe UI" w:hAnsi="Segoe UI" w:cs="Segoe UI"/>
+          <w:color w:val="0D0D0D"/>
+          <w:shd w:val="clear" w:color="auto" w:fill="FFFFFF"/>
+        </w:rPr>
+        <w:t xml:space="preserve"> </w:t>
+      </w:r>
+      <w:r>
+        <w:rPr>
+          <w:rFonts w:ascii="Segoe UI" w:hAnsi="Segoe UI" w:cs="Segoe UI" w:hint="eastAsia"/>
+          <w:color w:val="0D0D0D"/>
+          <w:shd w:val="clear" w:color="auto" w:fill="FFFFFF"/>
+        </w:rPr>
+        <w:t>두</w:t>
+      </w:r>
+      <w:r>
+        <w:rPr>
+          <w:rFonts w:ascii="Segoe UI" w:hAnsi="Segoe UI" w:cs="Segoe UI"/>
+          <w:color w:val="0D0D0D"/>
+          <w:shd w:val="clear" w:color="auto" w:fill="FFFFFF"/>
+        </w:rPr>
+        <w:t xml:space="preserve"> </w:t>
+      </w:r>
+      <w:r>
+        <w:rPr>
+          <w:rFonts w:ascii="Segoe UI" w:hAnsi="Segoe UI" w:cs="Segoe UI" w:hint="eastAsia"/>
+          <w:color w:val="0D0D0D"/>
+          <w:shd w:val="clear" w:color="auto" w:fill="FFFFFF"/>
+        </w:rPr>
+        <w:t>클래스</w:t>
+      </w:r>
+      <w:r>
+        <w:rPr>
+          <w:rFonts w:ascii="Segoe UI" w:hAnsi="Segoe UI" w:cs="Segoe UI"/>
+          <w:color w:val="0D0D0D"/>
+          <w:shd w:val="clear" w:color="auto" w:fill="FFFFFF"/>
+        </w:rPr>
+        <w:t xml:space="preserve"> </w:t>
+      </w:r>
+      <w:r>
+        <w:rPr>
+          <w:rFonts w:ascii="Segoe UI" w:hAnsi="Segoe UI" w:cs="Segoe UI" w:hint="eastAsia"/>
+          <w:color w:val="0D0D0D"/>
+          <w:shd w:val="clear" w:color="auto" w:fill="FFFFFF"/>
+        </w:rPr>
+        <w:t>간의</w:t>
+      </w:r>
+      <w:r>
+        <w:rPr>
+          <w:rFonts w:ascii="Segoe UI" w:hAnsi="Segoe UI" w:cs="Segoe UI"/>
+          <w:color w:val="0D0D0D"/>
+          <w:shd w:val="clear" w:color="auto" w:fill="FFFFFF"/>
+        </w:rPr>
+        <w:t xml:space="preserve"> </w:t>
+      </w:r>
+      <w:r>
+        <w:rPr>
+          <w:rFonts w:ascii="Segoe UI" w:hAnsi="Segoe UI" w:cs="Segoe UI" w:hint="eastAsia"/>
+          <w:color w:val="0D0D0D"/>
+          <w:shd w:val="clear" w:color="auto" w:fill="FFFFFF"/>
+        </w:rPr>
+        <w:t>호환성을</w:t>
+      </w:r>
+      <w:r>
+        <w:rPr>
+          <w:rFonts w:ascii="Segoe UI" w:hAnsi="Segoe UI" w:cs="Segoe UI"/>
+          <w:color w:val="0D0D0D"/>
+          <w:shd w:val="clear" w:color="auto" w:fill="FFFFFF"/>
+        </w:rPr>
+        <w:t xml:space="preserve"> </w:t>
+      </w:r>
+      <w:r>
+        <w:rPr>
+          <w:rFonts w:ascii="Segoe UI" w:hAnsi="Segoe UI" w:cs="Segoe UI" w:hint="eastAsia"/>
+          <w:color w:val="0D0D0D"/>
+          <w:shd w:val="clear" w:color="auto" w:fill="FFFFFF"/>
+        </w:rPr>
+        <w:t>유지하고</w:t>
+      </w:r>
+      <w:r>
+        <w:rPr>
+          <w:rFonts w:ascii="Segoe UI" w:hAnsi="Segoe UI" w:cs="Segoe UI"/>
+          <w:color w:val="0D0D0D"/>
+          <w:shd w:val="clear" w:color="auto" w:fill="FFFFFF"/>
+        </w:rPr>
+        <w:t xml:space="preserve"> </w:t>
+      </w:r>
+      <w:r>
+        <w:rPr>
+          <w:rFonts w:ascii="Segoe UI" w:hAnsi="Segoe UI" w:cs="Segoe UI" w:hint="eastAsia"/>
+          <w:color w:val="0D0D0D"/>
+          <w:shd w:val="clear" w:color="auto" w:fill="FFFFFF"/>
+        </w:rPr>
+        <w:t>코드의</w:t>
+      </w:r>
+      <w:r>
+        <w:rPr>
+          <w:rFonts w:ascii="Segoe UI" w:hAnsi="Segoe UI" w:cs="Segoe UI"/>
+          <w:color w:val="0D0D0D"/>
+          <w:shd w:val="clear" w:color="auto" w:fill="FFFFFF"/>
+        </w:rPr>
+        <w:t xml:space="preserve"> </w:t>
+      </w:r>
+      <w:r>
+        <w:rPr>
+          <w:rFonts w:ascii="Segoe UI" w:hAnsi="Segoe UI" w:cs="Segoe UI" w:hint="eastAsia"/>
+          <w:color w:val="0D0D0D"/>
+          <w:shd w:val="clear" w:color="auto" w:fill="FFFFFF"/>
+        </w:rPr>
+        <w:t>유연성을</w:t>
+      </w:r>
+      <w:r>
+        <w:rPr>
+          <w:rFonts w:ascii="Segoe UI" w:hAnsi="Segoe UI" w:cs="Segoe UI"/>
+          <w:color w:val="0D0D0D"/>
+          <w:shd w:val="clear" w:color="auto" w:fill="FFFFFF"/>
+        </w:rPr>
+        <w:t xml:space="preserve"> </w:t>
+      </w:r>
+      <w:r>
+        <w:rPr>
+          <w:rFonts w:ascii="Segoe UI" w:hAnsi="Segoe UI" w:cs="Segoe UI" w:hint="eastAsia"/>
+          <w:color w:val="0D0D0D"/>
+          <w:shd w:val="clear" w:color="auto" w:fill="FFFFFF"/>
+        </w:rPr>
+        <w:t>향상시킬</w:t>
+      </w:r>
+      <w:r>
+        <w:rPr>
+          <w:rFonts w:ascii="Segoe UI" w:hAnsi="Segoe UI" w:cs="Segoe UI"/>
+          <w:color w:val="0D0D0D"/>
+          <w:shd w:val="clear" w:color="auto" w:fill="FFFFFF"/>
+        </w:rPr>
+        <w:t xml:space="preserve"> </w:t>
+      </w:r>
+      <w:r>
+        <w:rPr>
+          <w:rFonts w:ascii="Segoe UI" w:hAnsi="Segoe UI" w:cs="Segoe UI" w:hint="eastAsia"/>
+          <w:color w:val="0D0D0D"/>
+          <w:shd w:val="clear" w:color="auto" w:fill="FFFFFF"/>
+        </w:rPr>
+        <w:t>수</w:t>
+      </w:r>
+      <w:r>
+        <w:rPr>
+          <w:rFonts w:ascii="Segoe UI" w:hAnsi="Segoe UI" w:cs="Segoe UI"/>
+          <w:color w:val="0D0D0D"/>
+          <w:shd w:val="clear" w:color="auto" w:fill="FFFFFF"/>
+        </w:rPr>
+        <w:t xml:space="preserve"> </w:t>
+      </w:r>
+      <w:r>
+        <w:rPr>
+          <w:rFonts w:ascii="Segoe UI" w:hAnsi="Segoe UI" w:cs="Segoe UI" w:hint="eastAsia"/>
+          <w:color w:val="0D0D0D"/>
+          <w:shd w:val="clear" w:color="auto" w:fill="FFFFFF"/>
+        </w:rPr>
+        <w:t>있다</w:t>
+      </w:r>
+      <w:r>
+        <w:rPr>
+          <w:rFonts w:ascii="Segoe UI" w:hAnsi="Segoe UI" w:cs="Segoe UI"/>
+          <w:color w:val="0D0D0D"/>
+          <w:shd w:val="clear" w:color="auto" w:fill="FFFFFF"/>
+        </w:rPr>
+        <w:t>.</w:t>
+      </w:r>
+    </w:p>
+    <w:p>
+      <w:pPr>
+        <w:rPr>
+          <w:rFonts w:hint="eastAsia"/>
+        </w:rPr>
+      </w:pPr>
+      <w:r>
+        <w:rPr>
+          <w:noProof/>
+        </w:rPr>
+        <w:drawing>
+          <wp:inline distT="0" distB="0" distL="0" distR="0" wp14:anchorId="24B27899" wp14:editId="2E6BCE4C">
+            <wp:extent cx="5724525" cy="3314700"/>
+            <wp:effectExtent l="0" t="0" r="9525" b="0"/>
+            <wp:docPr id="1486042668" name="그림 2" descr="텍스트, 도표, 영수증, 라인이(가) 표시된 사진&#10;&#10;자동 생성된 설명"/>
+            <wp:cNvGraphicFramePr>
+              <a:graphicFrameLocks xmlns:a="http://schemas.openxmlformats.org/drawingml/2006/main" noChangeAspect="1"/>
+            </wp:cNvGraphicFramePr>
+            <a:graphic xmlns:a="http://schemas.openxmlformats.org/drawingml/2006/main">
+              <a:graphicData uri="http://schemas.openxmlformats.org/drawingml/2006/picture">
+                <pic:pic xmlns:pic="http://schemas.openxmlformats.org/drawingml/2006/picture">
+                  <pic:nvPicPr>
+                    <pic:cNvPr id="0" name="그림 2" descr="텍스트, 도표, 영수증, 라인이(가) 표시된 사진&#10;&#10;자동 생성된 설명"/>
+                    <pic:cNvPicPr>
+                      <a:picLocks noChangeAspect="1" noChangeArrowheads="1"/>
+                    </pic:cNvPicPr>
+                  </pic:nvPicPr>
+                  <pic:blipFill>
+                    <a:blip r:embed="rId12">
+                      <a:extLst>
+                        <a:ext uri="{28A0092B-C50C-407E-A947-70E740481C1C}">
+                          <a14:useLocalDpi xmlns:a14="http://schemas.microsoft.com/office/drawing/2010/main" val="0"/>
+                        </a:ext>
+                      </a:extLst>
+                    </a:blip>
+                    <a:srcRect/>
+                    <a:stretch>
+                      <a:fillRect/>
+                    </a:stretch>
+                  </pic:blipFill>
+                  <pic:spPr bwMode="auto">
+                    <a:xfrm>
+                      <a:off x="0" y="0"/>
+                      <a:ext cx="5724525" cy="3314700"/>
+                    </a:xfrm>
+                    <a:prstGeom prst="rect">
+                      <a:avLst/>
+                    </a:prstGeom>
+                    <a:noFill/>
+                    <a:ln>
+                      <a:noFill/>
+                    </a:ln>
+                  </pic:spPr>
+                </pic:pic>
+              </a:graphicData>
+            </a:graphic>
+          </wp:inline>
+        </w:drawing>
+      </w:r>
+    </w:p>
+    <w:p>
+      <w:pPr>
+        <w:rPr>
+          <w:b/>
+          <w:bCs/>
+        </w:rPr>
+      </w:pPr>
+      <w:r>
+        <w:rPr>
+          <w:rFonts w:hint="eastAsia"/>
+          <w:b/>
+          <w:bCs/>
+        </w:rPr>
+        <w:lastRenderedPageBreak/>
+        <w:t>9</w:t>
+      </w:r>
+      <w:r>
+        <w:rPr>
+          <w:b/>
+          <w:bCs/>
+        </w:rPr>
+        <w:t>. Feedback – Command(</w:t>
+      </w:r>
+      <w:r>
+        <w:rPr>
+          <w:rFonts w:hint="eastAsia"/>
+          <w:b/>
+          <w:bCs/>
+        </w:rPr>
+        <w:t>행위</w:t>
+      </w:r>
+      <w:r>
+        <w:rPr>
+          <w:b/>
+          <w:bCs/>
+        </w:rPr>
+        <w:t xml:space="preserve"> </w:t>
+      </w:r>
+      <w:r>
+        <w:rPr>
+          <w:rFonts w:hint="eastAsia"/>
+          <w:b/>
+          <w:bCs/>
+        </w:rPr>
+        <w:t>패턴</w:t>
+      </w:r>
+      <w:r>
+        <w:rPr>
+          <w:b/>
+          <w:bCs/>
+        </w:rPr>
+        <w:t>)</w:t>
+      </w:r>
+    </w:p>
+    <w:p>
+      <w:r>
+        <w:t>- Command</w:t>
+      </w:r>
+      <w:r>
+        <w:rPr>
+          <w:rFonts w:hint="eastAsia"/>
+        </w:rPr>
+        <w:t>는</w:t>
+      </w:r>
+      <w:r>
+        <w:t xml:space="preserve"> </w:t>
+      </w:r>
+      <w:r>
+        <w:rPr>
+          <w:rFonts w:hint="eastAsia"/>
+        </w:rPr>
+        <w:t>요청을</w:t>
+      </w:r>
+      <w:r>
+        <w:t xml:space="preserve"> </w:t>
+      </w:r>
+      <w:r>
+        <w:rPr>
+          <w:rFonts w:hint="eastAsia"/>
+        </w:rPr>
+        <w:t>객체로</w:t>
+      </w:r>
+      <w:r>
+        <w:t xml:space="preserve"> </w:t>
+      </w:r>
+      <w:proofErr w:type="spellStart"/>
+      <w:r>
+        <w:rPr>
+          <w:rFonts w:hint="eastAsia"/>
+        </w:rPr>
+        <w:t>캡슐화하여</w:t>
+      </w:r>
+      <w:proofErr w:type="spellEnd"/>
+      <w:r>
+        <w:t xml:space="preserve"> </w:t>
+      </w:r>
+      <w:r>
+        <w:rPr>
+          <w:rFonts w:hint="eastAsia"/>
+        </w:rPr>
+        <w:t>요청</w:t>
+      </w:r>
+      <w:r>
+        <w:t xml:space="preserve"> </w:t>
+      </w:r>
+      <w:r>
+        <w:rPr>
+          <w:rFonts w:hint="eastAsia"/>
+        </w:rPr>
+        <w:t>내역을</w:t>
+      </w:r>
+      <w:r>
+        <w:t xml:space="preserve"> </w:t>
+      </w:r>
+      <w:proofErr w:type="spellStart"/>
+      <w:r>
+        <w:rPr>
+          <w:rFonts w:hint="eastAsia"/>
+        </w:rPr>
+        <w:t>매개변수화하며</w:t>
+      </w:r>
+      <w:proofErr w:type="spellEnd"/>
+      <w:r>
+        <w:t xml:space="preserve">, </w:t>
+      </w:r>
+      <w:r>
+        <w:rPr>
+          <w:rFonts w:hint="eastAsia"/>
+        </w:rPr>
+        <w:t>이를</w:t>
+      </w:r>
+      <w:r>
+        <w:t xml:space="preserve"> </w:t>
+      </w:r>
+      <w:r>
+        <w:rPr>
+          <w:rFonts w:hint="eastAsia"/>
+        </w:rPr>
+        <w:t>통해</w:t>
+      </w:r>
+      <w:r>
+        <w:t xml:space="preserve"> </w:t>
+      </w:r>
+      <w:r>
+        <w:rPr>
+          <w:rFonts w:hint="eastAsia"/>
+        </w:rPr>
+        <w:t>요청을</w:t>
+      </w:r>
+      <w:r>
+        <w:t xml:space="preserve"> </w:t>
+      </w:r>
+      <w:r>
+        <w:rPr>
+          <w:rFonts w:hint="eastAsia"/>
+        </w:rPr>
+        <w:t>큐에</w:t>
+      </w:r>
+      <w:r>
+        <w:t xml:space="preserve"> </w:t>
+      </w:r>
+      <w:r>
+        <w:rPr>
+          <w:rFonts w:hint="eastAsia"/>
+        </w:rPr>
+        <w:t>저장하거나</w:t>
+      </w:r>
+      <w:r>
+        <w:t xml:space="preserve"> </w:t>
+      </w:r>
+      <w:r>
+        <w:rPr>
+          <w:rFonts w:hint="eastAsia"/>
+        </w:rPr>
+        <w:t>로깅하고</w:t>
+      </w:r>
+      <w:r>
+        <w:t xml:space="preserve"> </w:t>
+      </w:r>
+      <w:r>
+        <w:rPr>
+          <w:rFonts w:hint="eastAsia"/>
+        </w:rPr>
+        <w:t>취소할</w:t>
+      </w:r>
+      <w:r>
+        <w:t xml:space="preserve"> </w:t>
+      </w:r>
+      <w:r>
+        <w:rPr>
+          <w:rFonts w:hint="eastAsia"/>
+        </w:rPr>
+        <w:t>수</w:t>
+      </w:r>
+      <w:r>
+        <w:t xml:space="preserve"> </w:t>
+      </w:r>
+      <w:r>
+        <w:rPr>
+          <w:rFonts w:hint="eastAsia"/>
+        </w:rPr>
+        <w:t>있게</w:t>
+      </w:r>
+      <w:r>
+        <w:t xml:space="preserve"> </w:t>
+      </w:r>
+      <w:r>
+        <w:rPr>
+          <w:rFonts w:hint="eastAsia"/>
+        </w:rPr>
+        <w:t>만드는</w:t>
+      </w:r>
+      <w:r>
+        <w:t xml:space="preserve"> </w:t>
+      </w:r>
+      <w:r>
+        <w:rPr>
+          <w:rFonts w:hint="eastAsia"/>
+        </w:rPr>
+        <w:t>디자인</w:t>
+      </w:r>
+      <w:r>
+        <w:t xml:space="preserve"> </w:t>
+      </w:r>
+      <w:r>
+        <w:rPr>
+          <w:rFonts w:hint="eastAsia"/>
+        </w:rPr>
+        <w:t>패턴이다</w:t>
+      </w:r>
+      <w:r>
+        <w:t xml:space="preserve">. </w:t>
+      </w:r>
+      <w:r>
+        <w:rPr>
+          <w:rFonts w:hint="eastAsia"/>
+        </w:rPr>
+        <w:t>이</w:t>
+      </w:r>
+      <w:r>
+        <w:t xml:space="preserve"> </w:t>
+      </w:r>
+      <w:r>
+        <w:rPr>
+          <w:rFonts w:hint="eastAsia"/>
+        </w:rPr>
+        <w:t>패턴은</w:t>
+      </w:r>
+      <w:r>
+        <w:t xml:space="preserve"> </w:t>
+      </w:r>
+      <w:r>
+        <w:rPr>
+          <w:rFonts w:hint="eastAsia"/>
+        </w:rPr>
+        <w:t>객체</w:t>
+      </w:r>
+      <w:r>
+        <w:t xml:space="preserve"> </w:t>
+      </w:r>
+      <w:r>
+        <w:rPr>
+          <w:rFonts w:hint="eastAsia"/>
+        </w:rPr>
+        <w:t>간의</w:t>
+      </w:r>
+      <w:r>
+        <w:t xml:space="preserve"> </w:t>
+      </w:r>
+      <w:r>
+        <w:rPr>
+          <w:rFonts w:hint="eastAsia"/>
+        </w:rPr>
+        <w:t>통신을</w:t>
+      </w:r>
+      <w:r>
+        <w:t xml:space="preserve"> </w:t>
+      </w:r>
+      <w:r>
+        <w:rPr>
+          <w:rFonts w:hint="eastAsia"/>
+        </w:rPr>
+        <w:t>느슨하게</w:t>
+      </w:r>
+      <w:r>
+        <w:t xml:space="preserve"> </w:t>
+      </w:r>
+      <w:r>
+        <w:rPr>
+          <w:rFonts w:hint="eastAsia"/>
+        </w:rPr>
+        <w:t>결합하여</w:t>
+      </w:r>
+      <w:r>
+        <w:t xml:space="preserve"> </w:t>
+      </w:r>
+      <w:r>
+        <w:rPr>
+          <w:rFonts w:hint="eastAsia"/>
+        </w:rPr>
+        <w:t>요청을</w:t>
+      </w:r>
+      <w:r>
+        <w:t xml:space="preserve"> </w:t>
+      </w:r>
+      <w:r>
+        <w:rPr>
+          <w:rFonts w:hint="eastAsia"/>
+        </w:rPr>
+        <w:t>보내는</w:t>
+      </w:r>
+      <w:r>
+        <w:t xml:space="preserve"> </w:t>
+      </w:r>
+      <w:r>
+        <w:rPr>
+          <w:rFonts w:hint="eastAsia"/>
+        </w:rPr>
+        <w:t>객체와</w:t>
+      </w:r>
+      <w:r>
+        <w:t xml:space="preserve"> </w:t>
+      </w:r>
+      <w:r>
+        <w:rPr>
+          <w:rFonts w:hint="eastAsia"/>
+        </w:rPr>
+        <w:t>요청을</w:t>
+      </w:r>
+      <w:r>
+        <w:t xml:space="preserve"> </w:t>
+      </w:r>
+      <w:r>
+        <w:rPr>
+          <w:rFonts w:hint="eastAsia"/>
+        </w:rPr>
+        <w:t>받는</w:t>
+      </w:r>
+      <w:r>
+        <w:t xml:space="preserve"> </w:t>
+      </w:r>
+      <w:r>
+        <w:rPr>
+          <w:rFonts w:hint="eastAsia"/>
+        </w:rPr>
+        <w:t>객체</w:t>
+      </w:r>
+      <w:r>
+        <w:t xml:space="preserve"> </w:t>
+      </w:r>
+      <w:r>
+        <w:rPr>
+          <w:rFonts w:hint="eastAsia"/>
+        </w:rPr>
+        <w:t>사이의</w:t>
+      </w:r>
+      <w:r>
+        <w:t xml:space="preserve"> </w:t>
+      </w:r>
+      <w:r>
+        <w:rPr>
+          <w:rFonts w:hint="eastAsia"/>
+        </w:rPr>
+        <w:t>관계를</w:t>
+      </w:r>
+      <w:r>
+        <w:t xml:space="preserve"> </w:t>
+      </w:r>
+      <w:r>
+        <w:rPr>
+          <w:rFonts w:hint="eastAsia"/>
+        </w:rPr>
+        <w:t>유연하게</w:t>
+      </w:r>
+      <w:r>
+        <w:t xml:space="preserve"> </w:t>
+      </w:r>
+      <w:r>
+        <w:rPr>
+          <w:rFonts w:hint="eastAsia"/>
+        </w:rPr>
+        <w:t>만든다</w:t>
+      </w:r>
+      <w:r>
+        <w:t>.</w:t>
+      </w:r>
+    </w:p>
+    <w:p>
+      <w:r>
+        <w:t xml:space="preserve">- Feedback </w:t>
+      </w:r>
+      <w:r>
+        <w:rPr>
+          <w:rFonts w:hint="eastAsia"/>
+        </w:rPr>
+        <w:t>클래스에서는</w:t>
+      </w:r>
+      <w:r>
+        <w:t xml:space="preserve"> </w:t>
+      </w:r>
+      <w:r>
+        <w:rPr>
+          <w:rFonts w:hint="eastAsia"/>
+        </w:rPr>
+        <w:t>사용자가</w:t>
+      </w:r>
+      <w:r>
+        <w:t xml:space="preserve"> </w:t>
+      </w:r>
+      <w:r>
+        <w:rPr>
+          <w:rFonts w:hint="eastAsia"/>
+        </w:rPr>
+        <w:t>피드백을</w:t>
+      </w:r>
+      <w:r>
+        <w:t xml:space="preserve"> </w:t>
+      </w:r>
+      <w:r>
+        <w:rPr>
+          <w:rFonts w:hint="eastAsia"/>
+        </w:rPr>
+        <w:t>추가하거나</w:t>
+      </w:r>
+      <w:r>
+        <w:t xml:space="preserve"> </w:t>
+      </w:r>
+      <w:r>
+        <w:rPr>
+          <w:rFonts w:hint="eastAsia"/>
+        </w:rPr>
+        <w:t>가져올</w:t>
+      </w:r>
+      <w:r>
+        <w:t xml:space="preserve"> </w:t>
+      </w:r>
+      <w:r>
+        <w:rPr>
+          <w:rFonts w:hint="eastAsia"/>
+        </w:rPr>
+        <w:t>때</w:t>
+      </w:r>
+      <w:r>
+        <w:t xml:space="preserve"> </w:t>
+      </w:r>
+      <w:proofErr w:type="spellStart"/>
+      <w:r>
+        <w:rPr>
+          <w:rFonts w:hint="eastAsia"/>
+        </w:rPr>
+        <w:t>객체로써의</w:t>
+      </w:r>
+      <w:proofErr w:type="spellEnd"/>
+      <w:r>
+        <w:t xml:space="preserve"> </w:t>
+      </w:r>
+      <w:r>
+        <w:rPr>
+          <w:rFonts w:hint="eastAsia"/>
+        </w:rPr>
+        <w:t>피드백</w:t>
+      </w:r>
+      <w:r>
+        <w:t xml:space="preserve"> </w:t>
+      </w:r>
+      <w:r>
+        <w:rPr>
+          <w:rFonts w:hint="eastAsia"/>
+        </w:rPr>
+        <w:t>요청이</w:t>
+      </w:r>
+      <w:r>
+        <w:t xml:space="preserve"> </w:t>
+      </w:r>
+      <w:proofErr w:type="spellStart"/>
+      <w:r>
+        <w:rPr>
+          <w:rFonts w:hint="eastAsia"/>
+        </w:rPr>
+        <w:t>캡슐화되어야</w:t>
+      </w:r>
+      <w:proofErr w:type="spellEnd"/>
+      <w:r>
+        <w:t xml:space="preserve"> </w:t>
+      </w:r>
+      <w:r>
+        <w:rPr>
+          <w:rFonts w:hint="eastAsia"/>
+        </w:rPr>
+        <w:t>하며</w:t>
+      </w:r>
+      <w:r>
+        <w:t xml:space="preserve">, </w:t>
+      </w:r>
+      <w:r>
+        <w:rPr>
+          <w:rFonts w:hint="eastAsia"/>
+        </w:rPr>
+        <w:t>이에</w:t>
+      </w:r>
+      <w:r>
+        <w:t xml:space="preserve"> </w:t>
+      </w:r>
+      <w:r>
+        <w:rPr>
+          <w:rFonts w:hint="eastAsia"/>
+        </w:rPr>
+        <w:t>따라</w:t>
+      </w:r>
+      <w:r>
+        <w:t xml:space="preserve"> </w:t>
+      </w:r>
+      <w:r>
+        <w:rPr>
+          <w:rFonts w:hint="eastAsia"/>
+        </w:rPr>
+        <w:t>커맨드</w:t>
+      </w:r>
+      <w:r>
+        <w:t xml:space="preserve"> </w:t>
+      </w:r>
+      <w:r>
+        <w:rPr>
+          <w:rFonts w:hint="eastAsia"/>
+        </w:rPr>
+        <w:t>패턴이</w:t>
+      </w:r>
+      <w:r>
+        <w:t xml:space="preserve"> </w:t>
+      </w:r>
+      <w:r>
+        <w:rPr>
+          <w:rFonts w:hint="eastAsia"/>
+        </w:rPr>
+        <w:t>적합하다</w:t>
+      </w:r>
+      <w:r>
+        <w:t xml:space="preserve">. </w:t>
+      </w:r>
+      <w:proofErr w:type="spellStart"/>
+      <w:r>
+        <w:t>addFeedback</w:t>
+      </w:r>
+      <w:proofErr w:type="spellEnd"/>
+      <w:r>
+        <w:rPr>
+          <w:rFonts w:hint="eastAsia"/>
+        </w:rPr>
+        <w:t>와</w:t>
+      </w:r>
+      <w:r>
+        <w:t xml:space="preserve"> </w:t>
+      </w:r>
+      <w:proofErr w:type="spellStart"/>
+      <w:r>
+        <w:t>getFeedback</w:t>
+      </w:r>
+      <w:proofErr w:type="spellEnd"/>
+      <w:r>
+        <w:t xml:space="preserve"> </w:t>
+      </w:r>
+      <w:r>
+        <w:rPr>
+          <w:rFonts w:hint="eastAsia"/>
+        </w:rPr>
+        <w:t>메서드는</w:t>
+      </w:r>
+      <w:r>
+        <w:t xml:space="preserve"> </w:t>
+      </w:r>
+      <w:r>
+        <w:rPr>
+          <w:rFonts w:hint="eastAsia"/>
+        </w:rPr>
+        <w:t>사용자의</w:t>
+      </w:r>
+      <w:r>
+        <w:t xml:space="preserve"> </w:t>
+      </w:r>
+      <w:r>
+        <w:rPr>
+          <w:rFonts w:hint="eastAsia"/>
+        </w:rPr>
+        <w:t>요청을</w:t>
+      </w:r>
+      <w:r>
+        <w:t xml:space="preserve"> </w:t>
+      </w:r>
+      <w:r>
+        <w:rPr>
+          <w:rFonts w:hint="eastAsia"/>
+        </w:rPr>
+        <w:t>캡슐화하고</w:t>
+      </w:r>
+      <w:r>
+        <w:t xml:space="preserve"> </w:t>
+      </w:r>
+      <w:r>
+        <w:rPr>
+          <w:rFonts w:hint="eastAsia"/>
+        </w:rPr>
+        <w:t>이를</w:t>
+      </w:r>
+      <w:r>
+        <w:t xml:space="preserve"> Feedback </w:t>
+      </w:r>
+      <w:r>
+        <w:rPr>
+          <w:rFonts w:hint="eastAsia"/>
+        </w:rPr>
+        <w:t>객체의</w:t>
+      </w:r>
+      <w:r>
+        <w:t xml:space="preserve"> </w:t>
+      </w:r>
+      <w:r>
+        <w:rPr>
+          <w:rFonts w:hint="eastAsia"/>
+        </w:rPr>
+        <w:t>메서드로</w:t>
+      </w:r>
+      <w:r>
+        <w:t xml:space="preserve"> </w:t>
+      </w:r>
+      <w:r>
+        <w:rPr>
+          <w:rFonts w:hint="eastAsia"/>
+        </w:rPr>
+        <w:t>호출하여</w:t>
+      </w:r>
+      <w:r>
+        <w:t xml:space="preserve"> </w:t>
+      </w:r>
+      <w:r>
+        <w:rPr>
+          <w:rFonts w:hint="eastAsia"/>
+        </w:rPr>
+        <w:t>실행한다</w:t>
+      </w:r>
+      <w:r>
+        <w:t>.</w:t>
+      </w:r>
+    </w:p>
+    <w:p>
+      <w:r>
+        <w:rPr>
+          <w:noProof/>
+        </w:rPr>
+        <w:drawing>
+          <wp:inline distT="0" distB="0" distL="0" distR="0" wp14:anchorId="6DC94664" wp14:editId="4FD359DD">
+            <wp:extent cx="5724525" cy="2914650"/>
+            <wp:effectExtent l="0" t="0" r="9525" b="0"/>
+            <wp:docPr id="2116677247" name="그림 1" descr="텍스트, 도표, 라인, 평행이(가) 표시된 사진&#10;&#10;자동 생성된 설명"/>
+            <wp:cNvGraphicFramePr>
+              <a:graphicFrameLocks xmlns:a="http://schemas.openxmlformats.org/drawingml/2006/main" noChangeAspect="1"/>
+            </wp:cNvGraphicFramePr>
+            <a:graphic xmlns:a="http://schemas.openxmlformats.org/drawingml/2006/main">
+              <a:graphicData uri="http://schemas.openxmlformats.org/drawingml/2006/picture">
+                <pic:pic xmlns:pic="http://schemas.openxmlformats.org/drawingml/2006/picture">
+                  <pic:nvPicPr>
+                    <pic:cNvPr id="0" name="그림 3" descr="텍스트, 도표, 라인, 평행이(가) 표시된 사진&#10;&#10;자동 생성된 설명"/>
+                    <pic:cNvPicPr>
+                      <a:picLocks noChangeAspect="1" noChangeArrowheads="1"/>
+                    </pic:cNvPicPr>
+                  </pic:nvPicPr>
+                  <pic:blipFill>
+                    <a:blip r:embed="rId13">
+                      <a:extLst>
+                        <a:ext uri="{28A0092B-C50C-407E-A947-70E740481C1C}">
+                          <a14:useLocalDpi xmlns:a14="http://schemas.microsoft.com/office/drawing/2010/main" val="0"/>
+                        </a:ext>
+                      </a:extLst>
+                    </a:blip>
+                    <a:srcRect/>
+                    <a:stretch>
+                      <a:fillRect/>
+                    </a:stretch>
+                  </pic:blipFill>
+                  <pic:spPr bwMode="auto">
+                    <a:xfrm>
+                      <a:off x="0" y="0"/>
+                      <a:ext cx="5724525" cy="2914650"/>
+                    </a:xfrm>
+                    <a:prstGeom prst="rect">
+                      <a:avLst/>
+                    </a:prstGeom>
+                    <a:noFill/>
+                    <a:ln>
+                      <a:noFill/>
+                    </a:ln>
+                  </pic:spPr>
+                </pic:pic>
+              </a:graphicData>
+            </a:graphic>
+          </wp:inline>
+        </w:drawing>
       </w:r>
     </w:p>
     <w:p/>
@@ -4500,16 +7921,16 @@
     </w:lvl>
   </w:abstractNum>
   <w:abstractNum w:abstractNumId="3" w15:restartNumberingAfterBreak="0">
-    <w:nsid w:val="271A37A2"/>
+    <w:nsid w:val="1FAE10B9"/>
     <w:multiLevelType w:val="hybridMultilevel"/>
-    <w:tmpl w:val="4A308B6E"/>
-    <w:lvl w:ilvl="0" w:tplc="D7AA5236">
-      <w:start w:val="4"/>
+    <w:tmpl w:val="CAE66578"/>
+    <w:lvl w:ilvl="0" w:tplc="22742F08">
+      <w:start w:val="1"/>
       <w:numFmt w:val="decimal"/>
       <w:lvlText w:val="%1."/>
       <w:lvlJc w:val="left"/>
       <w:pPr>
-        <w:ind w:left="1160" w:hanging="360"/>
+        <w:ind w:left="800" w:hanging="360"/>
       </w:pPr>
       <w:rPr>
         <w:rFonts w:hint="default"/>
@@ -4521,7 +7942,7 @@
       <w:lvlText w:val="%2."/>
       <w:lvlJc w:val="left"/>
       <w:pPr>
-        <w:ind w:left="1680" w:hanging="440"/>
+        <w:ind w:left="1320" w:hanging="440"/>
       </w:pPr>
     </w:lvl>
     <w:lvl w:ilvl="2" w:tplc="0409001B" w:tentative="1">
@@ -4530,7 +7951,7 @@
       <w:lvlText w:val="%3."/>
       <w:lvlJc w:val="right"/>
       <w:pPr>
-        <w:ind w:left="2120" w:hanging="440"/>
+        <w:ind w:left="1760" w:hanging="440"/>
       </w:pPr>
     </w:lvl>
     <w:lvl w:ilvl="3" w:tplc="0409000F" w:tentative="1">
@@ -4539,7 +7960,7 @@
       <w:lvlText w:val="%4."/>
       <w:lvlJc w:val="left"/>
       <w:pPr>
-        <w:ind w:left="2560" w:hanging="440"/>
+        <w:ind w:left="2200" w:hanging="440"/>
       </w:pPr>
     </w:lvl>
     <w:lvl w:ilvl="4" w:tplc="04090019" w:tentative="1">
@@ -4548,7 +7969,7 @@
       <w:lvlText w:val="%5."/>
       <w:lvlJc w:val="left"/>
       <w:pPr>
-        <w:ind w:left="3000" w:hanging="440"/>
+        <w:ind w:left="2640" w:hanging="440"/>
       </w:pPr>
     </w:lvl>
     <w:lvl w:ilvl="5" w:tplc="0409001B" w:tentative="1">
@@ -4557,7 +7978,7 @@
       <w:lvlText w:val="%6."/>
       <w:lvlJc w:val="right"/>
       <w:pPr>
-        <w:ind w:left="3440" w:hanging="440"/>
+        <w:ind w:left="3080" w:hanging="440"/>
       </w:pPr>
     </w:lvl>
     <w:lvl w:ilvl="6" w:tplc="0409000F" w:tentative="1">
@@ -4566,7 +7987,7 @@
       <w:lvlText w:val="%7."/>
       <w:lvlJc w:val="left"/>
       <w:pPr>
-        <w:ind w:left="3880" w:hanging="440"/>
+        <w:ind w:left="3520" w:hanging="440"/>
       </w:pPr>
     </w:lvl>
     <w:lvl w:ilvl="7" w:tplc="04090019" w:tentative="1">
@@ -4575,7 +7996,7 @@
       <w:lvlText w:val="%8."/>
       <w:lvlJc w:val="left"/>
       <w:pPr>
-        <w:ind w:left="4320" w:hanging="440"/>
+        <w:ind w:left="3960" w:hanging="440"/>
       </w:pPr>
     </w:lvl>
     <w:lvl w:ilvl="8" w:tplc="0409001B" w:tentative="1">
@@ -4584,11 +8005,100 @@
       <w:lvlText w:val="%9."/>
       <w:lvlJc w:val="right"/>
       <w:pPr>
-        <w:ind w:left="4760" w:hanging="440"/>
+        <w:ind w:left="4400" w:hanging="440"/>
       </w:pPr>
     </w:lvl>
   </w:abstractNum>
   <w:abstractNum w:abstractNumId="4" w15:restartNumberingAfterBreak="0">
+    <w:nsid w:val="271A37A2"/>
+    <w:multiLevelType w:val="hybridMultilevel"/>
+    <w:tmpl w:val="4A308B6E"/>
+    <w:lvl w:ilvl="0" w:tplc="D7AA5236">
+      <w:start w:val="4"/>
+      <w:numFmt w:val="decimal"/>
+      <w:lvlText w:val="%1."/>
+      <w:lvlJc w:val="left"/>
+      <w:pPr>
+        <w:ind w:left="1160" w:hanging="360"/>
+      </w:pPr>
+      <w:rPr>
+        <w:rFonts w:hint="default"/>
+      </w:rPr>
+    </w:lvl>
+    <w:lvl w:ilvl="1" w:tplc="04090019" w:tentative="1">
+      <w:start w:val="1"/>
+      <w:numFmt w:val="upperLetter"/>
+      <w:lvlText w:val="%2."/>
+      <w:lvlJc w:val="left"/>
+      <w:pPr>
+        <w:ind w:left="1680" w:hanging="440"/>
+      </w:pPr>
+    </w:lvl>
+    <w:lvl w:ilvl="2" w:tplc="0409001B" w:tentative="1">
+      <w:start w:val="1"/>
+      <w:numFmt w:val="lowerRoman"/>
+      <w:lvlText w:val="%3."/>
+      <w:lvlJc w:val="right"/>
+      <w:pPr>
+        <w:ind w:left="2120" w:hanging="440"/>
+      </w:pPr>
+    </w:lvl>
+    <w:lvl w:ilvl="3" w:tplc="0409000F" w:tentative="1">
+      <w:start w:val="1"/>
+      <w:numFmt w:val="decimal"/>
+      <w:lvlText w:val="%4."/>
+      <w:lvlJc w:val="left"/>
+      <w:pPr>
+        <w:ind w:left="2560" w:hanging="440"/>
+      </w:pPr>
+    </w:lvl>
+    <w:lvl w:ilvl="4" w:tplc="04090019" w:tentative="1">
+      <w:start w:val="1"/>
+      <w:numFmt w:val="upperLetter"/>
+      <w:lvlText w:val="%5."/>
+      <w:lvlJc w:val="left"/>
+      <w:pPr>
+        <w:ind w:left="3000" w:hanging="440"/>
+      </w:pPr>
+    </w:lvl>
+    <w:lvl w:ilvl="5" w:tplc="0409001B" w:tentative="1">
+      <w:start w:val="1"/>
+      <w:numFmt w:val="lowerRoman"/>
+      <w:lvlText w:val="%6."/>
+      <w:lvlJc w:val="right"/>
+      <w:pPr>
+        <w:ind w:left="3440" w:hanging="440"/>
+      </w:pPr>
+    </w:lvl>
+    <w:lvl w:ilvl="6" w:tplc="0409000F" w:tentative="1">
+      <w:start w:val="1"/>
+      <w:numFmt w:val="decimal"/>
+      <w:lvlText w:val="%7."/>
+      <w:lvlJc w:val="left"/>
+      <w:pPr>
+        <w:ind w:left="3880" w:hanging="440"/>
+      </w:pPr>
+    </w:lvl>
+    <w:lvl w:ilvl="7" w:tplc="04090019" w:tentative="1">
+      <w:start w:val="1"/>
+      <w:numFmt w:val="upperLetter"/>
+      <w:lvlText w:val="%8."/>
+      <w:lvlJc w:val="left"/>
+      <w:pPr>
+        <w:ind w:left="4320" w:hanging="440"/>
+      </w:pPr>
+    </w:lvl>
+    <w:lvl w:ilvl="8" w:tplc="0409001B" w:tentative="1">
+      <w:start w:val="1"/>
+      <w:numFmt w:val="lowerRoman"/>
+      <w:lvlText w:val="%9."/>
+      <w:lvlJc w:val="right"/>
+      <w:pPr>
+        <w:ind w:left="4760" w:hanging="440"/>
+      </w:pPr>
+    </w:lvl>
+  </w:abstractNum>
+  <w:abstractNum w:abstractNumId="5" w15:restartNumberingAfterBreak="0">
     <w:nsid w:val="52320332"/>
     <w:multiLevelType w:val="hybridMultilevel"/>
     <w:tmpl w:val="47D41632"/>
@@ -4701,7 +8211,7 @@
       </w:rPr>
     </w:lvl>
   </w:abstractNum>
-  <w:abstractNum w:abstractNumId="5" w15:restartNumberingAfterBreak="0">
+  <w:abstractNum w:abstractNumId="6" w15:restartNumberingAfterBreak="0">
     <w:nsid w:val="632F5BB8"/>
     <w:multiLevelType w:val="hybridMultilevel"/>
     <w:tmpl w:val="50322844"/>
@@ -4814,7 +8324,7 @@
       </w:rPr>
     </w:lvl>
   </w:abstractNum>
-  <w:abstractNum w:abstractNumId="6" w15:restartNumberingAfterBreak="0">
+  <w:abstractNum w:abstractNumId="7" w15:restartNumberingAfterBreak="0">
     <w:nsid w:val="7D271507"/>
     <w:multiLevelType w:val="hybridMultilevel"/>
     <w:tmpl w:val="8110A24A"/>
@@ -4904,10 +8414,10 @@
     </w:lvl>
   </w:abstractNum>
   <w:num w:numId="1" w16cid:durableId="1592394428">
-    <w:abstractNumId w:val="4"/>
+    <w:abstractNumId w:val="5"/>
   </w:num>
   <w:num w:numId="2" w16cid:durableId="2020808704">
-    <w:abstractNumId w:val="5"/>
+    <w:abstractNumId w:val="6"/>
   </w:num>
   <w:num w:numId="3" w16cid:durableId="1088499269">
     <w:abstractNumId w:val="0"/>
@@ -4920,20 +8430,14 @@
   </w:num>
   <w:num w:numId="6" w16cid:durableId="739904810">
     <w:abstractNumId w:val="2"/>
-    <w:lvlOverride w:ilvl="0"/>
-    <w:lvlOverride w:ilvl="1"/>
-    <w:lvlOverride w:ilvl="2"/>
-    <w:lvlOverride w:ilvl="3"/>
-    <w:lvlOverride w:ilvl="4"/>
-    <w:lvlOverride w:ilvl="5"/>
-    <w:lvlOverride w:ilvl="6"/>
-    <w:lvlOverride w:ilvl="7"/>
-    <w:lvlOverride w:ilvl="8"/>
   </w:num>
   <w:num w:numId="7" w16cid:durableId="40711618">
-    <w:abstractNumId w:val="6"/>
+    <w:abstractNumId w:val="7"/>
   </w:num>
   <w:num w:numId="8" w16cid:durableId="1209143809">
+    <w:abstractNumId w:val="4"/>
+  </w:num>
+  <w:num w:numId="9" w16cid:durableId="827791608">
     <w:abstractNumId w:val="3"/>
   </w:num>
 </w:numbering>

</xml_diff>

<commit_message>
add classes, changes classes, change report
</commit_message>
<xml_diff>
--- a/team5/Design pattern report.docx
+++ b/team5/Design pattern report.docx
@@ -2331,13 +2331,7 @@
     <w:p/>
     <w:p/>
     <w:p/>
-    <w:p>
-      <w:pPr>
-        <w:rPr>
-          <w:rFonts w:hint="eastAsia"/>
-        </w:rPr>
-      </w:pPr>
-    </w:p>
+    <w:p/>
     <w:p>
       <w:r>
         <w:rPr>
@@ -3528,13 +3522,7 @@
       </w:tr>
     </w:tbl>
     <w:p/>
-    <w:p>
-      <w:pPr>
-        <w:rPr>
-          <w:rFonts w:hint="eastAsia"/>
-        </w:rPr>
-      </w:pPr>
-    </w:p>
+    <w:p/>
     <w:p>
       <w:pPr>
         <w:rPr>
@@ -3649,11 +3637,6 @@
       </w:r>
     </w:p>
     <w:p>
-      <w:pPr>
-        <w:rPr>
-          <w:rFonts w:hint="eastAsia"/>
-        </w:rPr>
-      </w:pPr>
       <w:r>
         <w:rPr>
           <w:noProof/>
@@ -3912,13 +3895,7 @@
     </w:p>
     <w:p/>
     <w:p/>
-    <w:p>
-      <w:pPr>
-        <w:rPr>
-          <w:rFonts w:hint="eastAsia"/>
-        </w:rPr>
-      </w:pPr>
-    </w:p>
+    <w:p/>
     <w:p>
       <w:pPr>
         <w:rPr>
@@ -4183,14 +4160,180 @@
       </w:r>
     </w:p>
     <w:p/>
+    <w:p/>
     <w:p>
       <w:pPr>
         <w:rPr>
-          <w:rFonts w:hint="eastAsia"/>
-        </w:rPr>
-      </w:pPr>
+          <w:b/>
+          <w:bCs/>
+        </w:rPr>
+      </w:pPr>
+      <w:r>
+        <w:rPr>
+          <w:rFonts w:hint="eastAsia"/>
+          <w:b/>
+          <w:bCs/>
+        </w:rPr>
+        <w:t>7.</w:t>
+      </w:r>
+      <w:r>
+        <w:rPr>
+          <w:b/>
+          <w:bCs/>
+        </w:rPr>
+        <w:t xml:space="preserve"> </w:t>
+      </w:r>
+      <w:r>
+        <w:rPr>
+          <w:b/>
+          <w:bCs/>
+        </w:rPr>
+        <w:t>Recommendation</w:t>
+      </w:r>
+      <w:r>
+        <w:rPr>
+          <w:rFonts w:hint="eastAsia"/>
+          <w:b/>
+          <w:bCs/>
+        </w:rPr>
+        <w:t xml:space="preserve"> </w:t>
+      </w:r>
+      <w:r>
+        <w:rPr>
+          <w:b/>
+          <w:bCs/>
+        </w:rPr>
+        <w:t>–</w:t>
+      </w:r>
+      <w:r>
+        <w:rPr>
+          <w:rFonts w:hint="eastAsia"/>
+          <w:b/>
+          <w:bCs/>
+        </w:rPr>
+        <w:t xml:space="preserve"> </w:t>
+      </w:r>
+      <w:r>
+        <w:rPr>
+          <w:b/>
+          <w:bCs/>
+        </w:rPr>
+        <w:t>Builder</w:t>
+      </w:r>
+      <w:r>
+        <w:rPr>
+          <w:b/>
+          <w:bCs/>
+        </w:rPr>
+        <w:t>(</w:t>
+      </w:r>
+      <w:r>
+        <w:rPr>
+          <w:rFonts w:hint="eastAsia"/>
+          <w:b/>
+          <w:bCs/>
+        </w:rPr>
+        <w:t>생성 패턴</w:t>
+      </w:r>
+      <w:r>
+        <w:rPr>
+          <w:b/>
+          <w:bCs/>
+        </w:rPr>
+        <w:t>)</w:t>
+      </w:r>
     </w:p>
     <w:p>
+      <w:r>
+        <w:rPr>
+          <w:rFonts w:hint="eastAsia"/>
+        </w:rPr>
+        <w:t xml:space="preserve">- </w:t>
+      </w:r>
+      <w:r>
+        <w:rPr>
+          <w:rFonts w:hint="eastAsia"/>
+        </w:rPr>
+        <w:t>Builder</w:t>
+      </w:r>
+      <w:r>
+        <w:rPr>
+          <w:rFonts w:hint="eastAsia"/>
+        </w:rPr>
+        <w:t>는</w:t>
+      </w:r>
+      <w:r>
+        <w:rPr>
+          <w:rFonts w:hint="eastAsia"/>
+        </w:rPr>
+        <w:t xml:space="preserve"> 객체를 생성하는</w:t>
+      </w:r>
+      <w:r>
+        <w:rPr>
+          <w:rFonts w:hint="eastAsia"/>
+        </w:rPr>
+        <w:t xml:space="preserve"> </w:t>
+      </w:r>
+      <w:r>
+        <w:rPr>
+          <w:rFonts w:hint="eastAsia"/>
+        </w:rPr>
+        <w:t>데 사용되는 복잡한 생성 로직이나 다양한 구성 옵션을 캡슐화하고, 객체의 생성 과정을 분리하여 유연성을 제공하는 디자인 패턴</w:t>
+      </w:r>
+      <w:r>
+        <w:rPr>
+          <w:rFonts w:hint="eastAsia"/>
+        </w:rPr>
+        <w:t>이다</w:t>
+      </w:r>
+      <w:r>
+        <w:rPr>
+          <w:rFonts w:hint="eastAsia"/>
+        </w:rPr>
+        <w:t>. 이 패턴은 객체의 생성 과정이 복잡하고 생성할 객체의 속성이 많은 경우 유용하게 사용</w:t>
+      </w:r>
+      <w:r>
+        <w:rPr>
+          <w:rFonts w:hint="eastAsia"/>
+        </w:rPr>
+        <w:t>된다</w:t>
+      </w:r>
+      <w:r>
+        <w:rPr>
+          <w:rFonts w:hint="eastAsia"/>
+        </w:rPr>
+        <w:t>.</w:t>
+      </w:r>
+      <w:r>
+        <w:rPr>
+          <w:rFonts w:hint="eastAsia"/>
+        </w:rPr>
+        <w:t xml:space="preserve"> </w:t>
+      </w:r>
+    </w:p>
+    <w:p>
+      <w:r>
+        <w:rPr>
+          <w:rFonts w:hint="eastAsia"/>
+        </w:rPr>
+        <w:t xml:space="preserve">- Builder 생성 패턴을 Recommendation 클래스에 적용하여 객체 생성 과정을 단순화하고 유연성을 높인다. 추천 항목을 생성하는데 필요한 다양한 속성들을 선택적으로 설정할 수 있으며, 객체 생성에 필요한 복잡한 로직이 </w:t>
+      </w:r>
+      <w:proofErr w:type="spellStart"/>
+      <w:r>
+        <w:rPr>
+          <w:rFonts w:hint="eastAsia"/>
+        </w:rPr>
+        <w:t>캡슐화되어</w:t>
+      </w:r>
+      <w:proofErr w:type="spellEnd"/>
+      <w:r>
+        <w:rPr>
+          <w:rFonts w:hint="eastAsia"/>
+        </w:rPr>
+        <w:t xml:space="preserve"> 있다. 이를 통해 Recommendation 클래스의 가독성과 유지보수성이 향상된다.</w:t>
+      </w:r>
+    </w:p>
+    <w:p>
       <w:pPr>
         <w:rPr>
           <w:b/>
@@ -4199,1277 +4342,16 @@
       </w:pPr>
       <w:r>
         <w:rPr>
-          <w:rFonts w:hint="eastAsia"/>
           <w:b/>
           <w:bCs/>
-        </w:rPr>
-        <w:t>7.</w:t>
-      </w:r>
-      <w:r>
-        <w:rPr>
-          <w:b/>
-          <w:bCs/>
-        </w:rPr>
-        <w:t xml:space="preserve"> Recommendation – Abstract Factory (</w:t>
-      </w:r>
-      <w:r>
-        <w:rPr>
-          <w:rFonts w:hint="eastAsia"/>
-          <w:b/>
-          <w:bCs/>
-        </w:rPr>
-        <w:t>생성</w:t>
-      </w:r>
-      <w:r>
-        <w:rPr>
-          <w:b/>
-          <w:bCs/>
-        </w:rPr>
-        <w:t xml:space="preserve"> </w:t>
-      </w:r>
-      <w:r>
-        <w:rPr>
-          <w:rFonts w:hint="eastAsia"/>
-          <w:b/>
-          <w:bCs/>
-        </w:rPr>
-        <w:t>패턴</w:t>
-      </w:r>
-      <w:r>
-        <w:rPr>
-          <w:b/>
-          <w:bCs/>
-        </w:rPr>
-        <w:t>)</w:t>
-      </w:r>
-    </w:p>
-    <w:p>
-      <w:r>
-        <w:t>- Abstract Factory</w:t>
-      </w:r>
-      <w:r>
-        <w:rPr>
-          <w:rFonts w:hint="eastAsia"/>
-        </w:rPr>
-        <w:t>는</w:t>
-      </w:r>
-      <w:r>
-        <w:t xml:space="preserve"> </w:t>
-      </w:r>
-      <w:r>
-        <w:rPr>
-          <w:rFonts w:hint="eastAsia"/>
-        </w:rPr>
-        <w:t>관련</w:t>
-      </w:r>
-      <w:r>
-        <w:t xml:space="preserve"> </w:t>
-      </w:r>
-      <w:r>
-        <w:rPr>
-          <w:rFonts w:hint="eastAsia"/>
-        </w:rPr>
-        <w:t>있는</w:t>
-      </w:r>
-      <w:r>
-        <w:t xml:space="preserve"> </w:t>
-      </w:r>
-      <w:r>
-        <w:rPr>
-          <w:rFonts w:hint="eastAsia"/>
-        </w:rPr>
-        <w:t>객체들의</w:t>
-      </w:r>
-      <w:r>
-        <w:t xml:space="preserve"> </w:t>
-      </w:r>
-      <w:r>
-        <w:rPr>
-          <w:rFonts w:hint="eastAsia"/>
-        </w:rPr>
-        <w:t>집합을</w:t>
-      </w:r>
-      <w:r>
-        <w:t xml:space="preserve"> </w:t>
-      </w:r>
-      <w:r>
-        <w:rPr>
-          <w:rFonts w:hint="eastAsia"/>
-        </w:rPr>
-        <w:t>생성하는</w:t>
-      </w:r>
-      <w:r>
-        <w:t xml:space="preserve"> </w:t>
-      </w:r>
-      <w:r>
-        <w:rPr>
-          <w:rFonts w:hint="eastAsia"/>
-        </w:rPr>
-        <w:t>인터페이스를</w:t>
-      </w:r>
-      <w:r>
-        <w:t xml:space="preserve"> </w:t>
-      </w:r>
-      <w:r>
-        <w:rPr>
-          <w:rFonts w:hint="eastAsia"/>
-        </w:rPr>
-        <w:t>제공하는</w:t>
-      </w:r>
-      <w:r>
-        <w:t xml:space="preserve"> </w:t>
-      </w:r>
-      <w:r>
-        <w:rPr>
-          <w:rFonts w:hint="eastAsia"/>
-        </w:rPr>
-        <w:t>디자인</w:t>
-      </w:r>
-      <w:r>
-        <w:t xml:space="preserve"> </w:t>
-      </w:r>
-      <w:r>
-        <w:rPr>
-          <w:rFonts w:hint="eastAsia"/>
-        </w:rPr>
-        <w:t>패턴이다</w:t>
-      </w:r>
-      <w:r>
-        <w:t xml:space="preserve">. </w:t>
-      </w:r>
-      <w:r>
-        <w:rPr>
-          <w:rFonts w:hint="eastAsia"/>
-        </w:rPr>
-        <w:t>이</w:t>
-      </w:r>
-      <w:r>
-        <w:t xml:space="preserve"> </w:t>
-      </w:r>
-      <w:r>
-        <w:rPr>
-          <w:rFonts w:hint="eastAsia"/>
-        </w:rPr>
-        <w:t>패턴은</w:t>
-      </w:r>
-      <w:r>
-        <w:t xml:space="preserve"> </w:t>
-      </w:r>
-      <w:r>
-        <w:rPr>
-          <w:rFonts w:hint="eastAsia"/>
-        </w:rPr>
-        <w:t>클라이언트</w:t>
-      </w:r>
-      <w:r>
-        <w:t xml:space="preserve"> </w:t>
-      </w:r>
-      <w:r>
-        <w:rPr>
-          <w:rFonts w:hint="eastAsia"/>
-        </w:rPr>
-        <w:t>코드가</w:t>
-      </w:r>
-      <w:r>
-        <w:t xml:space="preserve"> </w:t>
-      </w:r>
-      <w:r>
-        <w:rPr>
-          <w:rFonts w:hint="eastAsia"/>
-        </w:rPr>
-        <w:t>구체적인</w:t>
-      </w:r>
-      <w:r>
-        <w:t xml:space="preserve"> </w:t>
-      </w:r>
-      <w:r>
-        <w:rPr>
-          <w:rFonts w:hint="eastAsia"/>
-        </w:rPr>
-        <w:t>클래스들을</w:t>
-      </w:r>
-      <w:r>
-        <w:t xml:space="preserve"> </w:t>
-      </w:r>
-      <w:r>
-        <w:rPr>
-          <w:rFonts w:hint="eastAsia"/>
-        </w:rPr>
-        <w:t>알</w:t>
-      </w:r>
-      <w:r>
-        <w:t xml:space="preserve"> </w:t>
-      </w:r>
-      <w:r>
-        <w:rPr>
-          <w:rFonts w:hint="eastAsia"/>
-        </w:rPr>
-        <w:t>필요</w:t>
-      </w:r>
-      <w:r>
-        <w:t xml:space="preserve"> </w:t>
-      </w:r>
-      <w:r>
-        <w:rPr>
-          <w:rFonts w:hint="eastAsia"/>
-        </w:rPr>
-        <w:t>없이</w:t>
-      </w:r>
-      <w:r>
-        <w:t xml:space="preserve"> </w:t>
-      </w:r>
-      <w:r>
-        <w:rPr>
-          <w:rFonts w:hint="eastAsia"/>
-        </w:rPr>
-        <w:t>관련</w:t>
-      </w:r>
-      <w:r>
-        <w:t xml:space="preserve"> </w:t>
-      </w:r>
-      <w:r>
-        <w:rPr>
-          <w:rFonts w:hint="eastAsia"/>
-        </w:rPr>
-        <w:t>객체들을</w:t>
-      </w:r>
-      <w:r>
-        <w:t xml:space="preserve"> </w:t>
-      </w:r>
-      <w:r>
-        <w:rPr>
-          <w:rFonts w:hint="eastAsia"/>
-        </w:rPr>
-        <w:t>생성하고</w:t>
-      </w:r>
-      <w:r>
-        <w:t xml:space="preserve"> </w:t>
-      </w:r>
-      <w:r>
-        <w:rPr>
-          <w:rFonts w:hint="eastAsia"/>
-        </w:rPr>
-        <w:t>조합할</w:t>
-      </w:r>
-      <w:r>
-        <w:t xml:space="preserve"> </w:t>
-      </w:r>
-      <w:r>
-        <w:rPr>
-          <w:rFonts w:hint="eastAsia"/>
-        </w:rPr>
-        <w:t>수</w:t>
-      </w:r>
-      <w:r>
-        <w:t xml:space="preserve"> </w:t>
-      </w:r>
-      <w:r>
-        <w:rPr>
-          <w:rFonts w:hint="eastAsia"/>
-        </w:rPr>
-        <w:t>있도록</w:t>
-      </w:r>
-      <w:r>
-        <w:t xml:space="preserve"> </w:t>
-      </w:r>
-      <w:r>
-        <w:rPr>
-          <w:rFonts w:hint="eastAsia"/>
-        </w:rPr>
-        <w:t>한다</w:t>
-      </w:r>
-      <w:r>
-        <w:t>.</w:t>
-      </w:r>
-    </w:p>
-    <w:p>
-      <w:r>
-        <w:t xml:space="preserve">- Recommendation </w:t>
-      </w:r>
-      <w:r>
-        <w:rPr>
-          <w:rFonts w:hint="eastAsia"/>
-        </w:rPr>
-        <w:t>클래스는</w:t>
-      </w:r>
-      <w:r>
-        <w:t xml:space="preserve"> </w:t>
-      </w:r>
-      <w:r>
-        <w:rPr>
-          <w:rFonts w:hint="eastAsia"/>
-        </w:rPr>
-        <w:t>여러</w:t>
-      </w:r>
-      <w:r>
-        <w:t xml:space="preserve"> </w:t>
-      </w:r>
-      <w:r>
-        <w:rPr>
-          <w:rFonts w:hint="eastAsia"/>
-        </w:rPr>
-        <w:t>종류의</w:t>
-      </w:r>
-      <w:r>
-        <w:t xml:space="preserve"> </w:t>
-      </w:r>
-      <w:r>
-        <w:rPr>
-          <w:rFonts w:hint="eastAsia"/>
-        </w:rPr>
-        <w:t>추천을</w:t>
-      </w:r>
-      <w:r>
-        <w:t xml:space="preserve"> </w:t>
-      </w:r>
-      <w:r>
-        <w:rPr>
-          <w:rFonts w:hint="eastAsia"/>
-        </w:rPr>
-        <w:t>생성해야</w:t>
-      </w:r>
-      <w:r>
-        <w:t xml:space="preserve"> </w:t>
-      </w:r>
-      <w:r>
-        <w:rPr>
-          <w:rFonts w:hint="eastAsia"/>
-        </w:rPr>
-        <w:t>할</w:t>
-      </w:r>
-      <w:r>
-        <w:t xml:space="preserve"> </w:t>
-      </w:r>
-      <w:r>
-        <w:rPr>
-          <w:rFonts w:hint="eastAsia"/>
-        </w:rPr>
-        <w:t>수</w:t>
-      </w:r>
-      <w:r>
-        <w:t xml:space="preserve"> </w:t>
-      </w:r>
-      <w:r>
-        <w:rPr>
-          <w:rFonts w:hint="eastAsia"/>
-        </w:rPr>
-        <w:t>있다</w:t>
-      </w:r>
-      <w:r>
-        <w:t xml:space="preserve">. </w:t>
-      </w:r>
-      <w:r>
-        <w:rPr>
-          <w:rFonts w:hint="eastAsia"/>
-        </w:rPr>
-        <w:t>예를</w:t>
-      </w:r>
-      <w:r>
-        <w:t xml:space="preserve"> </w:t>
-      </w:r>
-      <w:r>
-        <w:rPr>
-          <w:rFonts w:hint="eastAsia"/>
-        </w:rPr>
-        <w:t>들어</w:t>
-      </w:r>
-      <w:r>
-        <w:t xml:space="preserve">, </w:t>
-      </w:r>
-      <w:r>
-        <w:rPr>
-          <w:rFonts w:hint="eastAsia"/>
-        </w:rPr>
-        <w:t>사용자의</w:t>
-      </w:r>
-      <w:r>
-        <w:t xml:space="preserve"> </w:t>
-      </w:r>
-      <w:r>
-        <w:rPr>
-          <w:rFonts w:hint="eastAsia"/>
-        </w:rPr>
-        <w:t>취향</w:t>
-      </w:r>
-      <w:r>
-        <w:t xml:space="preserve">, </w:t>
-      </w:r>
-      <w:r>
-        <w:rPr>
-          <w:rFonts w:hint="eastAsia"/>
-        </w:rPr>
-        <w:t>체형</w:t>
-      </w:r>
-      <w:r>
-        <w:t xml:space="preserve">, </w:t>
-      </w:r>
-      <w:r>
-        <w:rPr>
-          <w:rFonts w:hint="eastAsia"/>
-        </w:rPr>
-        <w:t>활동</w:t>
-      </w:r>
-      <w:r>
-        <w:t xml:space="preserve"> </w:t>
-      </w:r>
-      <w:r>
-        <w:rPr>
-          <w:rFonts w:hint="eastAsia"/>
-        </w:rPr>
-        <w:t>수준</w:t>
-      </w:r>
-      <w:r>
-        <w:t xml:space="preserve"> </w:t>
-      </w:r>
-      <w:r>
-        <w:rPr>
-          <w:rFonts w:hint="eastAsia"/>
-        </w:rPr>
-        <w:t>등에</w:t>
-      </w:r>
-      <w:r>
-        <w:t xml:space="preserve"> </w:t>
-      </w:r>
-      <w:r>
-        <w:rPr>
-          <w:rFonts w:hint="eastAsia"/>
-        </w:rPr>
-        <w:t>따라</w:t>
-      </w:r>
-      <w:r>
-        <w:t xml:space="preserve"> </w:t>
-      </w:r>
-      <w:r>
-        <w:rPr>
-          <w:rFonts w:hint="eastAsia"/>
-        </w:rPr>
-        <w:t>다른</w:t>
-      </w:r>
-      <w:r>
-        <w:t xml:space="preserve"> </w:t>
-      </w:r>
-      <w:r>
-        <w:rPr>
-          <w:rFonts w:hint="eastAsia"/>
-        </w:rPr>
-        <w:t>종류의</w:t>
-      </w:r>
-      <w:r>
-        <w:t xml:space="preserve"> </w:t>
-      </w:r>
-      <w:r>
-        <w:rPr>
-          <w:rFonts w:hint="eastAsia"/>
-        </w:rPr>
-        <w:t>추천을</w:t>
-      </w:r>
-      <w:r>
-        <w:t xml:space="preserve"> </w:t>
-      </w:r>
-      <w:r>
-        <w:rPr>
-          <w:rFonts w:hint="eastAsia"/>
-        </w:rPr>
-        <w:t>생성할</w:t>
-      </w:r>
-      <w:r>
-        <w:t xml:space="preserve"> </w:t>
-      </w:r>
-      <w:r>
-        <w:rPr>
-          <w:rFonts w:hint="eastAsia"/>
-        </w:rPr>
-        <w:t>수</w:t>
-      </w:r>
-      <w:r>
-        <w:t xml:space="preserve"> </w:t>
-      </w:r>
-      <w:r>
-        <w:rPr>
-          <w:rFonts w:hint="eastAsia"/>
-        </w:rPr>
-        <w:t>있다</w:t>
-      </w:r>
-      <w:r>
-        <w:t xml:space="preserve">. Abstract Factory </w:t>
-      </w:r>
-      <w:r>
-        <w:rPr>
-          <w:rFonts w:hint="eastAsia"/>
-        </w:rPr>
-        <w:t>패턴을</w:t>
-      </w:r>
-      <w:r>
-        <w:t xml:space="preserve"> </w:t>
-      </w:r>
-      <w:r>
-        <w:rPr>
-          <w:rFonts w:hint="eastAsia"/>
-        </w:rPr>
-        <w:t>사용하면</w:t>
-      </w:r>
-      <w:r>
-        <w:t xml:space="preserve">, </w:t>
-      </w:r>
-      <w:r>
-        <w:rPr>
-          <w:rFonts w:hint="eastAsia"/>
-        </w:rPr>
-        <w:t>이러한</w:t>
-      </w:r>
-      <w:r>
-        <w:t xml:space="preserve"> </w:t>
-      </w:r>
-      <w:r>
-        <w:rPr>
-          <w:rFonts w:hint="eastAsia"/>
-        </w:rPr>
-        <w:t>다양한</w:t>
-      </w:r>
-      <w:r>
-        <w:t xml:space="preserve"> </w:t>
-      </w:r>
-      <w:r>
-        <w:rPr>
-          <w:rFonts w:hint="eastAsia"/>
-        </w:rPr>
-        <w:t>종류의</w:t>
-      </w:r>
-      <w:r>
-        <w:t xml:space="preserve"> </w:t>
-      </w:r>
-      <w:r>
-        <w:rPr>
-          <w:rFonts w:hint="eastAsia"/>
-        </w:rPr>
-        <w:t>추천을</w:t>
-      </w:r>
-      <w:r>
-        <w:t xml:space="preserve"> </w:t>
-      </w:r>
-      <w:r>
-        <w:rPr>
-          <w:rFonts w:hint="eastAsia"/>
-        </w:rPr>
-        <w:t>생성할</w:t>
-      </w:r>
-      <w:r>
-        <w:t xml:space="preserve"> </w:t>
-      </w:r>
-      <w:r>
-        <w:rPr>
-          <w:rFonts w:hint="eastAsia"/>
-        </w:rPr>
-        <w:t>수</w:t>
-      </w:r>
-      <w:r>
-        <w:t xml:space="preserve"> </w:t>
-      </w:r>
-      <w:r>
-        <w:rPr>
-          <w:rFonts w:hint="eastAsia"/>
-        </w:rPr>
-        <w:t>있으며</w:t>
-      </w:r>
-      <w:r>
-        <w:t xml:space="preserve">, </w:t>
-      </w:r>
-      <w:r>
-        <w:rPr>
-          <w:rFonts w:hint="eastAsia"/>
-        </w:rPr>
-        <w:t>클라이언트</w:t>
-      </w:r>
-      <w:r>
-        <w:t xml:space="preserve"> </w:t>
-      </w:r>
-      <w:r>
-        <w:rPr>
-          <w:rFonts w:hint="eastAsia"/>
-        </w:rPr>
-        <w:t>코드는</w:t>
-      </w:r>
-      <w:r>
-        <w:t xml:space="preserve"> </w:t>
-      </w:r>
-      <w:r>
-        <w:rPr>
-          <w:rFonts w:hint="eastAsia"/>
-        </w:rPr>
-        <w:t>구체적인</w:t>
-      </w:r>
-      <w:r>
-        <w:t xml:space="preserve"> </w:t>
-      </w:r>
-      <w:r>
-        <w:rPr>
-          <w:rFonts w:hint="eastAsia"/>
-        </w:rPr>
-        <w:t>클래스들을</w:t>
-      </w:r>
-      <w:r>
-        <w:t xml:space="preserve"> </w:t>
-      </w:r>
-      <w:r>
-        <w:rPr>
-          <w:rFonts w:hint="eastAsia"/>
-        </w:rPr>
-        <w:t>알</w:t>
-      </w:r>
-      <w:r>
-        <w:t xml:space="preserve"> </w:t>
-      </w:r>
-      <w:r>
-        <w:rPr>
-          <w:rFonts w:hint="eastAsia"/>
-        </w:rPr>
-        <w:t>필요</w:t>
-      </w:r>
-      <w:r>
-        <w:t xml:space="preserve"> </w:t>
-      </w:r>
-      <w:r>
-        <w:rPr>
-          <w:rFonts w:hint="eastAsia"/>
-        </w:rPr>
-        <w:t>없이</w:t>
-      </w:r>
-      <w:r>
-        <w:t xml:space="preserve"> </w:t>
-      </w:r>
-      <w:r>
-        <w:rPr>
-          <w:rFonts w:hint="eastAsia"/>
-        </w:rPr>
-        <w:t>추천을</w:t>
-      </w:r>
-      <w:r>
-        <w:t xml:space="preserve"> </w:t>
-      </w:r>
-      <w:r>
-        <w:rPr>
-          <w:rFonts w:hint="eastAsia"/>
-        </w:rPr>
-        <w:t>생성할</w:t>
-      </w:r>
-      <w:r>
-        <w:t xml:space="preserve"> </w:t>
-      </w:r>
-      <w:r>
-        <w:rPr>
-          <w:rFonts w:hint="eastAsia"/>
-        </w:rPr>
-        <w:t>수</w:t>
-      </w:r>
-      <w:r>
-        <w:t xml:space="preserve"> </w:t>
-      </w:r>
-      <w:r>
-        <w:rPr>
-          <w:rFonts w:hint="eastAsia"/>
-        </w:rPr>
-        <w:t>있다</w:t>
-      </w:r>
-      <w:r>
-        <w:t xml:space="preserve">. </w:t>
-      </w:r>
-      <w:r>
-        <w:rPr>
-          <w:rFonts w:hint="eastAsia"/>
-        </w:rPr>
-        <w:t>또한</w:t>
-      </w:r>
-      <w:r>
-        <w:t xml:space="preserve">, </w:t>
-      </w:r>
-      <w:r>
-        <w:rPr>
-          <w:rFonts w:hint="eastAsia"/>
-        </w:rPr>
-        <w:t>추상화를</w:t>
-      </w:r>
-      <w:r>
-        <w:t xml:space="preserve"> </w:t>
-      </w:r>
-      <w:r>
-        <w:rPr>
-          <w:rFonts w:hint="eastAsia"/>
-        </w:rPr>
-        <w:t>통해</w:t>
-      </w:r>
-      <w:r>
-        <w:t xml:space="preserve"> </w:t>
-      </w:r>
-      <w:r>
-        <w:rPr>
-          <w:rFonts w:hint="eastAsia"/>
-        </w:rPr>
-        <w:t>서로</w:t>
-      </w:r>
-      <w:r>
-        <w:t xml:space="preserve"> </w:t>
-      </w:r>
-      <w:r>
-        <w:rPr>
-          <w:rFonts w:hint="eastAsia"/>
-        </w:rPr>
-        <w:t>다른</w:t>
-      </w:r>
-      <w:r>
-        <w:t xml:space="preserve"> </w:t>
-      </w:r>
-      <w:r>
-        <w:rPr>
-          <w:rFonts w:hint="eastAsia"/>
-        </w:rPr>
-        <w:t>구체적인</w:t>
-      </w:r>
-      <w:r>
-        <w:t xml:space="preserve"> </w:t>
-      </w:r>
-      <w:r>
-        <w:rPr>
-          <w:rFonts w:hint="eastAsia"/>
-        </w:rPr>
-        <w:t>클래스들을</w:t>
-      </w:r>
-      <w:r>
-        <w:t xml:space="preserve"> </w:t>
-      </w:r>
-      <w:r>
-        <w:rPr>
-          <w:rFonts w:hint="eastAsia"/>
-        </w:rPr>
-        <w:t>동일한</w:t>
-      </w:r>
-      <w:r>
-        <w:t xml:space="preserve"> </w:t>
-      </w:r>
-      <w:r>
-        <w:rPr>
-          <w:rFonts w:hint="eastAsia"/>
-        </w:rPr>
-        <w:t>인터페이스로</w:t>
-      </w:r>
-      <w:r>
-        <w:t xml:space="preserve"> </w:t>
-      </w:r>
-      <w:r>
-        <w:rPr>
-          <w:rFonts w:hint="eastAsia"/>
-        </w:rPr>
-        <w:t>처리할</w:t>
-      </w:r>
-      <w:r>
-        <w:t xml:space="preserve"> </w:t>
-      </w:r>
-      <w:r>
-        <w:rPr>
-          <w:rFonts w:hint="eastAsia"/>
-        </w:rPr>
-        <w:t>수</w:t>
-      </w:r>
-      <w:r>
-        <w:t xml:space="preserve"> </w:t>
-      </w:r>
-      <w:r>
-        <w:rPr>
-          <w:rFonts w:hint="eastAsia"/>
-        </w:rPr>
-        <w:t>있다</w:t>
-      </w:r>
-      <w:r>
-        <w:t xml:space="preserve">. </w:t>
-      </w:r>
-      <w:r>
-        <w:rPr>
-          <w:rFonts w:hint="eastAsia"/>
-        </w:rPr>
-        <w:t>이를</w:t>
-      </w:r>
-      <w:r>
-        <w:t xml:space="preserve"> </w:t>
-      </w:r>
-      <w:r>
-        <w:rPr>
-          <w:rFonts w:hint="eastAsia"/>
-        </w:rPr>
-        <w:t>통해</w:t>
-      </w:r>
-      <w:r>
-        <w:t xml:space="preserve"> </w:t>
-      </w:r>
-      <w:r>
-        <w:rPr>
-          <w:rFonts w:hint="eastAsia"/>
-        </w:rPr>
-        <w:t>새로운</w:t>
-      </w:r>
-      <w:r>
-        <w:t xml:space="preserve"> </w:t>
-      </w:r>
-      <w:r>
-        <w:rPr>
-          <w:rFonts w:hint="eastAsia"/>
-        </w:rPr>
-        <w:t>종류의</w:t>
-      </w:r>
-      <w:r>
-        <w:t xml:space="preserve"> </w:t>
-      </w:r>
-      <w:r>
-        <w:rPr>
-          <w:rFonts w:hint="eastAsia"/>
-        </w:rPr>
-        <w:t>추천이나</w:t>
-      </w:r>
-      <w:r>
-        <w:t xml:space="preserve"> </w:t>
-      </w:r>
-      <w:r>
-        <w:rPr>
-          <w:rFonts w:hint="eastAsia"/>
-        </w:rPr>
-        <w:t>관련</w:t>
-      </w:r>
-      <w:r>
-        <w:t xml:space="preserve"> </w:t>
-      </w:r>
-      <w:r>
-        <w:rPr>
-          <w:rFonts w:hint="eastAsia"/>
-        </w:rPr>
-        <w:t>객체들이</w:t>
-      </w:r>
-      <w:r>
-        <w:t xml:space="preserve"> </w:t>
-      </w:r>
-      <w:r>
-        <w:rPr>
-          <w:rFonts w:hint="eastAsia"/>
-        </w:rPr>
-        <w:t>추가되어도</w:t>
-      </w:r>
-      <w:r>
-        <w:t xml:space="preserve"> </w:t>
-      </w:r>
-      <w:r>
-        <w:rPr>
-          <w:rFonts w:hint="eastAsia"/>
-        </w:rPr>
-        <w:t>기존의</w:t>
-      </w:r>
-      <w:r>
-        <w:t xml:space="preserve"> </w:t>
-      </w:r>
-      <w:r>
-        <w:rPr>
-          <w:rFonts w:hint="eastAsia"/>
-        </w:rPr>
-        <w:t>코드를</w:t>
-      </w:r>
-      <w:r>
-        <w:t xml:space="preserve"> </w:t>
-      </w:r>
-      <w:r>
-        <w:rPr>
-          <w:rFonts w:hint="eastAsia"/>
-        </w:rPr>
-        <w:t>변경하지</w:t>
-      </w:r>
-      <w:r>
-        <w:t xml:space="preserve"> </w:t>
-      </w:r>
-      <w:r>
-        <w:rPr>
-          <w:rFonts w:hint="eastAsia"/>
-        </w:rPr>
-        <w:t>않고</w:t>
-      </w:r>
-      <w:r>
-        <w:t xml:space="preserve"> </w:t>
-      </w:r>
-      <w:r>
-        <w:rPr>
-          <w:rFonts w:hint="eastAsia"/>
-        </w:rPr>
-        <w:t>새로운</w:t>
-      </w:r>
-      <w:r>
-        <w:t xml:space="preserve"> </w:t>
-      </w:r>
-      <w:r>
-        <w:rPr>
-          <w:rFonts w:hint="eastAsia"/>
-        </w:rPr>
-        <w:t>객체들을</w:t>
-      </w:r>
-      <w:r>
-        <w:t xml:space="preserve"> </w:t>
-      </w:r>
-      <w:r>
-        <w:rPr>
-          <w:rFonts w:hint="eastAsia"/>
-        </w:rPr>
-        <w:t>사용할</w:t>
-      </w:r>
-      <w:r>
-        <w:t xml:space="preserve"> </w:t>
-      </w:r>
-      <w:r>
-        <w:rPr>
-          <w:rFonts w:hint="eastAsia"/>
-        </w:rPr>
-        <w:t>수</w:t>
-      </w:r>
-      <w:r>
-        <w:t xml:space="preserve"> </w:t>
-      </w:r>
-      <w:r>
-        <w:rPr>
-          <w:rFonts w:hint="eastAsia"/>
-        </w:rPr>
-        <w:t>있다</w:t>
-      </w:r>
-      <w:r>
-        <w:t>.</w:t>
-      </w:r>
-    </w:p>
-    <w:p>
-      <w:r>
-        <w:rPr>
-          <w:rFonts w:hint="eastAsia"/>
-        </w:rPr>
-        <w:t>따라서</w:t>
-      </w:r>
-      <w:r>
-        <w:t xml:space="preserve"> Recommendation </w:t>
-      </w:r>
-      <w:r>
-        <w:rPr>
-          <w:rFonts w:hint="eastAsia"/>
-        </w:rPr>
-        <w:t>클래스는</w:t>
-      </w:r>
-      <w:r>
-        <w:t xml:space="preserve"> </w:t>
-      </w:r>
-      <w:r>
-        <w:rPr>
-          <w:rFonts w:hint="eastAsia"/>
-        </w:rPr>
-        <w:t>여러</w:t>
-      </w:r>
-      <w:r>
-        <w:t xml:space="preserve"> </w:t>
-      </w:r>
-      <w:r>
-        <w:rPr>
-          <w:rFonts w:hint="eastAsia"/>
-        </w:rPr>
-        <w:t>종류의</w:t>
-      </w:r>
-      <w:r>
-        <w:t xml:space="preserve"> </w:t>
-      </w:r>
-      <w:r>
-        <w:rPr>
-          <w:rFonts w:hint="eastAsia"/>
-        </w:rPr>
-        <w:t>추천을</w:t>
-      </w:r>
-      <w:r>
-        <w:t xml:space="preserve"> </w:t>
-      </w:r>
-      <w:r>
-        <w:rPr>
-          <w:rFonts w:hint="eastAsia"/>
-        </w:rPr>
-        <w:t>생성하고</w:t>
-      </w:r>
-      <w:r>
-        <w:t xml:space="preserve"> </w:t>
-      </w:r>
-      <w:r>
-        <w:rPr>
-          <w:rFonts w:hint="eastAsia"/>
-        </w:rPr>
-        <w:t>관련</w:t>
-      </w:r>
-      <w:r>
-        <w:t xml:space="preserve"> </w:t>
-      </w:r>
-      <w:r>
-        <w:rPr>
-          <w:rFonts w:hint="eastAsia"/>
-        </w:rPr>
-        <w:t>있는</w:t>
-      </w:r>
-      <w:r>
-        <w:t xml:space="preserve"> </w:t>
-      </w:r>
-      <w:r>
-        <w:rPr>
-          <w:rFonts w:hint="eastAsia"/>
-        </w:rPr>
-        <w:t>객체들을</w:t>
-      </w:r>
-      <w:r>
-        <w:t xml:space="preserve"> </w:t>
-      </w:r>
-      <w:r>
-        <w:rPr>
-          <w:rFonts w:hint="eastAsia"/>
-        </w:rPr>
-        <w:t>함께</w:t>
-      </w:r>
-      <w:r>
-        <w:t xml:space="preserve"> </w:t>
-      </w:r>
-      <w:r>
-        <w:rPr>
-          <w:rFonts w:hint="eastAsia"/>
-        </w:rPr>
-        <w:t>생성해야</w:t>
-      </w:r>
-      <w:r>
-        <w:t xml:space="preserve"> </w:t>
-      </w:r>
-      <w:r>
-        <w:rPr>
-          <w:rFonts w:hint="eastAsia"/>
-        </w:rPr>
-        <w:t>하므로</w:t>
-      </w:r>
-      <w:r>
-        <w:t xml:space="preserve"> Abstract Factory </w:t>
-      </w:r>
-      <w:r>
-        <w:rPr>
-          <w:rFonts w:hint="eastAsia"/>
-        </w:rPr>
-        <w:t>패턴을</w:t>
-      </w:r>
-      <w:r>
-        <w:t xml:space="preserve"> </w:t>
-      </w:r>
-      <w:r>
-        <w:rPr>
-          <w:rFonts w:hint="eastAsia"/>
-        </w:rPr>
-        <w:t>적용하기에</w:t>
-      </w:r>
-      <w:r>
-        <w:t xml:space="preserve"> </w:t>
-      </w:r>
-      <w:r>
-        <w:rPr>
-          <w:rFonts w:hint="eastAsia"/>
-        </w:rPr>
-        <w:t>적합하다</w:t>
-      </w:r>
-      <w:r>
-        <w:t xml:space="preserve">. Abstract Factory </w:t>
-      </w:r>
-      <w:r>
-        <w:rPr>
-          <w:rFonts w:hint="eastAsia"/>
-        </w:rPr>
-        <w:t>패턴을</w:t>
-      </w:r>
-      <w:r>
-        <w:t xml:space="preserve"> </w:t>
-      </w:r>
-      <w:r>
-        <w:rPr>
-          <w:rFonts w:hint="eastAsia"/>
-        </w:rPr>
-        <w:t>사용하면</w:t>
-      </w:r>
-      <w:r>
-        <w:t xml:space="preserve"> </w:t>
-      </w:r>
-      <w:r>
-        <w:rPr>
-          <w:rFonts w:hint="eastAsia"/>
-        </w:rPr>
-        <w:t>추천</w:t>
-      </w:r>
-      <w:r>
-        <w:t xml:space="preserve"> </w:t>
-      </w:r>
-      <w:r>
-        <w:rPr>
-          <w:rFonts w:hint="eastAsia"/>
-        </w:rPr>
-        <w:t>생성에</w:t>
-      </w:r>
-      <w:r>
-        <w:t xml:space="preserve"> </w:t>
-      </w:r>
-      <w:r>
-        <w:rPr>
-          <w:rFonts w:hint="eastAsia"/>
-        </w:rPr>
-        <w:t>필요한</w:t>
-      </w:r>
-      <w:r>
-        <w:t xml:space="preserve"> </w:t>
-      </w:r>
-      <w:r>
-        <w:rPr>
-          <w:rFonts w:hint="eastAsia"/>
-        </w:rPr>
-        <w:t>모든</w:t>
-      </w:r>
-      <w:r>
-        <w:t xml:space="preserve"> </w:t>
-      </w:r>
-      <w:r>
-        <w:rPr>
-          <w:rFonts w:hint="eastAsia"/>
-        </w:rPr>
-        <w:t>객체들을</w:t>
-      </w:r>
-      <w:r>
-        <w:t xml:space="preserve"> </w:t>
-      </w:r>
-      <w:r>
-        <w:rPr>
-          <w:rFonts w:hint="eastAsia"/>
-        </w:rPr>
-        <w:t>함께</w:t>
-      </w:r>
-      <w:r>
-        <w:t xml:space="preserve"> </w:t>
-      </w:r>
-      <w:r>
-        <w:rPr>
-          <w:rFonts w:hint="eastAsia"/>
-        </w:rPr>
-        <w:t>생성하고</w:t>
-      </w:r>
-      <w:r>
-        <w:t xml:space="preserve"> </w:t>
-      </w:r>
-      <w:r>
-        <w:rPr>
-          <w:rFonts w:hint="eastAsia"/>
-        </w:rPr>
-        <w:t>클라이언트</w:t>
-      </w:r>
-      <w:r>
-        <w:t xml:space="preserve"> </w:t>
-      </w:r>
-      <w:r>
-        <w:rPr>
-          <w:rFonts w:hint="eastAsia"/>
-        </w:rPr>
-        <w:t>코드에서는</w:t>
-      </w:r>
-      <w:r>
-        <w:t xml:space="preserve"> </w:t>
-      </w:r>
-      <w:r>
-        <w:rPr>
-          <w:rFonts w:hint="eastAsia"/>
-        </w:rPr>
-        <w:t>구체적인</w:t>
-      </w:r>
-      <w:r>
-        <w:t xml:space="preserve"> </w:t>
-      </w:r>
-      <w:r>
-        <w:rPr>
-          <w:rFonts w:hint="eastAsia"/>
-        </w:rPr>
-        <w:t>클래스들을</w:t>
-      </w:r>
-      <w:r>
-        <w:t xml:space="preserve"> </w:t>
-      </w:r>
-      <w:r>
-        <w:rPr>
-          <w:rFonts w:hint="eastAsia"/>
-        </w:rPr>
-        <w:t>알</w:t>
-      </w:r>
-      <w:r>
-        <w:t xml:space="preserve"> </w:t>
-      </w:r>
-      <w:r>
-        <w:rPr>
-          <w:rFonts w:hint="eastAsia"/>
-        </w:rPr>
-        <w:t>필요</w:t>
-      </w:r>
-      <w:r>
-        <w:t xml:space="preserve"> </w:t>
-      </w:r>
-      <w:r>
-        <w:rPr>
-          <w:rFonts w:hint="eastAsia"/>
-        </w:rPr>
-        <w:t>없이</w:t>
-      </w:r>
-      <w:r>
-        <w:t xml:space="preserve"> </w:t>
-      </w:r>
-      <w:r>
-        <w:rPr>
-          <w:rFonts w:hint="eastAsia"/>
-        </w:rPr>
-        <w:t>추천을</w:t>
-      </w:r>
-      <w:r>
-        <w:t xml:space="preserve"> </w:t>
-      </w:r>
-      <w:r>
-        <w:rPr>
-          <w:rFonts w:hint="eastAsia"/>
-        </w:rPr>
-        <w:t>생성할</w:t>
-      </w:r>
-      <w:r>
-        <w:t xml:space="preserve"> </w:t>
-      </w:r>
-      <w:r>
-        <w:rPr>
-          <w:rFonts w:hint="eastAsia"/>
-        </w:rPr>
-        <w:t>수</w:t>
-      </w:r>
-      <w:r>
-        <w:t xml:space="preserve"> </w:t>
-      </w:r>
-      <w:r>
-        <w:rPr>
-          <w:rFonts w:hint="eastAsia"/>
-        </w:rPr>
-        <w:t>있다</w:t>
-      </w:r>
-      <w:r>
-        <w:t>.</w:t>
-      </w:r>
-    </w:p>
-    <w:p>
-      <w:pPr>
-        <w:rPr>
-          <w:b/>
-          <w:bCs/>
-        </w:rPr>
-      </w:pPr>
-      <w:r>
-        <w:rPr>
-          <w:b/>
           <w:noProof/>
         </w:rPr>
         <w:lastRenderedPageBreak/>
         <w:drawing>
-          <wp:inline distT="0" distB="0" distL="0" distR="0" wp14:anchorId="3C33A7A0" wp14:editId="250309D1">
-            <wp:extent cx="5731510" cy="1542415"/>
-            <wp:effectExtent l="0" t="0" r="2540" b="635"/>
-            <wp:docPr id="591175175" name="그림 3" descr="텍스트, 스크린샷, 폰트, 영수증이(가) 표시된 사진&#10;&#10;자동 생성된 설명"/>
+          <wp:inline distT="0" distB="0" distL="0" distR="0" wp14:anchorId="5D07E2C1" wp14:editId="1292F04A">
+            <wp:extent cx="5731510" cy="3744595"/>
+            <wp:effectExtent l="0" t="0" r="0" b="1905"/>
+            <wp:docPr id="2004204076" name="그림 1" descr="텍스트, 도표, 라인, 평행이(가) 표시된 사진&#10;&#10;자동 생성된 설명"/>
             <wp:cNvGraphicFramePr>
               <a:graphicFrameLocks xmlns:a="http://schemas.openxmlformats.org/drawingml/2006/main" noChangeAspect="1"/>
             </wp:cNvGraphicFramePr>
@@ -5477,10 +4359,8 @@
               <a:graphicData uri="http://schemas.openxmlformats.org/drawingml/2006/picture">
                 <pic:pic xmlns:pic="http://schemas.openxmlformats.org/drawingml/2006/picture">
                   <pic:nvPicPr>
-                    <pic:cNvPr id="0" name="그림 1" descr="텍스트, 스크린샷, 폰트, 영수증이(가) 표시된 사진&#10;&#10;자동 생성된 설명"/>
-                    <pic:cNvPicPr>
-                      <a:picLocks noChangeAspect="1" noChangeArrowheads="1"/>
-                    </pic:cNvPicPr>
+                    <pic:cNvPr id="2004204076" name="그림 1" descr="텍스트, 도표, 라인, 평행이(가) 표시된 사진&#10;&#10;자동 생성된 설명"/>
+                    <pic:cNvPicPr/>
                   </pic:nvPicPr>
                   <pic:blipFill>
                     <a:blip r:embed="rId11">
@@ -5490,23 +4370,18 @@
                         </a:ext>
                       </a:extLst>
                     </a:blip>
-                    <a:srcRect/>
                     <a:stretch>
                       <a:fillRect/>
                     </a:stretch>
                   </pic:blipFill>
-                  <pic:spPr bwMode="auto">
+                  <pic:spPr>
                     <a:xfrm>
                       <a:off x="0" y="0"/>
-                      <a:ext cx="5731510" cy="1542415"/>
+                      <a:ext cx="5731510" cy="3744595"/>
                     </a:xfrm>
                     <a:prstGeom prst="rect">
                       <a:avLst/>
                     </a:prstGeom>
-                    <a:noFill/>
-                    <a:ln>
-                      <a:noFill/>
-                    </a:ln>
                   </pic:spPr>
                 </pic:pic>
               </a:graphicData>
@@ -5526,84 +4401,343 @@
     <w:p>
       <w:pPr>
         <w:rPr>
+          <w:rFonts w:ascii="Segoe UI" w:hAnsi="Segoe UI" w:cs="Segoe UI"/>
           <w:b/>
           <w:bCs/>
-        </w:rPr>
-      </w:pPr>
+          <w:color w:val="0D0D0D"/>
+          <w:shd w:val="clear" w:color="auto" w:fill="FFFFFF"/>
+        </w:rPr>
+      </w:pPr>
+      <w:r>
+        <w:rPr>
+          <w:rFonts w:hint="eastAsia"/>
+          <w:b/>
+          <w:bCs/>
+        </w:rPr>
+        <w:t>8</w:t>
+      </w:r>
+      <w:r>
+        <w:rPr>
+          <w:rFonts w:hint="eastAsia"/>
+          <w:b/>
+          <w:bCs/>
+        </w:rPr>
+        <w:t xml:space="preserve">. </w:t>
+      </w:r>
+      <w:proofErr w:type="spellStart"/>
+      <w:r>
+        <w:rPr>
+          <w:rFonts w:ascii="Segoe UI" w:hAnsi="Segoe UI" w:cs="Segoe UI"/>
+          <w:b/>
+          <w:bCs/>
+          <w:color w:val="0D0D0D"/>
+          <w:shd w:val="clear" w:color="auto" w:fill="FFFFFF"/>
+        </w:rPr>
+        <w:t>UsageRecordDBManager</w:t>
+      </w:r>
+      <w:proofErr w:type="spellEnd"/>
+      <w:r>
+        <w:rPr>
+          <w:rFonts w:ascii="Segoe UI" w:hAnsi="Segoe UI" w:cs="Segoe UI"/>
+          <w:b/>
+          <w:bCs/>
+          <w:color w:val="0D0D0D"/>
+          <w:shd w:val="clear" w:color="auto" w:fill="FFFFFF"/>
+        </w:rPr>
+        <w:t xml:space="preserve"> – Adapter(</w:t>
+      </w:r>
+      <w:r>
+        <w:rPr>
+          <w:rFonts w:ascii="Segoe UI" w:hAnsi="Segoe UI" w:cs="Segoe UI" w:hint="eastAsia"/>
+          <w:b/>
+          <w:bCs/>
+          <w:color w:val="0D0D0D"/>
+          <w:shd w:val="clear" w:color="auto" w:fill="FFFFFF"/>
+        </w:rPr>
+        <w:t>구조</w:t>
+      </w:r>
+      <w:r>
+        <w:rPr>
+          <w:rFonts w:ascii="Segoe UI" w:hAnsi="Segoe UI" w:cs="Segoe UI" w:hint="eastAsia"/>
+          <w:b/>
+          <w:bCs/>
+          <w:color w:val="0D0D0D"/>
+          <w:shd w:val="clear" w:color="auto" w:fill="FFFFFF"/>
+        </w:rPr>
+        <w:t xml:space="preserve"> </w:t>
+      </w:r>
+      <w:r>
+        <w:rPr>
+          <w:rFonts w:ascii="Segoe UI" w:hAnsi="Segoe UI" w:cs="Segoe UI" w:hint="eastAsia"/>
+          <w:b/>
+          <w:bCs/>
+          <w:color w:val="0D0D0D"/>
+          <w:shd w:val="clear" w:color="auto" w:fill="FFFFFF"/>
+        </w:rPr>
+        <w:t>패턴</w:t>
+      </w:r>
+      <w:r>
+        <w:rPr>
+          <w:rFonts w:ascii="Segoe UI" w:hAnsi="Segoe UI" w:cs="Segoe UI"/>
+          <w:b/>
+          <w:bCs/>
+          <w:color w:val="0D0D0D"/>
+          <w:shd w:val="clear" w:color="auto" w:fill="FFFFFF"/>
+        </w:rPr>
+        <w:t>)</w:t>
+      </w:r>
     </w:p>
     <w:p>
       <w:pPr>
         <w:rPr>
           <w:rFonts w:ascii="Segoe UI" w:hAnsi="Segoe UI" w:cs="Segoe UI"/>
-          <w:b/>
-          <w:bCs/>
-          <w:color w:val="0D0D0D"/>
-          <w:shd w:val="clear" w:color="auto" w:fill="FFFFFF"/>
-          <w:lang/>
-        </w:rPr>
-      </w:pPr>
-      <w:r>
-        <w:rPr>
-          <w:rFonts w:hint="eastAsia"/>
-          <w:b/>
-          <w:bCs/>
-        </w:rPr>
-        <w:t>8</w:t>
-      </w:r>
-      <w:r>
-        <w:rPr>
-          <w:b/>
-          <w:bCs/>
-        </w:rPr>
-        <w:t xml:space="preserve">. </w:t>
-      </w:r>
-      <w:proofErr w:type="spellStart"/>
-      <w:r>
-        <w:rPr>
-          <w:rFonts w:ascii="Segoe UI" w:hAnsi="Segoe UI" w:cs="Segoe UI"/>
-          <w:b/>
-          <w:bCs/>
-          <w:color w:val="0D0D0D"/>
-          <w:shd w:val="clear" w:color="auto" w:fill="FFFFFF"/>
-        </w:rPr>
-        <w:t>UsageRecordDBManager</w:t>
-      </w:r>
-      <w:proofErr w:type="spellEnd"/>
-      <w:r>
-        <w:rPr>
-          <w:rFonts w:ascii="Segoe UI" w:hAnsi="Segoe UI" w:cs="Segoe UI"/>
-          <w:b/>
-          <w:bCs/>
-          <w:color w:val="0D0D0D"/>
-          <w:shd w:val="clear" w:color="auto" w:fill="FFFFFF"/>
-        </w:rPr>
-        <w:t xml:space="preserve"> – Adapter(</w:t>
-      </w:r>
-      <w:r>
-        <w:rPr>
-          <w:rFonts w:ascii="Segoe UI" w:hAnsi="Segoe UI" w:cs="Segoe UI" w:hint="eastAsia"/>
-          <w:b/>
-          <w:bCs/>
-          <w:color w:val="0D0D0D"/>
-          <w:shd w:val="clear" w:color="auto" w:fill="FFFFFF"/>
-        </w:rPr>
-        <w:t>구조</w:t>
-      </w:r>
-      <w:r>
-        <w:rPr>
-          <w:rFonts w:ascii="Segoe UI" w:hAnsi="Segoe UI" w:cs="Segoe UI"/>
-          <w:b/>
-          <w:bCs/>
-          <w:color w:val="0D0D0D"/>
-          <w:shd w:val="clear" w:color="auto" w:fill="FFFFFF"/>
-        </w:rPr>
-        <w:t xml:space="preserve"> </w:t>
-      </w:r>
-      <w:r>
-        <w:rPr>
-          <w:rFonts w:ascii="Segoe UI" w:hAnsi="Segoe UI" w:cs="Segoe UI" w:hint="eastAsia"/>
-          <w:b/>
-          <w:bCs/>
+          <w:color w:val="0D0D0D"/>
+          <w:shd w:val="clear" w:color="auto" w:fill="FFFFFF"/>
+        </w:rPr>
+      </w:pPr>
+      <w:r>
+        <w:rPr>
+          <w:rFonts w:ascii="Segoe UI" w:hAnsi="Segoe UI" w:cs="Segoe UI" w:hint="eastAsia"/>
+          <w:color w:val="0D0D0D"/>
+          <w:shd w:val="clear" w:color="auto" w:fill="FFFFFF"/>
+        </w:rPr>
+        <w:t xml:space="preserve">- </w:t>
+      </w:r>
+      <w:r>
+        <w:rPr>
+          <w:rFonts w:ascii="Segoe UI" w:hAnsi="Segoe UI" w:cs="Segoe UI"/>
+          <w:color w:val="0D0D0D"/>
+          <w:shd w:val="clear" w:color="auto" w:fill="FFFFFF"/>
+        </w:rPr>
+        <w:t>Adapter</w:t>
+      </w:r>
+      <w:r>
+        <w:rPr>
+          <w:rFonts w:ascii="Segoe UI" w:hAnsi="Segoe UI" w:cs="Segoe UI" w:hint="eastAsia"/>
+          <w:color w:val="0D0D0D"/>
+          <w:shd w:val="clear" w:color="auto" w:fill="FFFFFF"/>
+        </w:rPr>
+        <w:t>는</w:t>
+      </w:r>
+      <w:r>
+        <w:rPr>
+          <w:rFonts w:ascii="Segoe UI" w:hAnsi="Segoe UI" w:cs="Segoe UI" w:hint="eastAsia"/>
+          <w:color w:val="0D0D0D"/>
+          <w:shd w:val="clear" w:color="auto" w:fill="FFFFFF"/>
+        </w:rPr>
+        <w:t xml:space="preserve"> </w:t>
+      </w:r>
+      <w:r>
+        <w:rPr>
+          <w:rFonts w:ascii="Segoe UI" w:hAnsi="Segoe UI" w:cs="Segoe UI"/>
+          <w:color w:val="0D0D0D"/>
+          <w:shd w:val="clear" w:color="auto" w:fill="FFFFFF"/>
+        </w:rPr>
+        <w:t>서로</w:t>
+      </w:r>
+      <w:r>
+        <w:rPr>
+          <w:rFonts w:ascii="Segoe UI" w:hAnsi="Segoe UI" w:cs="Segoe UI"/>
+          <w:color w:val="0D0D0D"/>
+          <w:shd w:val="clear" w:color="auto" w:fill="FFFFFF"/>
+        </w:rPr>
+        <w:t xml:space="preserve"> </w:t>
+      </w:r>
+      <w:r>
+        <w:rPr>
+          <w:rFonts w:ascii="Segoe UI" w:hAnsi="Segoe UI" w:cs="Segoe UI"/>
+          <w:color w:val="0D0D0D"/>
+          <w:shd w:val="clear" w:color="auto" w:fill="FFFFFF"/>
+        </w:rPr>
+        <w:t>다른</w:t>
+      </w:r>
+      <w:r>
+        <w:rPr>
+          <w:rFonts w:ascii="Segoe UI" w:hAnsi="Segoe UI" w:cs="Segoe UI"/>
+          <w:color w:val="0D0D0D"/>
+          <w:shd w:val="clear" w:color="auto" w:fill="FFFFFF"/>
+        </w:rPr>
+        <w:t xml:space="preserve"> </w:t>
+      </w:r>
+      <w:r>
+        <w:rPr>
+          <w:rFonts w:ascii="Segoe UI" w:hAnsi="Segoe UI" w:cs="Segoe UI"/>
+          <w:color w:val="0D0D0D"/>
+          <w:shd w:val="clear" w:color="auto" w:fill="FFFFFF"/>
+        </w:rPr>
+        <w:t>인터페이스를</w:t>
+      </w:r>
+      <w:r>
+        <w:rPr>
+          <w:rFonts w:ascii="Segoe UI" w:hAnsi="Segoe UI" w:cs="Segoe UI"/>
+          <w:color w:val="0D0D0D"/>
+          <w:shd w:val="clear" w:color="auto" w:fill="FFFFFF"/>
+        </w:rPr>
+        <w:t xml:space="preserve"> </w:t>
+      </w:r>
+      <w:r>
+        <w:rPr>
+          <w:rFonts w:ascii="Segoe UI" w:hAnsi="Segoe UI" w:cs="Segoe UI"/>
+          <w:color w:val="0D0D0D"/>
+          <w:shd w:val="clear" w:color="auto" w:fill="FFFFFF"/>
+        </w:rPr>
+        <w:t>갖는</w:t>
+      </w:r>
+      <w:r>
+        <w:rPr>
+          <w:rFonts w:ascii="Segoe UI" w:hAnsi="Segoe UI" w:cs="Segoe UI"/>
+          <w:color w:val="0D0D0D"/>
+          <w:shd w:val="clear" w:color="auto" w:fill="FFFFFF"/>
+        </w:rPr>
+        <w:t xml:space="preserve"> </w:t>
+      </w:r>
+      <w:r>
+        <w:rPr>
+          <w:rFonts w:ascii="Segoe UI" w:hAnsi="Segoe UI" w:cs="Segoe UI"/>
+          <w:color w:val="0D0D0D"/>
+          <w:shd w:val="clear" w:color="auto" w:fill="FFFFFF"/>
+        </w:rPr>
+        <w:t>두</w:t>
+      </w:r>
+      <w:r>
+        <w:rPr>
+          <w:rFonts w:ascii="Segoe UI" w:hAnsi="Segoe UI" w:cs="Segoe UI"/>
+          <w:color w:val="0D0D0D"/>
+          <w:shd w:val="clear" w:color="auto" w:fill="FFFFFF"/>
+        </w:rPr>
+        <w:t xml:space="preserve"> </w:t>
+      </w:r>
+      <w:r>
+        <w:rPr>
+          <w:rFonts w:ascii="Segoe UI" w:hAnsi="Segoe UI" w:cs="Segoe UI"/>
+          <w:color w:val="0D0D0D"/>
+          <w:shd w:val="clear" w:color="auto" w:fill="FFFFFF"/>
+        </w:rPr>
+        <w:t>개의</w:t>
+      </w:r>
+      <w:r>
+        <w:rPr>
+          <w:rFonts w:ascii="Segoe UI" w:hAnsi="Segoe UI" w:cs="Segoe UI"/>
+          <w:color w:val="0D0D0D"/>
+          <w:shd w:val="clear" w:color="auto" w:fill="FFFFFF"/>
+        </w:rPr>
+        <w:t xml:space="preserve"> </w:t>
+      </w:r>
+      <w:r>
+        <w:rPr>
+          <w:rFonts w:ascii="Segoe UI" w:hAnsi="Segoe UI" w:cs="Segoe UI"/>
+          <w:color w:val="0D0D0D"/>
+          <w:shd w:val="clear" w:color="auto" w:fill="FFFFFF"/>
+        </w:rPr>
+        <w:t>클래스를</w:t>
+      </w:r>
+      <w:r>
+        <w:rPr>
+          <w:rFonts w:ascii="Segoe UI" w:hAnsi="Segoe UI" w:cs="Segoe UI"/>
+          <w:color w:val="0D0D0D"/>
+          <w:shd w:val="clear" w:color="auto" w:fill="FFFFFF"/>
+        </w:rPr>
+        <w:t xml:space="preserve"> </w:t>
+      </w:r>
+      <w:r>
+        <w:rPr>
+          <w:rFonts w:ascii="Segoe UI" w:hAnsi="Segoe UI" w:cs="Segoe UI"/>
+          <w:color w:val="0D0D0D"/>
+          <w:shd w:val="clear" w:color="auto" w:fill="FFFFFF"/>
+        </w:rPr>
+        <w:t>연결하여</w:t>
+      </w:r>
+      <w:r>
+        <w:rPr>
+          <w:rFonts w:ascii="Segoe UI" w:hAnsi="Segoe UI" w:cs="Segoe UI"/>
+          <w:color w:val="0D0D0D"/>
+          <w:shd w:val="clear" w:color="auto" w:fill="FFFFFF"/>
+        </w:rPr>
+        <w:t xml:space="preserve"> </w:t>
+      </w:r>
+      <w:r>
+        <w:rPr>
+          <w:rFonts w:ascii="Segoe UI" w:hAnsi="Segoe UI" w:cs="Segoe UI"/>
+          <w:color w:val="0D0D0D"/>
+          <w:shd w:val="clear" w:color="auto" w:fill="FFFFFF"/>
+        </w:rPr>
+        <w:t>함께</w:t>
+      </w:r>
+      <w:r>
+        <w:rPr>
+          <w:rFonts w:ascii="Segoe UI" w:hAnsi="Segoe UI" w:cs="Segoe UI"/>
+          <w:color w:val="0D0D0D"/>
+          <w:shd w:val="clear" w:color="auto" w:fill="FFFFFF"/>
+        </w:rPr>
+        <w:t xml:space="preserve"> </w:t>
+      </w:r>
+      <w:r>
+        <w:rPr>
+          <w:rFonts w:ascii="Segoe UI" w:hAnsi="Segoe UI" w:cs="Segoe UI"/>
+          <w:color w:val="0D0D0D"/>
+          <w:shd w:val="clear" w:color="auto" w:fill="FFFFFF"/>
+        </w:rPr>
+        <w:t>작동할</w:t>
+      </w:r>
+      <w:r>
+        <w:rPr>
+          <w:rFonts w:ascii="Segoe UI" w:hAnsi="Segoe UI" w:cs="Segoe UI"/>
+          <w:color w:val="0D0D0D"/>
+          <w:shd w:val="clear" w:color="auto" w:fill="FFFFFF"/>
+        </w:rPr>
+        <w:t xml:space="preserve"> </w:t>
+      </w:r>
+      <w:r>
+        <w:rPr>
+          <w:rFonts w:ascii="Segoe UI" w:hAnsi="Segoe UI" w:cs="Segoe UI"/>
+          <w:color w:val="0D0D0D"/>
+          <w:shd w:val="clear" w:color="auto" w:fill="FFFFFF"/>
+        </w:rPr>
+        <w:t>수</w:t>
+      </w:r>
+      <w:r>
+        <w:rPr>
+          <w:rFonts w:ascii="Segoe UI" w:hAnsi="Segoe UI" w:cs="Segoe UI"/>
+          <w:color w:val="0D0D0D"/>
+          <w:shd w:val="clear" w:color="auto" w:fill="FFFFFF"/>
+        </w:rPr>
+        <w:t xml:space="preserve"> </w:t>
+      </w:r>
+      <w:r>
+        <w:rPr>
+          <w:rFonts w:ascii="Segoe UI" w:hAnsi="Segoe UI" w:cs="Segoe UI"/>
+          <w:color w:val="0D0D0D"/>
+          <w:shd w:val="clear" w:color="auto" w:fill="FFFFFF"/>
+        </w:rPr>
+        <w:t>있도록</w:t>
+      </w:r>
+      <w:r>
+        <w:rPr>
+          <w:rFonts w:ascii="Segoe UI" w:hAnsi="Segoe UI" w:cs="Segoe UI"/>
+          <w:color w:val="0D0D0D"/>
+          <w:shd w:val="clear" w:color="auto" w:fill="FFFFFF"/>
+        </w:rPr>
+        <w:t xml:space="preserve"> </w:t>
+      </w:r>
+      <w:r>
+        <w:rPr>
+          <w:rFonts w:ascii="Segoe UI" w:hAnsi="Segoe UI" w:cs="Segoe UI"/>
+          <w:color w:val="0D0D0D"/>
+          <w:shd w:val="clear" w:color="auto" w:fill="FFFFFF"/>
+        </w:rPr>
+        <w:t>해주는</w:t>
+      </w:r>
+      <w:r>
+        <w:rPr>
+          <w:rFonts w:ascii="Segoe UI" w:hAnsi="Segoe UI" w:cs="Segoe UI"/>
+          <w:color w:val="0D0D0D"/>
+          <w:shd w:val="clear" w:color="auto" w:fill="FFFFFF"/>
+        </w:rPr>
+        <w:t xml:space="preserve"> </w:t>
+      </w:r>
+      <w:r>
+        <w:rPr>
+          <w:rFonts w:ascii="Segoe UI" w:hAnsi="Segoe UI" w:cs="Segoe UI"/>
           <w:color w:val="0D0D0D"/>
           <w:shd w:val="clear" w:color="auto" w:fill="FFFFFF"/>
         </w:rPr>
@@ -5611,13 +4745,19 @@
       </w:r>
       <w:r>
         <w:rPr>
-          <w:rFonts w:ascii="Segoe UI" w:hAnsi="Segoe UI" w:cs="Segoe UI"/>
-          <w:b/>
-          <w:bCs/>
-          <w:color w:val="0D0D0D"/>
-          <w:shd w:val="clear" w:color="auto" w:fill="FFFFFF"/>
-        </w:rPr>
-        <w:t>)</w:t>
+          <w:rFonts w:ascii="Segoe UI" w:hAnsi="Segoe UI" w:cs="Segoe UI" w:hint="eastAsia"/>
+          <w:color w:val="0D0D0D"/>
+          <w:shd w:val="clear" w:color="auto" w:fill="FFFFFF"/>
+        </w:rPr>
+        <w:t>이다</w:t>
+      </w:r>
+      <w:r>
+        <w:rPr>
+          <w:rFonts w:ascii="Segoe UI" w:hAnsi="Segoe UI" w:cs="Segoe UI" w:hint="eastAsia"/>
+          <w:color w:val="0D0D0D"/>
+          <w:shd w:val="clear" w:color="auto" w:fill="FFFFFF"/>
+        </w:rPr>
+        <w:t>.</w:t>
       </w:r>
     </w:p>
     <w:p>
@@ -5630,23 +4770,303 @@
       </w:pPr>
       <w:r>
         <w:rPr>
-          <w:rFonts w:ascii="Segoe UI" w:hAnsi="Segoe UI" w:cs="Segoe UI"/>
-          <w:color w:val="0D0D0D"/>
-          <w:shd w:val="clear" w:color="auto" w:fill="FFFFFF"/>
-        </w:rPr>
-        <w:t>- Adapter</w:t>
-      </w:r>
-      <w:r>
-        <w:rPr>
-          <w:rFonts w:ascii="Segoe UI" w:hAnsi="Segoe UI" w:cs="Segoe UI" w:hint="eastAsia"/>
-          <w:color w:val="0D0D0D"/>
-          <w:shd w:val="clear" w:color="auto" w:fill="FFFFFF"/>
-        </w:rPr>
-        <w:t>는</w:t>
-      </w:r>
-      <w:r>
-        <w:rPr>
-          <w:rFonts w:ascii="Segoe UI" w:hAnsi="Segoe UI" w:cs="Segoe UI"/>
+          <w:rFonts w:ascii="Segoe UI" w:hAnsi="Segoe UI" w:cs="Segoe UI" w:hint="eastAsia"/>
+          <w:color w:val="0D0D0D"/>
+          <w:shd w:val="clear" w:color="auto" w:fill="FFFFFF"/>
+        </w:rPr>
+        <w:t xml:space="preserve">- </w:t>
+      </w:r>
+      <w:proofErr w:type="spellStart"/>
+      <w:r>
+        <w:rPr>
+          <w:rFonts w:ascii="Segoe UI" w:hAnsi="Segoe UI" w:cs="Segoe UI" w:hint="eastAsia"/>
+          <w:color w:val="0D0D0D"/>
+          <w:shd w:val="clear" w:color="auto" w:fill="FFFFFF"/>
+        </w:rPr>
+        <w:t>UsageRecordDBManager</w:t>
+      </w:r>
+      <w:proofErr w:type="spellEnd"/>
+      <w:r>
+        <w:rPr>
+          <w:rFonts w:ascii="Segoe UI" w:hAnsi="Segoe UI" w:cs="Segoe UI" w:hint="eastAsia"/>
+          <w:color w:val="0D0D0D"/>
+          <w:shd w:val="clear" w:color="auto" w:fill="FFFFFF"/>
+        </w:rPr>
+        <w:t xml:space="preserve"> </w:t>
+      </w:r>
+      <w:r>
+        <w:rPr>
+          <w:rFonts w:ascii="Segoe UI" w:hAnsi="Segoe UI" w:cs="Segoe UI" w:hint="eastAsia"/>
+          <w:color w:val="0D0D0D"/>
+          <w:shd w:val="clear" w:color="auto" w:fill="FFFFFF"/>
+        </w:rPr>
+        <w:t>클래스는</w:t>
+      </w:r>
+      <w:r>
+        <w:rPr>
+          <w:rFonts w:ascii="Segoe UI" w:hAnsi="Segoe UI" w:cs="Segoe UI" w:hint="eastAsia"/>
+          <w:color w:val="0D0D0D"/>
+          <w:shd w:val="clear" w:color="auto" w:fill="FFFFFF"/>
+        </w:rPr>
+        <w:t xml:space="preserve"> </w:t>
+      </w:r>
+      <w:proofErr w:type="spellStart"/>
+      <w:r>
+        <w:rPr>
+          <w:rFonts w:ascii="Segoe UI" w:hAnsi="Segoe UI" w:cs="Segoe UI" w:hint="eastAsia"/>
+          <w:color w:val="0D0D0D"/>
+          <w:shd w:val="clear" w:color="auto" w:fill="FFFFFF"/>
+        </w:rPr>
+        <w:t>DatabaseConnection</w:t>
+      </w:r>
+      <w:proofErr w:type="spellEnd"/>
+      <w:r>
+        <w:rPr>
+          <w:rFonts w:ascii="Segoe UI" w:hAnsi="Segoe UI" w:cs="Segoe UI" w:hint="eastAsia"/>
+          <w:color w:val="0D0D0D"/>
+          <w:shd w:val="clear" w:color="auto" w:fill="FFFFFF"/>
+        </w:rPr>
+        <w:t>과</w:t>
+      </w:r>
+      <w:r>
+        <w:rPr>
+          <w:rFonts w:ascii="Segoe UI" w:hAnsi="Segoe UI" w:cs="Segoe UI" w:hint="eastAsia"/>
+          <w:color w:val="0D0D0D"/>
+          <w:shd w:val="clear" w:color="auto" w:fill="FFFFFF"/>
+        </w:rPr>
+        <w:t xml:space="preserve"> </w:t>
+      </w:r>
+      <w:r>
+        <w:rPr>
+          <w:rFonts w:ascii="Segoe UI" w:hAnsi="Segoe UI" w:cs="Segoe UI" w:hint="eastAsia"/>
+          <w:color w:val="0D0D0D"/>
+          <w:shd w:val="clear" w:color="auto" w:fill="FFFFFF"/>
+        </w:rPr>
+        <w:t>상호작용하여</w:t>
+      </w:r>
+      <w:r>
+        <w:rPr>
+          <w:rFonts w:ascii="Segoe UI" w:hAnsi="Segoe UI" w:cs="Segoe UI" w:hint="eastAsia"/>
+          <w:color w:val="0D0D0D"/>
+          <w:shd w:val="clear" w:color="auto" w:fill="FFFFFF"/>
+        </w:rPr>
+        <w:t xml:space="preserve"> </w:t>
+      </w:r>
+      <w:r>
+        <w:rPr>
+          <w:rFonts w:ascii="Segoe UI" w:hAnsi="Segoe UI" w:cs="Segoe UI" w:hint="eastAsia"/>
+          <w:color w:val="0D0D0D"/>
+          <w:shd w:val="clear" w:color="auto" w:fill="FFFFFF"/>
+        </w:rPr>
+        <w:t>사용</w:t>
+      </w:r>
+      <w:r>
+        <w:rPr>
+          <w:rFonts w:ascii="Segoe UI" w:hAnsi="Segoe UI" w:cs="Segoe UI" w:hint="eastAsia"/>
+          <w:color w:val="0D0D0D"/>
+          <w:shd w:val="clear" w:color="auto" w:fill="FFFFFF"/>
+        </w:rPr>
+        <w:t xml:space="preserve"> </w:t>
+      </w:r>
+      <w:r>
+        <w:rPr>
+          <w:rFonts w:ascii="Segoe UI" w:hAnsi="Segoe UI" w:cs="Segoe UI" w:hint="eastAsia"/>
+          <w:color w:val="0D0D0D"/>
+          <w:shd w:val="clear" w:color="auto" w:fill="FFFFFF"/>
+        </w:rPr>
+        <w:t>기록을</w:t>
+      </w:r>
+      <w:r>
+        <w:rPr>
+          <w:rFonts w:ascii="Segoe UI" w:hAnsi="Segoe UI" w:cs="Segoe UI" w:hint="eastAsia"/>
+          <w:color w:val="0D0D0D"/>
+          <w:shd w:val="clear" w:color="auto" w:fill="FFFFFF"/>
+        </w:rPr>
+        <w:t xml:space="preserve"> </w:t>
+      </w:r>
+      <w:r>
+        <w:rPr>
+          <w:rFonts w:ascii="Segoe UI" w:hAnsi="Segoe UI" w:cs="Segoe UI" w:hint="eastAsia"/>
+          <w:color w:val="0D0D0D"/>
+          <w:shd w:val="clear" w:color="auto" w:fill="FFFFFF"/>
+        </w:rPr>
+        <w:t>저장하고</w:t>
+      </w:r>
+      <w:r>
+        <w:rPr>
+          <w:rFonts w:ascii="Segoe UI" w:hAnsi="Segoe UI" w:cs="Segoe UI" w:hint="eastAsia"/>
+          <w:color w:val="0D0D0D"/>
+          <w:shd w:val="clear" w:color="auto" w:fill="FFFFFF"/>
+        </w:rPr>
+        <w:t xml:space="preserve"> </w:t>
+      </w:r>
+      <w:r>
+        <w:rPr>
+          <w:rFonts w:ascii="Segoe UI" w:hAnsi="Segoe UI" w:cs="Segoe UI" w:hint="eastAsia"/>
+          <w:color w:val="0D0D0D"/>
+          <w:shd w:val="clear" w:color="auto" w:fill="FFFFFF"/>
+        </w:rPr>
+        <w:t>조회하고</w:t>
+      </w:r>
+      <w:r>
+        <w:rPr>
+          <w:rFonts w:ascii="Segoe UI" w:hAnsi="Segoe UI" w:cs="Segoe UI" w:hint="eastAsia"/>
+          <w:color w:val="0D0D0D"/>
+          <w:shd w:val="clear" w:color="auto" w:fill="FFFFFF"/>
+        </w:rPr>
+        <w:t xml:space="preserve"> </w:t>
+      </w:r>
+      <w:r>
+        <w:rPr>
+          <w:rFonts w:ascii="Segoe UI" w:hAnsi="Segoe UI" w:cs="Segoe UI" w:hint="eastAsia"/>
+          <w:color w:val="0D0D0D"/>
+          <w:shd w:val="clear" w:color="auto" w:fill="FFFFFF"/>
+        </w:rPr>
+        <w:t>삭제하는</w:t>
+      </w:r>
+      <w:r>
+        <w:rPr>
+          <w:rFonts w:ascii="Segoe UI" w:hAnsi="Segoe UI" w:cs="Segoe UI" w:hint="eastAsia"/>
+          <w:color w:val="0D0D0D"/>
+          <w:shd w:val="clear" w:color="auto" w:fill="FFFFFF"/>
+        </w:rPr>
+        <w:t xml:space="preserve"> </w:t>
+      </w:r>
+      <w:r>
+        <w:rPr>
+          <w:rFonts w:ascii="Segoe UI" w:hAnsi="Segoe UI" w:cs="Segoe UI" w:hint="eastAsia"/>
+          <w:color w:val="0D0D0D"/>
+          <w:shd w:val="clear" w:color="auto" w:fill="FFFFFF"/>
+        </w:rPr>
+        <w:t>기능을</w:t>
+      </w:r>
+      <w:r>
+        <w:rPr>
+          <w:rFonts w:ascii="Segoe UI" w:hAnsi="Segoe UI" w:cs="Segoe UI" w:hint="eastAsia"/>
+          <w:color w:val="0D0D0D"/>
+          <w:shd w:val="clear" w:color="auto" w:fill="FFFFFF"/>
+        </w:rPr>
+        <w:t xml:space="preserve"> </w:t>
+      </w:r>
+      <w:r>
+        <w:rPr>
+          <w:rFonts w:ascii="Segoe UI" w:hAnsi="Segoe UI" w:cs="Segoe UI" w:hint="eastAsia"/>
+          <w:color w:val="0D0D0D"/>
+          <w:shd w:val="clear" w:color="auto" w:fill="FFFFFF"/>
+        </w:rPr>
+        <w:t>제공</w:t>
+      </w:r>
+      <w:r>
+        <w:rPr>
+          <w:rFonts w:ascii="Segoe UI" w:hAnsi="Segoe UI" w:cs="Segoe UI" w:hint="eastAsia"/>
+          <w:color w:val="0D0D0D"/>
+          <w:shd w:val="clear" w:color="auto" w:fill="FFFFFF"/>
+        </w:rPr>
+        <w:t>한다</w:t>
+      </w:r>
+      <w:r>
+        <w:rPr>
+          <w:rFonts w:ascii="Segoe UI" w:hAnsi="Segoe UI" w:cs="Segoe UI" w:hint="eastAsia"/>
+          <w:color w:val="0D0D0D"/>
+          <w:shd w:val="clear" w:color="auto" w:fill="FFFFFF"/>
+        </w:rPr>
+        <w:t xml:space="preserve">. </w:t>
+      </w:r>
+      <w:r>
+        <w:rPr>
+          <w:rFonts w:ascii="Segoe UI" w:hAnsi="Segoe UI" w:cs="Segoe UI" w:hint="eastAsia"/>
+          <w:color w:val="0D0D0D"/>
+          <w:shd w:val="clear" w:color="auto" w:fill="FFFFFF"/>
+        </w:rPr>
+        <w:t>이때</w:t>
+      </w:r>
+      <w:r>
+        <w:rPr>
+          <w:rFonts w:ascii="Segoe UI" w:hAnsi="Segoe UI" w:cs="Segoe UI" w:hint="eastAsia"/>
+          <w:color w:val="0D0D0D"/>
+          <w:shd w:val="clear" w:color="auto" w:fill="FFFFFF"/>
+        </w:rPr>
+        <w:t xml:space="preserve"> </w:t>
+      </w:r>
+      <w:proofErr w:type="spellStart"/>
+      <w:r>
+        <w:rPr>
+          <w:rFonts w:ascii="Segoe UI" w:hAnsi="Segoe UI" w:cs="Segoe UI" w:hint="eastAsia"/>
+          <w:color w:val="0D0D0D"/>
+          <w:shd w:val="clear" w:color="auto" w:fill="FFFFFF"/>
+        </w:rPr>
+        <w:t>DatabaseConnection</w:t>
+      </w:r>
+      <w:proofErr w:type="spellEnd"/>
+      <w:r>
+        <w:rPr>
+          <w:rFonts w:ascii="Segoe UI" w:hAnsi="Segoe UI" w:cs="Segoe UI" w:hint="eastAsia"/>
+          <w:color w:val="0D0D0D"/>
+          <w:shd w:val="clear" w:color="auto" w:fill="FFFFFF"/>
+        </w:rPr>
+        <w:t xml:space="preserve"> </w:t>
+      </w:r>
+      <w:r>
+        <w:rPr>
+          <w:rFonts w:ascii="Segoe UI" w:hAnsi="Segoe UI" w:cs="Segoe UI" w:hint="eastAsia"/>
+          <w:color w:val="0D0D0D"/>
+          <w:shd w:val="clear" w:color="auto" w:fill="FFFFFF"/>
+        </w:rPr>
+        <w:t>클래스와</w:t>
+      </w:r>
+      <w:r>
+        <w:rPr>
+          <w:rFonts w:ascii="Segoe UI" w:hAnsi="Segoe UI" w:cs="Segoe UI" w:hint="eastAsia"/>
+          <w:color w:val="0D0D0D"/>
+          <w:shd w:val="clear" w:color="auto" w:fill="FFFFFF"/>
+        </w:rPr>
+        <w:t xml:space="preserve"> </w:t>
+      </w:r>
+      <w:proofErr w:type="spellStart"/>
+      <w:r>
+        <w:rPr>
+          <w:rFonts w:ascii="Segoe UI" w:hAnsi="Segoe UI" w:cs="Segoe UI" w:hint="eastAsia"/>
+          <w:color w:val="0D0D0D"/>
+          <w:shd w:val="clear" w:color="auto" w:fill="FFFFFF"/>
+        </w:rPr>
+        <w:t>UsageRecordDBManager</w:t>
+      </w:r>
+      <w:proofErr w:type="spellEnd"/>
+      <w:r>
+        <w:rPr>
+          <w:rFonts w:ascii="Segoe UI" w:hAnsi="Segoe UI" w:cs="Segoe UI" w:hint="eastAsia"/>
+          <w:color w:val="0D0D0D"/>
+          <w:shd w:val="clear" w:color="auto" w:fill="FFFFFF"/>
+        </w:rPr>
+        <w:t xml:space="preserve"> </w:t>
+      </w:r>
+      <w:r>
+        <w:rPr>
+          <w:rFonts w:ascii="Segoe UI" w:hAnsi="Segoe UI" w:cs="Segoe UI" w:hint="eastAsia"/>
+          <w:color w:val="0D0D0D"/>
+          <w:shd w:val="clear" w:color="auto" w:fill="FFFFFF"/>
+        </w:rPr>
+        <w:t>클래스의</w:t>
+      </w:r>
+      <w:r>
+        <w:rPr>
+          <w:rFonts w:ascii="Segoe UI" w:hAnsi="Segoe UI" w:cs="Segoe UI" w:hint="eastAsia"/>
+          <w:color w:val="0D0D0D"/>
+          <w:shd w:val="clear" w:color="auto" w:fill="FFFFFF"/>
+        </w:rPr>
+        <w:t xml:space="preserve"> </w:t>
+      </w:r>
+      <w:r>
+        <w:rPr>
+          <w:rFonts w:ascii="Segoe UI" w:hAnsi="Segoe UI" w:cs="Segoe UI" w:hint="eastAsia"/>
+          <w:color w:val="0D0D0D"/>
+          <w:shd w:val="clear" w:color="auto" w:fill="FFFFFF"/>
+        </w:rPr>
+        <w:t>인터페이스가</w:t>
+      </w:r>
+      <w:r>
+        <w:rPr>
+          <w:rFonts w:ascii="Segoe UI" w:hAnsi="Segoe UI" w:cs="Segoe UI" w:hint="eastAsia"/>
           <w:color w:val="0D0D0D"/>
           <w:shd w:val="clear" w:color="auto" w:fill="FFFFFF"/>
         </w:rPr>
@@ -5662,151 +5082,23 @@
       </w:r>
       <w:r>
         <w:rPr>
-          <w:rFonts w:ascii="Segoe UI" w:hAnsi="Segoe UI" w:cs="Segoe UI"/>
-          <w:color w:val="0D0D0D"/>
-          <w:shd w:val="clear" w:color="auto" w:fill="FFFFFF"/>
-        </w:rPr>
-        <w:t xml:space="preserve"> </w:t>
-      </w:r>
-      <w:r>
-        <w:rPr>
-          <w:rFonts w:ascii="Segoe UI" w:hAnsi="Segoe UI" w:cs="Segoe UI" w:hint="eastAsia"/>
-          <w:color w:val="0D0D0D"/>
-          <w:shd w:val="clear" w:color="auto" w:fill="FFFFFF"/>
-        </w:rPr>
-        <w:t>다른</w:t>
-      </w:r>
-      <w:r>
-        <w:rPr>
-          <w:rFonts w:ascii="Segoe UI" w:hAnsi="Segoe UI" w:cs="Segoe UI"/>
-          <w:color w:val="0D0D0D"/>
-          <w:shd w:val="clear" w:color="auto" w:fill="FFFFFF"/>
-        </w:rPr>
-        <w:t xml:space="preserve"> </w:t>
-      </w:r>
-      <w:r>
-        <w:rPr>
-          <w:rFonts w:ascii="Segoe UI" w:hAnsi="Segoe UI" w:cs="Segoe UI" w:hint="eastAsia"/>
-          <w:color w:val="0D0D0D"/>
-          <w:shd w:val="clear" w:color="auto" w:fill="FFFFFF"/>
-        </w:rPr>
-        <w:t>인터페이스를</w:t>
-      </w:r>
-      <w:r>
-        <w:rPr>
-          <w:rFonts w:ascii="Segoe UI" w:hAnsi="Segoe UI" w:cs="Segoe UI"/>
-          <w:color w:val="0D0D0D"/>
-          <w:shd w:val="clear" w:color="auto" w:fill="FFFFFF"/>
-        </w:rPr>
-        <w:t xml:space="preserve"> </w:t>
-      </w:r>
-      <w:r>
-        <w:rPr>
-          <w:rFonts w:ascii="Segoe UI" w:hAnsi="Segoe UI" w:cs="Segoe UI" w:hint="eastAsia"/>
-          <w:color w:val="0D0D0D"/>
-          <w:shd w:val="clear" w:color="auto" w:fill="FFFFFF"/>
-        </w:rPr>
-        <w:t>갖는</w:t>
-      </w:r>
-      <w:r>
-        <w:rPr>
-          <w:rFonts w:ascii="Segoe UI" w:hAnsi="Segoe UI" w:cs="Segoe UI"/>
-          <w:color w:val="0D0D0D"/>
-          <w:shd w:val="clear" w:color="auto" w:fill="FFFFFF"/>
-        </w:rPr>
-        <w:t xml:space="preserve"> </w:t>
-      </w:r>
-      <w:r>
-        <w:rPr>
-          <w:rFonts w:ascii="Segoe UI" w:hAnsi="Segoe UI" w:cs="Segoe UI" w:hint="eastAsia"/>
-          <w:color w:val="0D0D0D"/>
-          <w:shd w:val="clear" w:color="auto" w:fill="FFFFFF"/>
-        </w:rPr>
-        <w:t>두</w:t>
-      </w:r>
-      <w:r>
-        <w:rPr>
-          <w:rFonts w:ascii="Segoe UI" w:hAnsi="Segoe UI" w:cs="Segoe UI"/>
-          <w:color w:val="0D0D0D"/>
-          <w:shd w:val="clear" w:color="auto" w:fill="FFFFFF"/>
-        </w:rPr>
-        <w:t xml:space="preserve"> </w:t>
-      </w:r>
-      <w:r>
-        <w:rPr>
-          <w:rFonts w:ascii="Segoe UI" w:hAnsi="Segoe UI" w:cs="Segoe UI" w:hint="eastAsia"/>
-          <w:color w:val="0D0D0D"/>
-          <w:shd w:val="clear" w:color="auto" w:fill="FFFFFF"/>
-        </w:rPr>
-        <w:t>개의</w:t>
-      </w:r>
-      <w:r>
-        <w:rPr>
-          <w:rFonts w:ascii="Segoe UI" w:hAnsi="Segoe UI" w:cs="Segoe UI"/>
-          <w:color w:val="0D0D0D"/>
-          <w:shd w:val="clear" w:color="auto" w:fill="FFFFFF"/>
-        </w:rPr>
-        <w:t xml:space="preserve"> </w:t>
-      </w:r>
-      <w:r>
-        <w:rPr>
-          <w:rFonts w:ascii="Segoe UI" w:hAnsi="Segoe UI" w:cs="Segoe UI" w:hint="eastAsia"/>
-          <w:color w:val="0D0D0D"/>
-          <w:shd w:val="clear" w:color="auto" w:fill="FFFFFF"/>
-        </w:rPr>
-        <w:t>클래스를</w:t>
-      </w:r>
-      <w:r>
-        <w:rPr>
-          <w:rFonts w:ascii="Segoe UI" w:hAnsi="Segoe UI" w:cs="Segoe UI"/>
-          <w:color w:val="0D0D0D"/>
-          <w:shd w:val="clear" w:color="auto" w:fill="FFFFFF"/>
-        </w:rPr>
-        <w:t xml:space="preserve"> </w:t>
-      </w:r>
-      <w:r>
-        <w:rPr>
-          <w:rFonts w:ascii="Segoe UI" w:hAnsi="Segoe UI" w:cs="Segoe UI" w:hint="eastAsia"/>
-          <w:color w:val="0D0D0D"/>
-          <w:shd w:val="clear" w:color="auto" w:fill="FFFFFF"/>
-        </w:rPr>
-        <w:t>연결하여</w:t>
-      </w:r>
-      <w:r>
-        <w:rPr>
-          <w:rFonts w:ascii="Segoe UI" w:hAnsi="Segoe UI" w:cs="Segoe UI"/>
-          <w:color w:val="0D0D0D"/>
-          <w:shd w:val="clear" w:color="auto" w:fill="FFFFFF"/>
-        </w:rPr>
-        <w:t xml:space="preserve"> </w:t>
-      </w:r>
-      <w:r>
-        <w:rPr>
-          <w:rFonts w:ascii="Segoe UI" w:hAnsi="Segoe UI" w:cs="Segoe UI" w:hint="eastAsia"/>
-          <w:color w:val="0D0D0D"/>
-          <w:shd w:val="clear" w:color="auto" w:fill="FFFFFF"/>
-        </w:rPr>
-        <w:t>함께</w:t>
-      </w:r>
-      <w:r>
-        <w:rPr>
-          <w:rFonts w:ascii="Segoe UI" w:hAnsi="Segoe UI" w:cs="Segoe UI"/>
-          <w:color w:val="0D0D0D"/>
-          <w:shd w:val="clear" w:color="auto" w:fill="FFFFFF"/>
-        </w:rPr>
-        <w:t xml:space="preserve"> </w:t>
-      </w:r>
-      <w:r>
-        <w:rPr>
-          <w:rFonts w:ascii="Segoe UI" w:hAnsi="Segoe UI" w:cs="Segoe UI" w:hint="eastAsia"/>
-          <w:color w:val="0D0D0D"/>
-          <w:shd w:val="clear" w:color="auto" w:fill="FFFFFF"/>
-        </w:rPr>
-        <w:t>작동할</w:t>
-      </w:r>
-      <w:r>
-        <w:rPr>
-          <w:rFonts w:ascii="Segoe UI" w:hAnsi="Segoe UI" w:cs="Segoe UI"/>
+          <w:rFonts w:ascii="Segoe UI" w:hAnsi="Segoe UI" w:cs="Segoe UI" w:hint="eastAsia"/>
+          <w:color w:val="0D0D0D"/>
+          <w:shd w:val="clear" w:color="auto" w:fill="FFFFFF"/>
+        </w:rPr>
+        <w:t xml:space="preserve"> </w:t>
+      </w:r>
+      <w:r>
+        <w:rPr>
+          <w:rFonts w:ascii="Segoe UI" w:hAnsi="Segoe UI" w:cs="Segoe UI" w:hint="eastAsia"/>
+          <w:color w:val="0D0D0D"/>
+          <w:shd w:val="clear" w:color="auto" w:fill="FFFFFF"/>
+        </w:rPr>
+        <w:t>다를</w:t>
+      </w:r>
+      <w:r>
+        <w:rPr>
+          <w:rFonts w:ascii="Segoe UI" w:hAnsi="Segoe UI" w:cs="Segoe UI" w:hint="eastAsia"/>
           <w:color w:val="0D0D0D"/>
           <w:shd w:val="clear" w:color="auto" w:fill="FFFFFF"/>
         </w:rPr>
@@ -5822,55 +5114,31 @@
       </w:r>
       <w:r>
         <w:rPr>
-          <w:rFonts w:ascii="Segoe UI" w:hAnsi="Segoe UI" w:cs="Segoe UI"/>
-          <w:color w:val="0D0D0D"/>
-          <w:shd w:val="clear" w:color="auto" w:fill="FFFFFF"/>
-        </w:rPr>
-        <w:t xml:space="preserve"> </w:t>
-      </w:r>
-      <w:r>
-        <w:rPr>
-          <w:rFonts w:ascii="Segoe UI" w:hAnsi="Segoe UI" w:cs="Segoe UI" w:hint="eastAsia"/>
-          <w:color w:val="0D0D0D"/>
-          <w:shd w:val="clear" w:color="auto" w:fill="FFFFFF"/>
-        </w:rPr>
-        <w:t>있도록</w:t>
-      </w:r>
-      <w:r>
-        <w:rPr>
-          <w:rFonts w:ascii="Segoe UI" w:hAnsi="Segoe UI" w:cs="Segoe UI"/>
-          <w:color w:val="0D0D0D"/>
-          <w:shd w:val="clear" w:color="auto" w:fill="FFFFFF"/>
-        </w:rPr>
-        <w:t xml:space="preserve"> </w:t>
-      </w:r>
-      <w:r>
-        <w:rPr>
-          <w:rFonts w:ascii="Segoe UI" w:hAnsi="Segoe UI" w:cs="Segoe UI" w:hint="eastAsia"/>
-          <w:color w:val="0D0D0D"/>
-          <w:shd w:val="clear" w:color="auto" w:fill="FFFFFF"/>
-        </w:rPr>
-        <w:t>해주는</w:t>
-      </w:r>
-      <w:r>
-        <w:rPr>
-          <w:rFonts w:ascii="Segoe UI" w:hAnsi="Segoe UI" w:cs="Segoe UI"/>
-          <w:color w:val="0D0D0D"/>
-          <w:shd w:val="clear" w:color="auto" w:fill="FFFFFF"/>
-        </w:rPr>
-        <w:t xml:space="preserve"> </w:t>
-      </w:r>
-      <w:r>
-        <w:rPr>
-          <w:rFonts w:ascii="Segoe UI" w:hAnsi="Segoe UI" w:cs="Segoe UI" w:hint="eastAsia"/>
-          <w:color w:val="0D0D0D"/>
-          <w:shd w:val="clear" w:color="auto" w:fill="FFFFFF"/>
-        </w:rPr>
-        <w:t>패턴이다</w:t>
-      </w:r>
-      <w:r>
-        <w:rPr>
-          <w:rFonts w:ascii="Segoe UI" w:hAnsi="Segoe UI" w:cs="Segoe UI"/>
+          <w:rFonts w:ascii="Segoe UI" w:hAnsi="Segoe UI" w:cs="Segoe UI" w:hint="eastAsia"/>
+          <w:color w:val="0D0D0D"/>
+          <w:shd w:val="clear" w:color="auto" w:fill="FFFFFF"/>
+        </w:rPr>
+        <w:t xml:space="preserve"> </w:t>
+      </w:r>
+      <w:r>
+        <w:rPr>
+          <w:rFonts w:ascii="Segoe UI" w:hAnsi="Segoe UI" w:cs="Segoe UI" w:hint="eastAsia"/>
+          <w:color w:val="0D0D0D"/>
+          <w:shd w:val="clear" w:color="auto" w:fill="FFFFFF"/>
+        </w:rPr>
+        <w:t>있</w:t>
+      </w:r>
+      <w:r>
+        <w:rPr>
+          <w:rFonts w:ascii="Segoe UI" w:hAnsi="Segoe UI" w:cs="Segoe UI" w:hint="eastAsia"/>
+          <w:color w:val="0D0D0D"/>
+          <w:shd w:val="clear" w:color="auto" w:fill="FFFFFF"/>
+        </w:rPr>
+        <w:t>다</w:t>
+      </w:r>
+      <w:r>
+        <w:rPr>
+          <w:rFonts w:ascii="Segoe UI" w:hAnsi="Segoe UI" w:cs="Segoe UI" w:hint="eastAsia"/>
           <w:color w:val="0D0D0D"/>
           <w:shd w:val="clear" w:color="auto" w:fill="FFFFFF"/>
         </w:rPr>
@@ -5887,16 +5155,24 @@
       </w:pPr>
       <w:r>
         <w:rPr>
-          <w:rFonts w:ascii="Segoe UI" w:hAnsi="Segoe UI" w:cs="Segoe UI"/>
-          <w:color w:val="0D0D0D"/>
-          <w:shd w:val="clear" w:color="auto" w:fill="FFFFFF"/>
-        </w:rPr>
-        <w:t xml:space="preserve">- </w:t>
+          <w:rFonts w:ascii="Segoe UI" w:hAnsi="Segoe UI" w:cs="Segoe UI" w:hint="eastAsia"/>
+          <w:color w:val="0D0D0D"/>
+          <w:shd w:val="clear" w:color="auto" w:fill="FFFFFF"/>
+        </w:rPr>
+        <w:t>따라서</w:t>
+      </w:r>
+      <w:r>
+        <w:rPr>
+          <w:rFonts w:ascii="Segoe UI" w:hAnsi="Segoe UI" w:cs="Segoe UI" w:hint="eastAsia"/>
+          <w:color w:val="0D0D0D"/>
+          <w:shd w:val="clear" w:color="auto" w:fill="FFFFFF"/>
+        </w:rPr>
+        <w:t xml:space="preserve"> </w:t>
       </w:r>
       <w:proofErr w:type="spellStart"/>
       <w:r>
         <w:rPr>
-          <w:rFonts w:ascii="Segoe UI" w:hAnsi="Segoe UI" w:cs="Segoe UI"/>
+          <w:rFonts w:ascii="Segoe UI" w:hAnsi="Segoe UI" w:cs="Segoe UI" w:hint="eastAsia"/>
           <w:color w:val="0D0D0D"/>
           <w:shd w:val="clear" w:color="auto" w:fill="FFFFFF"/>
         </w:rPr>
@@ -5905,7 +5181,7 @@
       <w:proofErr w:type="spellEnd"/>
       <w:r>
         <w:rPr>
-          <w:rFonts w:ascii="Segoe UI" w:hAnsi="Segoe UI" w:cs="Segoe UI"/>
+          <w:rFonts w:ascii="Segoe UI" w:hAnsi="Segoe UI" w:cs="Segoe UI" w:hint="eastAsia"/>
           <w:color w:val="0D0D0D"/>
           <w:shd w:val="clear" w:color="auto" w:fill="FFFFFF"/>
         </w:rPr>
@@ -5921,7 +5197,7 @@
       </w:r>
       <w:r>
         <w:rPr>
-          <w:rFonts w:ascii="Segoe UI" w:hAnsi="Segoe UI" w:cs="Segoe UI"/>
+          <w:rFonts w:ascii="Segoe UI" w:hAnsi="Segoe UI" w:cs="Segoe UI" w:hint="eastAsia"/>
           <w:color w:val="0D0D0D"/>
           <w:shd w:val="clear" w:color="auto" w:fill="FFFFFF"/>
         </w:rPr>
@@ -5930,7 +5206,7 @@
       <w:proofErr w:type="spellStart"/>
       <w:r>
         <w:rPr>
-          <w:rFonts w:ascii="Segoe UI" w:hAnsi="Segoe UI" w:cs="Segoe UI"/>
+          <w:rFonts w:ascii="Segoe UI" w:hAnsi="Segoe UI" w:cs="Segoe UI" w:hint="eastAsia"/>
           <w:color w:val="0D0D0D"/>
           <w:shd w:val="clear" w:color="auto" w:fill="FFFFFF"/>
         </w:rPr>
@@ -5943,155 +5219,123 @@
           <w:color w:val="0D0D0D"/>
           <w:shd w:val="clear" w:color="auto" w:fill="FFFFFF"/>
         </w:rPr>
-        <w:t>과</w:t>
-      </w:r>
-      <w:r>
-        <w:rPr>
-          <w:rFonts w:ascii="Segoe UI" w:hAnsi="Segoe UI" w:cs="Segoe UI"/>
-          <w:color w:val="0D0D0D"/>
-          <w:shd w:val="clear" w:color="auto" w:fill="FFFFFF"/>
-        </w:rPr>
-        <w:t xml:space="preserve"> </w:t>
-      </w:r>
-      <w:r>
-        <w:rPr>
-          <w:rFonts w:ascii="Segoe UI" w:hAnsi="Segoe UI" w:cs="Segoe UI" w:hint="eastAsia"/>
-          <w:color w:val="0D0D0D"/>
-          <w:shd w:val="clear" w:color="auto" w:fill="FFFFFF"/>
-        </w:rPr>
-        <w:t>상호작용하여</w:t>
-      </w:r>
-      <w:r>
-        <w:rPr>
-          <w:rFonts w:ascii="Segoe UI" w:hAnsi="Segoe UI" w:cs="Segoe UI"/>
-          <w:color w:val="0D0D0D"/>
-          <w:shd w:val="clear" w:color="auto" w:fill="FFFFFF"/>
-        </w:rPr>
-        <w:t xml:space="preserve"> </w:t>
-      </w:r>
-      <w:r>
-        <w:rPr>
-          <w:rFonts w:ascii="Segoe UI" w:hAnsi="Segoe UI" w:cs="Segoe UI" w:hint="eastAsia"/>
-          <w:color w:val="0D0D0D"/>
-          <w:shd w:val="clear" w:color="auto" w:fill="FFFFFF"/>
-        </w:rPr>
-        <w:t>사용</w:t>
-      </w:r>
-      <w:r>
-        <w:rPr>
-          <w:rFonts w:ascii="Segoe UI" w:hAnsi="Segoe UI" w:cs="Segoe UI"/>
-          <w:color w:val="0D0D0D"/>
-          <w:shd w:val="clear" w:color="auto" w:fill="FFFFFF"/>
-        </w:rPr>
-        <w:t xml:space="preserve"> </w:t>
-      </w:r>
-      <w:r>
-        <w:rPr>
-          <w:rFonts w:ascii="Segoe UI" w:hAnsi="Segoe UI" w:cs="Segoe UI" w:hint="eastAsia"/>
-          <w:color w:val="0D0D0D"/>
-          <w:shd w:val="clear" w:color="auto" w:fill="FFFFFF"/>
-        </w:rPr>
-        <w:t>기록을</w:t>
-      </w:r>
-      <w:r>
-        <w:rPr>
-          <w:rFonts w:ascii="Segoe UI" w:hAnsi="Segoe UI" w:cs="Segoe UI"/>
-          <w:color w:val="0D0D0D"/>
-          <w:shd w:val="clear" w:color="auto" w:fill="FFFFFF"/>
-        </w:rPr>
-        <w:t xml:space="preserve"> </w:t>
-      </w:r>
-      <w:r>
-        <w:rPr>
-          <w:rFonts w:ascii="Segoe UI" w:hAnsi="Segoe UI" w:cs="Segoe UI" w:hint="eastAsia"/>
-          <w:color w:val="0D0D0D"/>
-          <w:shd w:val="clear" w:color="auto" w:fill="FFFFFF"/>
-        </w:rPr>
-        <w:t>저장하고</w:t>
-      </w:r>
-      <w:r>
-        <w:rPr>
-          <w:rFonts w:ascii="Segoe UI" w:hAnsi="Segoe UI" w:cs="Segoe UI"/>
-          <w:color w:val="0D0D0D"/>
-          <w:shd w:val="clear" w:color="auto" w:fill="FFFFFF"/>
-        </w:rPr>
-        <w:t xml:space="preserve"> </w:t>
-      </w:r>
-      <w:r>
-        <w:rPr>
-          <w:rFonts w:ascii="Segoe UI" w:hAnsi="Segoe UI" w:cs="Segoe UI" w:hint="eastAsia"/>
-          <w:color w:val="0D0D0D"/>
-          <w:shd w:val="clear" w:color="auto" w:fill="FFFFFF"/>
-        </w:rPr>
-        <w:t>조회하고</w:t>
-      </w:r>
-      <w:r>
-        <w:rPr>
-          <w:rFonts w:ascii="Segoe UI" w:hAnsi="Segoe UI" w:cs="Segoe UI"/>
-          <w:color w:val="0D0D0D"/>
-          <w:shd w:val="clear" w:color="auto" w:fill="FFFFFF"/>
-        </w:rPr>
-        <w:t xml:space="preserve"> </w:t>
-      </w:r>
-      <w:r>
-        <w:rPr>
-          <w:rFonts w:ascii="Segoe UI" w:hAnsi="Segoe UI" w:cs="Segoe UI" w:hint="eastAsia"/>
-          <w:color w:val="0D0D0D"/>
-          <w:shd w:val="clear" w:color="auto" w:fill="FFFFFF"/>
-        </w:rPr>
-        <w:t>삭제하는</w:t>
-      </w:r>
-      <w:r>
-        <w:rPr>
-          <w:rFonts w:ascii="Segoe UI" w:hAnsi="Segoe UI" w:cs="Segoe UI"/>
-          <w:color w:val="0D0D0D"/>
-          <w:shd w:val="clear" w:color="auto" w:fill="FFFFFF"/>
-        </w:rPr>
-        <w:t xml:space="preserve"> </w:t>
-      </w:r>
-      <w:r>
-        <w:rPr>
-          <w:rFonts w:ascii="Segoe UI" w:hAnsi="Segoe UI" w:cs="Segoe UI" w:hint="eastAsia"/>
-          <w:color w:val="0D0D0D"/>
-          <w:shd w:val="clear" w:color="auto" w:fill="FFFFFF"/>
-        </w:rPr>
-        <w:t>기능을</w:t>
-      </w:r>
-      <w:r>
-        <w:rPr>
-          <w:rFonts w:ascii="Segoe UI" w:hAnsi="Segoe UI" w:cs="Segoe UI"/>
-          <w:color w:val="0D0D0D"/>
-          <w:shd w:val="clear" w:color="auto" w:fill="FFFFFF"/>
-        </w:rPr>
-        <w:t xml:space="preserve"> </w:t>
-      </w:r>
-      <w:r>
-        <w:rPr>
-          <w:rFonts w:ascii="Segoe UI" w:hAnsi="Segoe UI" w:cs="Segoe UI" w:hint="eastAsia"/>
-          <w:color w:val="0D0D0D"/>
-          <w:shd w:val="clear" w:color="auto" w:fill="FFFFFF"/>
-        </w:rPr>
-        <w:t>제공한다</w:t>
-      </w:r>
-      <w:r>
-        <w:rPr>
-          <w:rFonts w:ascii="Segoe UI" w:hAnsi="Segoe UI" w:cs="Segoe UI"/>
-          <w:color w:val="0D0D0D"/>
-          <w:shd w:val="clear" w:color="auto" w:fill="FFFFFF"/>
-        </w:rPr>
-        <w:t xml:space="preserve">. </w:t>
-      </w:r>
-      <w:r>
-        <w:rPr>
-          <w:rFonts w:ascii="Segoe UI" w:hAnsi="Segoe UI" w:cs="Segoe UI" w:hint="eastAsia"/>
-          <w:color w:val="0D0D0D"/>
-          <w:shd w:val="clear" w:color="auto" w:fill="FFFFFF"/>
-        </w:rPr>
-        <w:t>이때</w:t>
-      </w:r>
-      <w:r>
-        <w:rPr>
-          <w:rFonts w:ascii="Segoe UI" w:hAnsi="Segoe UI" w:cs="Segoe UI"/>
+        <w:t>과의</w:t>
+      </w:r>
+      <w:r>
+        <w:rPr>
+          <w:rFonts w:ascii="Segoe UI" w:hAnsi="Segoe UI" w:cs="Segoe UI" w:hint="eastAsia"/>
+          <w:color w:val="0D0D0D"/>
+          <w:shd w:val="clear" w:color="auto" w:fill="FFFFFF"/>
+        </w:rPr>
+        <w:t xml:space="preserve"> </w:t>
+      </w:r>
+      <w:r>
+        <w:rPr>
+          <w:rFonts w:ascii="Segoe UI" w:hAnsi="Segoe UI" w:cs="Segoe UI" w:hint="eastAsia"/>
+          <w:color w:val="0D0D0D"/>
+          <w:shd w:val="clear" w:color="auto" w:fill="FFFFFF"/>
+        </w:rPr>
+        <w:t>상호작용을</w:t>
+      </w:r>
+      <w:r>
+        <w:rPr>
+          <w:rFonts w:ascii="Segoe UI" w:hAnsi="Segoe UI" w:cs="Segoe UI" w:hint="eastAsia"/>
+          <w:color w:val="0D0D0D"/>
+          <w:shd w:val="clear" w:color="auto" w:fill="FFFFFF"/>
+        </w:rPr>
+        <w:t xml:space="preserve"> </w:t>
+      </w:r>
+      <w:r>
+        <w:rPr>
+          <w:rFonts w:ascii="Segoe UI" w:hAnsi="Segoe UI" w:cs="Segoe UI" w:hint="eastAsia"/>
+          <w:color w:val="0D0D0D"/>
+          <w:shd w:val="clear" w:color="auto" w:fill="FFFFFF"/>
+        </w:rPr>
+        <w:t>쉽게</w:t>
+      </w:r>
+      <w:r>
+        <w:rPr>
+          <w:rFonts w:ascii="Segoe UI" w:hAnsi="Segoe UI" w:cs="Segoe UI" w:hint="eastAsia"/>
+          <w:color w:val="0D0D0D"/>
+          <w:shd w:val="clear" w:color="auto" w:fill="FFFFFF"/>
+        </w:rPr>
+        <w:t xml:space="preserve"> </w:t>
+      </w:r>
+      <w:r>
+        <w:rPr>
+          <w:rFonts w:ascii="Segoe UI" w:hAnsi="Segoe UI" w:cs="Segoe UI" w:hint="eastAsia"/>
+          <w:color w:val="0D0D0D"/>
+          <w:shd w:val="clear" w:color="auto" w:fill="FFFFFF"/>
+        </w:rPr>
+        <w:t>관리하기</w:t>
+      </w:r>
+      <w:r>
+        <w:rPr>
+          <w:rFonts w:ascii="Segoe UI" w:hAnsi="Segoe UI" w:cs="Segoe UI" w:hint="eastAsia"/>
+          <w:color w:val="0D0D0D"/>
+          <w:shd w:val="clear" w:color="auto" w:fill="FFFFFF"/>
+        </w:rPr>
+        <w:t xml:space="preserve"> </w:t>
+      </w:r>
+      <w:r>
+        <w:rPr>
+          <w:rFonts w:ascii="Segoe UI" w:hAnsi="Segoe UI" w:cs="Segoe UI" w:hint="eastAsia"/>
+          <w:color w:val="0D0D0D"/>
+          <w:shd w:val="clear" w:color="auto" w:fill="FFFFFF"/>
+        </w:rPr>
+        <w:t>위해</w:t>
+      </w:r>
+      <w:r>
+        <w:rPr>
+          <w:rFonts w:ascii="Segoe UI" w:hAnsi="Segoe UI" w:cs="Segoe UI" w:hint="eastAsia"/>
+          <w:color w:val="0D0D0D"/>
+          <w:shd w:val="clear" w:color="auto" w:fill="FFFFFF"/>
+        </w:rPr>
+        <w:t xml:space="preserve"> </w:t>
+      </w:r>
+      <w:r>
+        <w:rPr>
+          <w:rFonts w:ascii="Segoe UI" w:hAnsi="Segoe UI" w:cs="Segoe UI" w:hint="eastAsia"/>
+          <w:color w:val="0D0D0D"/>
+          <w:shd w:val="clear" w:color="auto" w:fill="FFFFFF"/>
+        </w:rPr>
+        <w:t>어댑터</w:t>
+      </w:r>
+      <w:r>
+        <w:rPr>
+          <w:rFonts w:ascii="Segoe UI" w:hAnsi="Segoe UI" w:cs="Segoe UI" w:hint="eastAsia"/>
+          <w:color w:val="0D0D0D"/>
+          <w:shd w:val="clear" w:color="auto" w:fill="FFFFFF"/>
+        </w:rPr>
+        <w:t xml:space="preserve"> </w:t>
+      </w:r>
+      <w:r>
+        <w:rPr>
+          <w:rFonts w:ascii="Segoe UI" w:hAnsi="Segoe UI" w:cs="Segoe UI" w:hint="eastAsia"/>
+          <w:color w:val="0D0D0D"/>
+          <w:shd w:val="clear" w:color="auto" w:fill="FFFFFF"/>
+        </w:rPr>
+        <w:t>패턴을</w:t>
+      </w:r>
+      <w:r>
+        <w:rPr>
+          <w:rFonts w:ascii="Segoe UI" w:hAnsi="Segoe UI" w:cs="Segoe UI" w:hint="eastAsia"/>
+          <w:color w:val="0D0D0D"/>
+          <w:shd w:val="clear" w:color="auto" w:fill="FFFFFF"/>
+        </w:rPr>
+        <w:t xml:space="preserve"> </w:t>
+      </w:r>
+      <w:r>
+        <w:rPr>
+          <w:rFonts w:ascii="Segoe UI" w:hAnsi="Segoe UI" w:cs="Segoe UI" w:hint="eastAsia"/>
+          <w:color w:val="0D0D0D"/>
+          <w:shd w:val="clear" w:color="auto" w:fill="FFFFFF"/>
+        </w:rPr>
+        <w:t>사용하여</w:t>
+      </w:r>
+      <w:r>
+        <w:rPr>
+          <w:rFonts w:ascii="Segoe UI" w:hAnsi="Segoe UI" w:cs="Segoe UI" w:hint="eastAsia"/>
           <w:color w:val="0D0D0D"/>
           <w:shd w:val="clear" w:color="auto" w:fill="FFFFFF"/>
         </w:rPr>
@@ -6100,7 +5344,7 @@
       <w:proofErr w:type="spellStart"/>
       <w:r>
         <w:rPr>
-          <w:rFonts w:ascii="Segoe UI" w:hAnsi="Segoe UI" w:cs="Segoe UI"/>
+          <w:rFonts w:ascii="Segoe UI" w:hAnsi="Segoe UI" w:cs="Segoe UI" w:hint="eastAsia"/>
           <w:color w:val="0D0D0D"/>
           <w:shd w:val="clear" w:color="auto" w:fill="FFFFFF"/>
         </w:rPr>
@@ -6109,23 +5353,39 @@
       <w:proofErr w:type="spellEnd"/>
       <w:r>
         <w:rPr>
-          <w:rFonts w:ascii="Segoe UI" w:hAnsi="Segoe UI" w:cs="Segoe UI"/>
-          <w:color w:val="0D0D0D"/>
-          <w:shd w:val="clear" w:color="auto" w:fill="FFFFFF"/>
-        </w:rPr>
-        <w:t xml:space="preserve"> </w:t>
-      </w:r>
-      <w:r>
-        <w:rPr>
-          <w:rFonts w:ascii="Segoe UI" w:hAnsi="Segoe UI" w:cs="Segoe UI" w:hint="eastAsia"/>
-          <w:color w:val="0D0D0D"/>
-          <w:shd w:val="clear" w:color="auto" w:fill="FFFFFF"/>
-        </w:rPr>
-        <w:t>클래스와</w:t>
-      </w:r>
-      <w:r>
-        <w:rPr>
-          <w:rFonts w:ascii="Segoe UI" w:hAnsi="Segoe UI" w:cs="Segoe UI"/>
+          <w:rFonts w:ascii="Segoe UI" w:hAnsi="Segoe UI" w:cs="Segoe UI" w:hint="eastAsia"/>
+          <w:color w:val="0D0D0D"/>
+          <w:shd w:val="clear" w:color="auto" w:fill="FFFFFF"/>
+        </w:rPr>
+        <w:t xml:space="preserve"> </w:t>
+      </w:r>
+      <w:r>
+        <w:rPr>
+          <w:rFonts w:ascii="Segoe UI" w:hAnsi="Segoe UI" w:cs="Segoe UI" w:hint="eastAsia"/>
+          <w:color w:val="0D0D0D"/>
+          <w:shd w:val="clear" w:color="auto" w:fill="FFFFFF"/>
+        </w:rPr>
+        <w:t>클래스의</w:t>
+      </w:r>
+      <w:r>
+        <w:rPr>
+          <w:rFonts w:ascii="Segoe UI" w:hAnsi="Segoe UI" w:cs="Segoe UI" w:hint="eastAsia"/>
+          <w:color w:val="0D0D0D"/>
+          <w:shd w:val="clear" w:color="auto" w:fill="FFFFFF"/>
+        </w:rPr>
+        <w:t xml:space="preserve"> </w:t>
+      </w:r>
+      <w:r>
+        <w:rPr>
+          <w:rFonts w:ascii="Segoe UI" w:hAnsi="Segoe UI" w:cs="Segoe UI" w:hint="eastAsia"/>
+          <w:color w:val="0D0D0D"/>
+          <w:shd w:val="clear" w:color="auto" w:fill="FFFFFF"/>
+        </w:rPr>
+        <w:t>인터페이스를</w:t>
+      </w:r>
+      <w:r>
+        <w:rPr>
+          <w:rFonts w:ascii="Segoe UI" w:hAnsi="Segoe UI" w:cs="Segoe UI" w:hint="eastAsia"/>
           <w:color w:val="0D0D0D"/>
           <w:shd w:val="clear" w:color="auto" w:fill="FFFFFF"/>
         </w:rPr>
@@ -6134,7 +5394,7 @@
       <w:proofErr w:type="spellStart"/>
       <w:r>
         <w:rPr>
-          <w:rFonts w:ascii="Segoe UI" w:hAnsi="Segoe UI" w:cs="Segoe UI"/>
+          <w:rFonts w:ascii="Segoe UI" w:hAnsi="Segoe UI" w:cs="Segoe UI" w:hint="eastAsia"/>
           <w:color w:val="0D0D0D"/>
           <w:shd w:val="clear" w:color="auto" w:fill="FFFFFF"/>
         </w:rPr>
@@ -6143,71 +5403,55 @@
       <w:proofErr w:type="spellEnd"/>
       <w:r>
         <w:rPr>
-          <w:rFonts w:ascii="Segoe UI" w:hAnsi="Segoe UI" w:cs="Segoe UI"/>
-          <w:color w:val="0D0D0D"/>
-          <w:shd w:val="clear" w:color="auto" w:fill="FFFFFF"/>
-        </w:rPr>
-        <w:t xml:space="preserve"> </w:t>
-      </w:r>
-      <w:r>
-        <w:rPr>
-          <w:rFonts w:ascii="Segoe UI" w:hAnsi="Segoe UI" w:cs="Segoe UI" w:hint="eastAsia"/>
-          <w:color w:val="0D0D0D"/>
-          <w:shd w:val="clear" w:color="auto" w:fill="FFFFFF"/>
-        </w:rPr>
-        <w:t>클래스의</w:t>
-      </w:r>
-      <w:r>
-        <w:rPr>
-          <w:rFonts w:ascii="Segoe UI" w:hAnsi="Segoe UI" w:cs="Segoe UI"/>
-          <w:color w:val="0D0D0D"/>
-          <w:shd w:val="clear" w:color="auto" w:fill="FFFFFF"/>
-        </w:rPr>
-        <w:t xml:space="preserve"> </w:t>
-      </w:r>
-      <w:r>
-        <w:rPr>
-          <w:rFonts w:ascii="Segoe UI" w:hAnsi="Segoe UI" w:cs="Segoe UI" w:hint="eastAsia"/>
-          <w:color w:val="0D0D0D"/>
-          <w:shd w:val="clear" w:color="auto" w:fill="FFFFFF"/>
-        </w:rPr>
-        <w:t>인터페이스가</w:t>
-      </w:r>
-      <w:r>
-        <w:rPr>
-          <w:rFonts w:ascii="Segoe UI" w:hAnsi="Segoe UI" w:cs="Segoe UI"/>
-          <w:color w:val="0D0D0D"/>
-          <w:shd w:val="clear" w:color="auto" w:fill="FFFFFF"/>
-        </w:rPr>
-        <w:t xml:space="preserve"> </w:t>
-      </w:r>
-      <w:r>
-        <w:rPr>
-          <w:rFonts w:ascii="Segoe UI" w:hAnsi="Segoe UI" w:cs="Segoe UI" w:hint="eastAsia"/>
-          <w:color w:val="0D0D0D"/>
-          <w:shd w:val="clear" w:color="auto" w:fill="FFFFFF"/>
-        </w:rPr>
-        <w:t>서로</w:t>
-      </w:r>
-      <w:r>
-        <w:rPr>
-          <w:rFonts w:ascii="Segoe UI" w:hAnsi="Segoe UI" w:cs="Segoe UI"/>
-          <w:color w:val="0D0D0D"/>
-          <w:shd w:val="clear" w:color="auto" w:fill="FFFFFF"/>
-        </w:rPr>
-        <w:t xml:space="preserve"> </w:t>
-      </w:r>
-      <w:r>
-        <w:rPr>
-          <w:rFonts w:ascii="Segoe UI" w:hAnsi="Segoe UI" w:cs="Segoe UI" w:hint="eastAsia"/>
-          <w:color w:val="0D0D0D"/>
-          <w:shd w:val="clear" w:color="auto" w:fill="FFFFFF"/>
-        </w:rPr>
-        <w:t>다를</w:t>
-      </w:r>
-      <w:r>
-        <w:rPr>
-          <w:rFonts w:ascii="Segoe UI" w:hAnsi="Segoe UI" w:cs="Segoe UI"/>
+          <w:rFonts w:ascii="Segoe UI" w:hAnsi="Segoe UI" w:cs="Segoe UI" w:hint="eastAsia"/>
+          <w:color w:val="0D0D0D"/>
+          <w:shd w:val="clear" w:color="auto" w:fill="FFFFFF"/>
+        </w:rPr>
+        <w:t xml:space="preserve"> </w:t>
+      </w:r>
+      <w:r>
+        <w:rPr>
+          <w:rFonts w:ascii="Segoe UI" w:hAnsi="Segoe UI" w:cs="Segoe UI" w:hint="eastAsia"/>
+          <w:color w:val="0D0D0D"/>
+          <w:shd w:val="clear" w:color="auto" w:fill="FFFFFF"/>
+        </w:rPr>
+        <w:t>클래스에</w:t>
+      </w:r>
+      <w:r>
+        <w:rPr>
+          <w:rFonts w:ascii="Segoe UI" w:hAnsi="Segoe UI" w:cs="Segoe UI" w:hint="eastAsia"/>
+          <w:color w:val="0D0D0D"/>
+          <w:shd w:val="clear" w:color="auto" w:fill="FFFFFF"/>
+        </w:rPr>
+        <w:t xml:space="preserve"> </w:t>
+      </w:r>
+      <w:r>
+        <w:rPr>
+          <w:rFonts w:ascii="Segoe UI" w:hAnsi="Segoe UI" w:cs="Segoe UI" w:hint="eastAsia"/>
+          <w:color w:val="0D0D0D"/>
+          <w:shd w:val="clear" w:color="auto" w:fill="FFFFFF"/>
+        </w:rPr>
+        <w:t>맞게</w:t>
+      </w:r>
+      <w:r>
+        <w:rPr>
+          <w:rFonts w:ascii="Segoe UI" w:hAnsi="Segoe UI" w:cs="Segoe UI" w:hint="eastAsia"/>
+          <w:color w:val="0D0D0D"/>
+          <w:shd w:val="clear" w:color="auto" w:fill="FFFFFF"/>
+        </w:rPr>
+        <w:t xml:space="preserve"> </w:t>
+      </w:r>
+      <w:r>
+        <w:rPr>
+          <w:rFonts w:ascii="Segoe UI" w:hAnsi="Segoe UI" w:cs="Segoe UI" w:hint="eastAsia"/>
+          <w:color w:val="0D0D0D"/>
+          <w:shd w:val="clear" w:color="auto" w:fill="FFFFFF"/>
+        </w:rPr>
+        <w:t>적응시킬</w:t>
+      </w:r>
+      <w:r>
+        <w:rPr>
+          <w:rFonts w:ascii="Segoe UI" w:hAnsi="Segoe UI" w:cs="Segoe UI" w:hint="eastAsia"/>
           <w:color w:val="0D0D0D"/>
           <w:shd w:val="clear" w:color="auto" w:fill="FFFFFF"/>
         </w:rPr>
@@ -6223,23 +5467,239 @@
       </w:r>
       <w:r>
         <w:rPr>
-          <w:rFonts w:ascii="Segoe UI" w:hAnsi="Segoe UI" w:cs="Segoe UI"/>
-          <w:color w:val="0D0D0D"/>
-          <w:shd w:val="clear" w:color="auto" w:fill="FFFFFF"/>
-        </w:rPr>
-        <w:t xml:space="preserve"> </w:t>
-      </w:r>
-      <w:r>
-        <w:rPr>
-          <w:rFonts w:ascii="Segoe UI" w:hAnsi="Segoe UI" w:cs="Segoe UI" w:hint="eastAsia"/>
-          <w:color w:val="0D0D0D"/>
-          <w:shd w:val="clear" w:color="auto" w:fill="FFFFFF"/>
-        </w:rPr>
-        <w:t>있다</w:t>
-      </w:r>
-      <w:r>
-        <w:rPr>
-          <w:rFonts w:ascii="Segoe UI" w:hAnsi="Segoe UI" w:cs="Segoe UI"/>
+          <w:rFonts w:ascii="Segoe UI" w:hAnsi="Segoe UI" w:cs="Segoe UI" w:hint="eastAsia"/>
+          <w:color w:val="0D0D0D"/>
+          <w:shd w:val="clear" w:color="auto" w:fill="FFFFFF"/>
+        </w:rPr>
+        <w:t xml:space="preserve"> </w:t>
+      </w:r>
+      <w:r>
+        <w:rPr>
+          <w:rFonts w:ascii="Segoe UI" w:hAnsi="Segoe UI" w:cs="Segoe UI" w:hint="eastAsia"/>
+          <w:color w:val="0D0D0D"/>
+          <w:shd w:val="clear" w:color="auto" w:fill="FFFFFF"/>
+        </w:rPr>
+        <w:t>있</w:t>
+      </w:r>
+      <w:r>
+        <w:rPr>
+          <w:rFonts w:ascii="Segoe UI" w:hAnsi="Segoe UI" w:cs="Segoe UI" w:hint="eastAsia"/>
+          <w:color w:val="0D0D0D"/>
+          <w:shd w:val="clear" w:color="auto" w:fill="FFFFFF"/>
+        </w:rPr>
+        <w:t>다</w:t>
+      </w:r>
+      <w:r>
+        <w:rPr>
+          <w:rFonts w:ascii="Segoe UI" w:hAnsi="Segoe UI" w:cs="Segoe UI" w:hint="eastAsia"/>
+          <w:color w:val="0D0D0D"/>
+          <w:shd w:val="clear" w:color="auto" w:fill="FFFFFF"/>
+        </w:rPr>
+        <w:t>.</w:t>
+      </w:r>
+      <w:r>
+        <w:rPr>
+          <w:rFonts w:ascii="Segoe UI" w:hAnsi="Segoe UI" w:cs="Segoe UI" w:hint="eastAsia"/>
+          <w:color w:val="0D0D0D"/>
+          <w:shd w:val="clear" w:color="auto" w:fill="FFFFFF"/>
+        </w:rPr>
+        <w:t xml:space="preserve"> </w:t>
+      </w:r>
+      <w:r>
+        <w:rPr>
+          <w:rFonts w:ascii="Segoe UI" w:hAnsi="Segoe UI" w:cs="Segoe UI" w:hint="eastAsia"/>
+          <w:color w:val="0D0D0D"/>
+          <w:shd w:val="clear" w:color="auto" w:fill="FFFFFF"/>
+        </w:rPr>
+        <w:t>이를</w:t>
+      </w:r>
+      <w:r>
+        <w:rPr>
+          <w:rFonts w:ascii="Segoe UI" w:hAnsi="Segoe UI" w:cs="Segoe UI" w:hint="eastAsia"/>
+          <w:color w:val="0D0D0D"/>
+          <w:shd w:val="clear" w:color="auto" w:fill="FFFFFF"/>
+        </w:rPr>
+        <w:t xml:space="preserve"> </w:t>
+      </w:r>
+      <w:r>
+        <w:rPr>
+          <w:rFonts w:ascii="Segoe UI" w:hAnsi="Segoe UI" w:cs="Segoe UI" w:hint="eastAsia"/>
+          <w:color w:val="0D0D0D"/>
+          <w:shd w:val="clear" w:color="auto" w:fill="FFFFFF"/>
+        </w:rPr>
+        <w:t>통해</w:t>
+      </w:r>
+      <w:r>
+        <w:rPr>
+          <w:rFonts w:ascii="Segoe UI" w:hAnsi="Segoe UI" w:cs="Segoe UI" w:hint="eastAsia"/>
+          <w:color w:val="0D0D0D"/>
+          <w:shd w:val="clear" w:color="auto" w:fill="FFFFFF"/>
+        </w:rPr>
+        <w:t xml:space="preserve"> </w:t>
+      </w:r>
+      <w:r>
+        <w:rPr>
+          <w:rFonts w:ascii="Segoe UI" w:hAnsi="Segoe UI" w:cs="Segoe UI" w:hint="eastAsia"/>
+          <w:color w:val="0D0D0D"/>
+          <w:shd w:val="clear" w:color="auto" w:fill="FFFFFF"/>
+        </w:rPr>
+        <w:t>두</w:t>
+      </w:r>
+      <w:r>
+        <w:rPr>
+          <w:rFonts w:ascii="Segoe UI" w:hAnsi="Segoe UI" w:cs="Segoe UI" w:hint="eastAsia"/>
+          <w:color w:val="0D0D0D"/>
+          <w:shd w:val="clear" w:color="auto" w:fill="FFFFFF"/>
+        </w:rPr>
+        <w:t xml:space="preserve"> </w:t>
+      </w:r>
+      <w:r>
+        <w:rPr>
+          <w:rFonts w:ascii="Segoe UI" w:hAnsi="Segoe UI" w:cs="Segoe UI" w:hint="eastAsia"/>
+          <w:color w:val="0D0D0D"/>
+          <w:shd w:val="clear" w:color="auto" w:fill="FFFFFF"/>
+        </w:rPr>
+        <w:t>클래스</w:t>
+      </w:r>
+      <w:r>
+        <w:rPr>
+          <w:rFonts w:ascii="Segoe UI" w:hAnsi="Segoe UI" w:cs="Segoe UI" w:hint="eastAsia"/>
+          <w:color w:val="0D0D0D"/>
+          <w:shd w:val="clear" w:color="auto" w:fill="FFFFFF"/>
+        </w:rPr>
+        <w:t xml:space="preserve"> </w:t>
+      </w:r>
+      <w:r>
+        <w:rPr>
+          <w:rFonts w:ascii="Segoe UI" w:hAnsi="Segoe UI" w:cs="Segoe UI" w:hint="eastAsia"/>
+          <w:color w:val="0D0D0D"/>
+          <w:shd w:val="clear" w:color="auto" w:fill="FFFFFF"/>
+        </w:rPr>
+        <w:t>간의</w:t>
+      </w:r>
+      <w:r>
+        <w:rPr>
+          <w:rFonts w:ascii="Segoe UI" w:hAnsi="Segoe UI" w:cs="Segoe UI" w:hint="eastAsia"/>
+          <w:color w:val="0D0D0D"/>
+          <w:shd w:val="clear" w:color="auto" w:fill="FFFFFF"/>
+        </w:rPr>
+        <w:t xml:space="preserve"> </w:t>
+      </w:r>
+      <w:r>
+        <w:rPr>
+          <w:rFonts w:ascii="Segoe UI" w:hAnsi="Segoe UI" w:cs="Segoe UI" w:hint="eastAsia"/>
+          <w:color w:val="0D0D0D"/>
+          <w:shd w:val="clear" w:color="auto" w:fill="FFFFFF"/>
+        </w:rPr>
+        <w:t>호환성을</w:t>
+      </w:r>
+      <w:r>
+        <w:rPr>
+          <w:rFonts w:ascii="Segoe UI" w:hAnsi="Segoe UI" w:cs="Segoe UI" w:hint="eastAsia"/>
+          <w:color w:val="0D0D0D"/>
+          <w:shd w:val="clear" w:color="auto" w:fill="FFFFFF"/>
+        </w:rPr>
+        <w:t xml:space="preserve"> </w:t>
+      </w:r>
+      <w:r>
+        <w:rPr>
+          <w:rFonts w:ascii="Segoe UI" w:hAnsi="Segoe UI" w:cs="Segoe UI" w:hint="eastAsia"/>
+          <w:color w:val="0D0D0D"/>
+          <w:shd w:val="clear" w:color="auto" w:fill="FFFFFF"/>
+        </w:rPr>
+        <w:t>유지하고</w:t>
+      </w:r>
+      <w:r>
+        <w:rPr>
+          <w:rFonts w:ascii="Segoe UI" w:hAnsi="Segoe UI" w:cs="Segoe UI" w:hint="eastAsia"/>
+          <w:color w:val="0D0D0D"/>
+          <w:shd w:val="clear" w:color="auto" w:fill="FFFFFF"/>
+        </w:rPr>
+        <w:t xml:space="preserve"> </w:t>
+      </w:r>
+      <w:r>
+        <w:rPr>
+          <w:rFonts w:ascii="Segoe UI" w:hAnsi="Segoe UI" w:cs="Segoe UI" w:hint="eastAsia"/>
+          <w:color w:val="0D0D0D"/>
+          <w:shd w:val="clear" w:color="auto" w:fill="FFFFFF"/>
+        </w:rPr>
+        <w:t>코드의</w:t>
+      </w:r>
+      <w:r>
+        <w:rPr>
+          <w:rFonts w:ascii="Segoe UI" w:hAnsi="Segoe UI" w:cs="Segoe UI" w:hint="eastAsia"/>
+          <w:color w:val="0D0D0D"/>
+          <w:shd w:val="clear" w:color="auto" w:fill="FFFFFF"/>
+        </w:rPr>
+        <w:t xml:space="preserve"> </w:t>
+      </w:r>
+      <w:r>
+        <w:rPr>
+          <w:rFonts w:ascii="Segoe UI" w:hAnsi="Segoe UI" w:cs="Segoe UI" w:hint="eastAsia"/>
+          <w:color w:val="0D0D0D"/>
+          <w:shd w:val="clear" w:color="auto" w:fill="FFFFFF"/>
+        </w:rPr>
+        <w:t>유연성을</w:t>
+      </w:r>
+      <w:r>
+        <w:rPr>
+          <w:rFonts w:ascii="Segoe UI" w:hAnsi="Segoe UI" w:cs="Segoe UI" w:hint="eastAsia"/>
+          <w:color w:val="0D0D0D"/>
+          <w:shd w:val="clear" w:color="auto" w:fill="FFFFFF"/>
+        </w:rPr>
+        <w:t xml:space="preserve"> </w:t>
+      </w:r>
+      <w:r>
+        <w:rPr>
+          <w:rFonts w:ascii="Segoe UI" w:hAnsi="Segoe UI" w:cs="Segoe UI" w:hint="eastAsia"/>
+          <w:color w:val="0D0D0D"/>
+          <w:shd w:val="clear" w:color="auto" w:fill="FFFFFF"/>
+        </w:rPr>
+        <w:t>향상시킬</w:t>
+      </w:r>
+      <w:r>
+        <w:rPr>
+          <w:rFonts w:ascii="Segoe UI" w:hAnsi="Segoe UI" w:cs="Segoe UI" w:hint="eastAsia"/>
+          <w:color w:val="0D0D0D"/>
+          <w:shd w:val="clear" w:color="auto" w:fill="FFFFFF"/>
+        </w:rPr>
+        <w:t xml:space="preserve"> </w:t>
+      </w:r>
+      <w:r>
+        <w:rPr>
+          <w:rFonts w:ascii="Segoe UI" w:hAnsi="Segoe UI" w:cs="Segoe UI" w:hint="eastAsia"/>
+          <w:color w:val="0D0D0D"/>
+          <w:shd w:val="clear" w:color="auto" w:fill="FFFFFF"/>
+        </w:rPr>
+        <w:t>수</w:t>
+      </w:r>
+      <w:r>
+        <w:rPr>
+          <w:rFonts w:ascii="Segoe UI" w:hAnsi="Segoe UI" w:cs="Segoe UI" w:hint="eastAsia"/>
+          <w:color w:val="0D0D0D"/>
+          <w:shd w:val="clear" w:color="auto" w:fill="FFFFFF"/>
+        </w:rPr>
+        <w:t xml:space="preserve"> </w:t>
+      </w:r>
+      <w:r>
+        <w:rPr>
+          <w:rFonts w:ascii="Segoe UI" w:hAnsi="Segoe UI" w:cs="Segoe UI" w:hint="eastAsia"/>
+          <w:color w:val="0D0D0D"/>
+          <w:shd w:val="clear" w:color="auto" w:fill="FFFFFF"/>
+        </w:rPr>
+        <w:t>있</w:t>
+      </w:r>
+      <w:r>
+        <w:rPr>
+          <w:rFonts w:ascii="Segoe UI" w:hAnsi="Segoe UI" w:cs="Segoe UI" w:hint="eastAsia"/>
+          <w:color w:val="0D0D0D"/>
+          <w:shd w:val="clear" w:color="auto" w:fill="FFFFFF"/>
+        </w:rPr>
+        <w:t>다</w:t>
+      </w:r>
+      <w:r>
+        <w:rPr>
+          <w:rFonts w:ascii="Segoe UI" w:hAnsi="Segoe UI" w:cs="Segoe UI" w:hint="eastAsia"/>
           <w:color w:val="0D0D0D"/>
           <w:shd w:val="clear" w:color="auto" w:fill="FFFFFF"/>
         </w:rPr>
@@ -6247,557 +5707,16 @@
       </w:r>
     </w:p>
     <w:p>
-      <w:pPr>
-        <w:rPr>
-          <w:rFonts w:ascii="Segoe UI" w:hAnsi="Segoe UI" w:cs="Segoe UI"/>
-          <w:color w:val="0D0D0D"/>
-          <w:shd w:val="clear" w:color="auto" w:fill="FFFFFF"/>
-        </w:rPr>
-      </w:pPr>
-      <w:r>
-        <w:rPr>
-          <w:rFonts w:ascii="Segoe UI" w:hAnsi="Segoe UI" w:cs="Segoe UI" w:hint="eastAsia"/>
-          <w:color w:val="0D0D0D"/>
-          <w:shd w:val="clear" w:color="auto" w:fill="FFFFFF"/>
-        </w:rPr>
-        <w:t>따라서</w:t>
-      </w:r>
-      <w:r>
-        <w:rPr>
-          <w:rFonts w:ascii="Segoe UI" w:hAnsi="Segoe UI" w:cs="Segoe UI"/>
-          <w:color w:val="0D0D0D"/>
-          <w:shd w:val="clear" w:color="auto" w:fill="FFFFFF"/>
-        </w:rPr>
-        <w:t xml:space="preserve"> </w:t>
-      </w:r>
-      <w:proofErr w:type="spellStart"/>
-      <w:r>
-        <w:rPr>
-          <w:rFonts w:ascii="Segoe UI" w:hAnsi="Segoe UI" w:cs="Segoe UI"/>
-          <w:color w:val="0D0D0D"/>
-          <w:shd w:val="clear" w:color="auto" w:fill="FFFFFF"/>
-        </w:rPr>
-        <w:t>UsageRecordDBManager</w:t>
-      </w:r>
-      <w:proofErr w:type="spellEnd"/>
-      <w:r>
-        <w:rPr>
-          <w:rFonts w:ascii="Segoe UI" w:hAnsi="Segoe UI" w:cs="Segoe UI"/>
-          <w:color w:val="0D0D0D"/>
-          <w:shd w:val="clear" w:color="auto" w:fill="FFFFFF"/>
-        </w:rPr>
-        <w:t xml:space="preserve"> </w:t>
-      </w:r>
-      <w:r>
-        <w:rPr>
-          <w:rFonts w:ascii="Segoe UI" w:hAnsi="Segoe UI" w:cs="Segoe UI" w:hint="eastAsia"/>
-          <w:color w:val="0D0D0D"/>
-          <w:shd w:val="clear" w:color="auto" w:fill="FFFFFF"/>
-        </w:rPr>
-        <w:t>클래스는</w:t>
-      </w:r>
-      <w:r>
-        <w:rPr>
-          <w:rFonts w:ascii="Segoe UI" w:hAnsi="Segoe UI" w:cs="Segoe UI"/>
-          <w:color w:val="0D0D0D"/>
-          <w:shd w:val="clear" w:color="auto" w:fill="FFFFFF"/>
-        </w:rPr>
-        <w:t xml:space="preserve"> </w:t>
-      </w:r>
-      <w:proofErr w:type="spellStart"/>
-      <w:r>
-        <w:rPr>
-          <w:rFonts w:ascii="Segoe UI" w:hAnsi="Segoe UI" w:cs="Segoe UI"/>
-          <w:color w:val="0D0D0D"/>
-          <w:shd w:val="clear" w:color="auto" w:fill="FFFFFF"/>
-        </w:rPr>
-        <w:t>DatabaseConnection</w:t>
-      </w:r>
-      <w:proofErr w:type="spellEnd"/>
-      <w:r>
-        <w:rPr>
-          <w:rFonts w:ascii="Segoe UI" w:hAnsi="Segoe UI" w:cs="Segoe UI" w:hint="eastAsia"/>
-          <w:color w:val="0D0D0D"/>
-          <w:shd w:val="clear" w:color="auto" w:fill="FFFFFF"/>
-        </w:rPr>
-        <w:t>과의</w:t>
-      </w:r>
-      <w:r>
-        <w:rPr>
-          <w:rFonts w:ascii="Segoe UI" w:hAnsi="Segoe UI" w:cs="Segoe UI"/>
-          <w:color w:val="0D0D0D"/>
-          <w:shd w:val="clear" w:color="auto" w:fill="FFFFFF"/>
-        </w:rPr>
-        <w:t xml:space="preserve"> </w:t>
-      </w:r>
-      <w:r>
-        <w:rPr>
-          <w:rFonts w:ascii="Segoe UI" w:hAnsi="Segoe UI" w:cs="Segoe UI" w:hint="eastAsia"/>
-          <w:color w:val="0D0D0D"/>
-          <w:shd w:val="clear" w:color="auto" w:fill="FFFFFF"/>
-        </w:rPr>
-        <w:t>상호작용을</w:t>
-      </w:r>
-      <w:r>
-        <w:rPr>
-          <w:rFonts w:ascii="Segoe UI" w:hAnsi="Segoe UI" w:cs="Segoe UI"/>
-          <w:color w:val="0D0D0D"/>
-          <w:shd w:val="clear" w:color="auto" w:fill="FFFFFF"/>
-        </w:rPr>
-        <w:t xml:space="preserve"> </w:t>
-      </w:r>
-      <w:r>
-        <w:rPr>
-          <w:rFonts w:ascii="Segoe UI" w:hAnsi="Segoe UI" w:cs="Segoe UI" w:hint="eastAsia"/>
-          <w:color w:val="0D0D0D"/>
-          <w:shd w:val="clear" w:color="auto" w:fill="FFFFFF"/>
-        </w:rPr>
-        <w:t>쉽게</w:t>
-      </w:r>
-      <w:r>
-        <w:rPr>
-          <w:rFonts w:ascii="Segoe UI" w:hAnsi="Segoe UI" w:cs="Segoe UI"/>
-          <w:color w:val="0D0D0D"/>
-          <w:shd w:val="clear" w:color="auto" w:fill="FFFFFF"/>
-        </w:rPr>
-        <w:t xml:space="preserve"> </w:t>
-      </w:r>
-      <w:r>
-        <w:rPr>
-          <w:rFonts w:ascii="Segoe UI" w:hAnsi="Segoe UI" w:cs="Segoe UI" w:hint="eastAsia"/>
-          <w:color w:val="0D0D0D"/>
-          <w:shd w:val="clear" w:color="auto" w:fill="FFFFFF"/>
-        </w:rPr>
-        <w:t>관리하기</w:t>
-      </w:r>
-      <w:r>
-        <w:rPr>
-          <w:rFonts w:ascii="Segoe UI" w:hAnsi="Segoe UI" w:cs="Segoe UI"/>
-          <w:color w:val="0D0D0D"/>
-          <w:shd w:val="clear" w:color="auto" w:fill="FFFFFF"/>
-        </w:rPr>
-        <w:t xml:space="preserve"> </w:t>
-      </w:r>
-      <w:r>
-        <w:rPr>
-          <w:rFonts w:ascii="Segoe UI" w:hAnsi="Segoe UI" w:cs="Segoe UI" w:hint="eastAsia"/>
-          <w:color w:val="0D0D0D"/>
-          <w:shd w:val="clear" w:color="auto" w:fill="FFFFFF"/>
-        </w:rPr>
-        <w:t>위해</w:t>
-      </w:r>
-      <w:r>
-        <w:rPr>
-          <w:rFonts w:ascii="Segoe UI" w:hAnsi="Segoe UI" w:cs="Segoe UI"/>
-          <w:color w:val="0D0D0D"/>
-          <w:shd w:val="clear" w:color="auto" w:fill="FFFFFF"/>
-        </w:rPr>
-        <w:t xml:space="preserve"> </w:t>
-      </w:r>
-      <w:r>
-        <w:rPr>
-          <w:rFonts w:ascii="Segoe UI" w:hAnsi="Segoe UI" w:cs="Segoe UI" w:hint="eastAsia"/>
-          <w:color w:val="0D0D0D"/>
-          <w:shd w:val="clear" w:color="auto" w:fill="FFFFFF"/>
-        </w:rPr>
-        <w:t>어댑터</w:t>
-      </w:r>
-      <w:r>
-        <w:rPr>
-          <w:rFonts w:ascii="Segoe UI" w:hAnsi="Segoe UI" w:cs="Segoe UI"/>
-          <w:color w:val="0D0D0D"/>
-          <w:shd w:val="clear" w:color="auto" w:fill="FFFFFF"/>
-        </w:rPr>
-        <w:t xml:space="preserve"> </w:t>
-      </w:r>
-      <w:r>
-        <w:rPr>
-          <w:rFonts w:ascii="Segoe UI" w:hAnsi="Segoe UI" w:cs="Segoe UI" w:hint="eastAsia"/>
-          <w:color w:val="0D0D0D"/>
-          <w:shd w:val="clear" w:color="auto" w:fill="FFFFFF"/>
-        </w:rPr>
-        <w:t>패턴을</w:t>
-      </w:r>
-      <w:r>
-        <w:rPr>
-          <w:rFonts w:ascii="Segoe UI" w:hAnsi="Segoe UI" w:cs="Segoe UI"/>
-          <w:color w:val="0D0D0D"/>
-          <w:shd w:val="clear" w:color="auto" w:fill="FFFFFF"/>
-        </w:rPr>
-        <w:t xml:space="preserve"> </w:t>
-      </w:r>
-      <w:r>
-        <w:rPr>
-          <w:rFonts w:ascii="Segoe UI" w:hAnsi="Segoe UI" w:cs="Segoe UI" w:hint="eastAsia"/>
-          <w:color w:val="0D0D0D"/>
-          <w:shd w:val="clear" w:color="auto" w:fill="FFFFFF"/>
-        </w:rPr>
-        <w:t>사용하여</w:t>
-      </w:r>
-      <w:r>
-        <w:rPr>
-          <w:rFonts w:ascii="Segoe UI" w:hAnsi="Segoe UI" w:cs="Segoe UI"/>
-          <w:color w:val="0D0D0D"/>
-          <w:shd w:val="clear" w:color="auto" w:fill="FFFFFF"/>
-        </w:rPr>
-        <w:t xml:space="preserve"> </w:t>
-      </w:r>
-      <w:proofErr w:type="spellStart"/>
-      <w:r>
-        <w:rPr>
-          <w:rFonts w:ascii="Segoe UI" w:hAnsi="Segoe UI" w:cs="Segoe UI"/>
-          <w:color w:val="0D0D0D"/>
-          <w:shd w:val="clear" w:color="auto" w:fill="FFFFFF"/>
-        </w:rPr>
-        <w:t>DatabaseConnection</w:t>
-      </w:r>
-      <w:proofErr w:type="spellEnd"/>
-      <w:r>
-        <w:rPr>
-          <w:rFonts w:ascii="Segoe UI" w:hAnsi="Segoe UI" w:cs="Segoe UI"/>
-          <w:color w:val="0D0D0D"/>
-          <w:shd w:val="clear" w:color="auto" w:fill="FFFFFF"/>
-        </w:rPr>
-        <w:t xml:space="preserve"> </w:t>
-      </w:r>
-      <w:r>
-        <w:rPr>
-          <w:rFonts w:ascii="Segoe UI" w:hAnsi="Segoe UI" w:cs="Segoe UI" w:hint="eastAsia"/>
-          <w:color w:val="0D0D0D"/>
-          <w:shd w:val="clear" w:color="auto" w:fill="FFFFFF"/>
-        </w:rPr>
-        <w:t>클래스의</w:t>
-      </w:r>
-      <w:r>
-        <w:rPr>
-          <w:rFonts w:ascii="Segoe UI" w:hAnsi="Segoe UI" w:cs="Segoe UI"/>
-          <w:color w:val="0D0D0D"/>
-          <w:shd w:val="clear" w:color="auto" w:fill="FFFFFF"/>
-        </w:rPr>
-        <w:t xml:space="preserve"> </w:t>
-      </w:r>
-      <w:r>
-        <w:rPr>
-          <w:rFonts w:ascii="Segoe UI" w:hAnsi="Segoe UI" w:cs="Segoe UI" w:hint="eastAsia"/>
-          <w:color w:val="0D0D0D"/>
-          <w:shd w:val="clear" w:color="auto" w:fill="FFFFFF"/>
-        </w:rPr>
-        <w:t>인터페이스를</w:t>
-      </w:r>
-      <w:r>
-        <w:rPr>
-          <w:rFonts w:ascii="Segoe UI" w:hAnsi="Segoe UI" w:cs="Segoe UI"/>
-          <w:color w:val="0D0D0D"/>
-          <w:shd w:val="clear" w:color="auto" w:fill="FFFFFF"/>
-        </w:rPr>
-        <w:t xml:space="preserve"> </w:t>
-      </w:r>
-      <w:proofErr w:type="spellStart"/>
-      <w:r>
-        <w:rPr>
-          <w:rFonts w:ascii="Segoe UI" w:hAnsi="Segoe UI" w:cs="Segoe UI"/>
-          <w:color w:val="0D0D0D"/>
-          <w:shd w:val="clear" w:color="auto" w:fill="FFFFFF"/>
-        </w:rPr>
-        <w:t>UsageRecordDBManager</w:t>
-      </w:r>
-      <w:proofErr w:type="spellEnd"/>
-      <w:r>
-        <w:rPr>
-          <w:rFonts w:ascii="Segoe UI" w:hAnsi="Segoe UI" w:cs="Segoe UI"/>
-          <w:color w:val="0D0D0D"/>
-          <w:shd w:val="clear" w:color="auto" w:fill="FFFFFF"/>
-        </w:rPr>
-        <w:t xml:space="preserve"> </w:t>
-      </w:r>
-      <w:r>
-        <w:rPr>
-          <w:rFonts w:ascii="Segoe UI" w:hAnsi="Segoe UI" w:cs="Segoe UI" w:hint="eastAsia"/>
-          <w:color w:val="0D0D0D"/>
-          <w:shd w:val="clear" w:color="auto" w:fill="FFFFFF"/>
-        </w:rPr>
-        <w:t>클래스에</w:t>
-      </w:r>
-      <w:r>
-        <w:rPr>
-          <w:rFonts w:ascii="Segoe UI" w:hAnsi="Segoe UI" w:cs="Segoe UI"/>
-          <w:color w:val="0D0D0D"/>
-          <w:shd w:val="clear" w:color="auto" w:fill="FFFFFF"/>
-        </w:rPr>
-        <w:t xml:space="preserve"> </w:t>
-      </w:r>
-      <w:r>
-        <w:rPr>
-          <w:rFonts w:ascii="Segoe UI" w:hAnsi="Segoe UI" w:cs="Segoe UI" w:hint="eastAsia"/>
-          <w:color w:val="0D0D0D"/>
-          <w:shd w:val="clear" w:color="auto" w:fill="FFFFFF"/>
-        </w:rPr>
-        <w:t>맞게</w:t>
-      </w:r>
-      <w:r>
-        <w:rPr>
-          <w:rFonts w:ascii="Segoe UI" w:hAnsi="Segoe UI" w:cs="Segoe UI"/>
-          <w:color w:val="0D0D0D"/>
-          <w:shd w:val="clear" w:color="auto" w:fill="FFFFFF"/>
-        </w:rPr>
-        <w:t xml:space="preserve"> </w:t>
-      </w:r>
-      <w:r>
-        <w:rPr>
-          <w:rFonts w:ascii="Segoe UI" w:hAnsi="Segoe UI" w:cs="Segoe UI" w:hint="eastAsia"/>
-          <w:color w:val="0D0D0D"/>
-          <w:shd w:val="clear" w:color="auto" w:fill="FFFFFF"/>
-        </w:rPr>
-        <w:t>적응시킬</w:t>
-      </w:r>
-      <w:r>
-        <w:rPr>
-          <w:rFonts w:ascii="Segoe UI" w:hAnsi="Segoe UI" w:cs="Segoe UI"/>
-          <w:color w:val="0D0D0D"/>
-          <w:shd w:val="clear" w:color="auto" w:fill="FFFFFF"/>
-        </w:rPr>
-        <w:t xml:space="preserve"> </w:t>
-      </w:r>
-      <w:r>
-        <w:rPr>
-          <w:rFonts w:ascii="Segoe UI" w:hAnsi="Segoe UI" w:cs="Segoe UI" w:hint="eastAsia"/>
-          <w:color w:val="0D0D0D"/>
-          <w:shd w:val="clear" w:color="auto" w:fill="FFFFFF"/>
-        </w:rPr>
-        <w:t>수</w:t>
-      </w:r>
-      <w:r>
-        <w:rPr>
-          <w:rFonts w:ascii="Segoe UI" w:hAnsi="Segoe UI" w:cs="Segoe UI"/>
-          <w:color w:val="0D0D0D"/>
-          <w:shd w:val="clear" w:color="auto" w:fill="FFFFFF"/>
-        </w:rPr>
-        <w:t xml:space="preserve"> </w:t>
-      </w:r>
-      <w:r>
-        <w:rPr>
-          <w:rFonts w:ascii="Segoe UI" w:hAnsi="Segoe UI" w:cs="Segoe UI" w:hint="eastAsia"/>
-          <w:color w:val="0D0D0D"/>
-          <w:shd w:val="clear" w:color="auto" w:fill="FFFFFF"/>
-        </w:rPr>
-        <w:t>있다</w:t>
-      </w:r>
-      <w:r>
-        <w:rPr>
-          <w:rFonts w:ascii="Segoe UI" w:hAnsi="Segoe UI" w:cs="Segoe UI"/>
-          <w:color w:val="0D0D0D"/>
-          <w:shd w:val="clear" w:color="auto" w:fill="FFFFFF"/>
-        </w:rPr>
-        <w:t xml:space="preserve">. </w:t>
-      </w:r>
-      <w:r>
-        <w:rPr>
-          <w:rFonts w:ascii="Segoe UI" w:hAnsi="Segoe UI" w:cs="Segoe UI" w:hint="eastAsia"/>
-          <w:color w:val="0D0D0D"/>
-          <w:shd w:val="clear" w:color="auto" w:fill="FFFFFF"/>
-        </w:rPr>
-        <w:t>이를</w:t>
-      </w:r>
-      <w:r>
-        <w:rPr>
-          <w:rFonts w:ascii="Segoe UI" w:hAnsi="Segoe UI" w:cs="Segoe UI"/>
-          <w:color w:val="0D0D0D"/>
-          <w:shd w:val="clear" w:color="auto" w:fill="FFFFFF"/>
-        </w:rPr>
-        <w:t xml:space="preserve"> </w:t>
-      </w:r>
-      <w:r>
-        <w:rPr>
-          <w:rFonts w:ascii="Segoe UI" w:hAnsi="Segoe UI" w:cs="Segoe UI" w:hint="eastAsia"/>
-          <w:color w:val="0D0D0D"/>
-          <w:shd w:val="clear" w:color="auto" w:fill="FFFFFF"/>
-        </w:rPr>
-        <w:t>통해</w:t>
-      </w:r>
-      <w:r>
-        <w:rPr>
-          <w:rFonts w:ascii="Segoe UI" w:hAnsi="Segoe UI" w:cs="Segoe UI"/>
-          <w:color w:val="0D0D0D"/>
-          <w:shd w:val="clear" w:color="auto" w:fill="FFFFFF"/>
-        </w:rPr>
-        <w:t xml:space="preserve"> </w:t>
-      </w:r>
-      <w:r>
-        <w:rPr>
-          <w:rFonts w:ascii="Segoe UI" w:hAnsi="Segoe UI" w:cs="Segoe UI" w:hint="eastAsia"/>
-          <w:color w:val="0D0D0D"/>
-          <w:shd w:val="clear" w:color="auto" w:fill="FFFFFF"/>
-        </w:rPr>
-        <w:t>두</w:t>
-      </w:r>
-      <w:r>
-        <w:rPr>
-          <w:rFonts w:ascii="Segoe UI" w:hAnsi="Segoe UI" w:cs="Segoe UI"/>
-          <w:color w:val="0D0D0D"/>
-          <w:shd w:val="clear" w:color="auto" w:fill="FFFFFF"/>
-        </w:rPr>
-        <w:t xml:space="preserve"> </w:t>
-      </w:r>
-      <w:r>
-        <w:rPr>
-          <w:rFonts w:ascii="Segoe UI" w:hAnsi="Segoe UI" w:cs="Segoe UI" w:hint="eastAsia"/>
-          <w:color w:val="0D0D0D"/>
-          <w:shd w:val="clear" w:color="auto" w:fill="FFFFFF"/>
-        </w:rPr>
-        <w:t>클래스</w:t>
-      </w:r>
-      <w:r>
-        <w:rPr>
-          <w:rFonts w:ascii="Segoe UI" w:hAnsi="Segoe UI" w:cs="Segoe UI"/>
-          <w:color w:val="0D0D0D"/>
-          <w:shd w:val="clear" w:color="auto" w:fill="FFFFFF"/>
-        </w:rPr>
-        <w:t xml:space="preserve"> </w:t>
-      </w:r>
-      <w:r>
-        <w:rPr>
-          <w:rFonts w:ascii="Segoe UI" w:hAnsi="Segoe UI" w:cs="Segoe UI" w:hint="eastAsia"/>
-          <w:color w:val="0D0D0D"/>
-          <w:shd w:val="clear" w:color="auto" w:fill="FFFFFF"/>
-        </w:rPr>
-        <w:t>간의</w:t>
-      </w:r>
-      <w:r>
-        <w:rPr>
-          <w:rFonts w:ascii="Segoe UI" w:hAnsi="Segoe UI" w:cs="Segoe UI"/>
-          <w:color w:val="0D0D0D"/>
-          <w:shd w:val="clear" w:color="auto" w:fill="FFFFFF"/>
-        </w:rPr>
-        <w:t xml:space="preserve"> </w:t>
-      </w:r>
-      <w:r>
-        <w:rPr>
-          <w:rFonts w:ascii="Segoe UI" w:hAnsi="Segoe UI" w:cs="Segoe UI" w:hint="eastAsia"/>
-          <w:color w:val="0D0D0D"/>
-          <w:shd w:val="clear" w:color="auto" w:fill="FFFFFF"/>
-        </w:rPr>
-        <w:t>호환성을</w:t>
-      </w:r>
-      <w:r>
-        <w:rPr>
-          <w:rFonts w:ascii="Segoe UI" w:hAnsi="Segoe UI" w:cs="Segoe UI"/>
-          <w:color w:val="0D0D0D"/>
-          <w:shd w:val="clear" w:color="auto" w:fill="FFFFFF"/>
-        </w:rPr>
-        <w:t xml:space="preserve"> </w:t>
-      </w:r>
-      <w:r>
-        <w:rPr>
-          <w:rFonts w:ascii="Segoe UI" w:hAnsi="Segoe UI" w:cs="Segoe UI" w:hint="eastAsia"/>
-          <w:color w:val="0D0D0D"/>
-          <w:shd w:val="clear" w:color="auto" w:fill="FFFFFF"/>
-        </w:rPr>
-        <w:t>유지하고</w:t>
-      </w:r>
-      <w:r>
-        <w:rPr>
-          <w:rFonts w:ascii="Segoe UI" w:hAnsi="Segoe UI" w:cs="Segoe UI"/>
-          <w:color w:val="0D0D0D"/>
-          <w:shd w:val="clear" w:color="auto" w:fill="FFFFFF"/>
-        </w:rPr>
-        <w:t xml:space="preserve"> </w:t>
-      </w:r>
-      <w:r>
-        <w:rPr>
-          <w:rFonts w:ascii="Segoe UI" w:hAnsi="Segoe UI" w:cs="Segoe UI" w:hint="eastAsia"/>
-          <w:color w:val="0D0D0D"/>
-          <w:shd w:val="clear" w:color="auto" w:fill="FFFFFF"/>
-        </w:rPr>
-        <w:t>코드의</w:t>
-      </w:r>
-      <w:r>
-        <w:rPr>
-          <w:rFonts w:ascii="Segoe UI" w:hAnsi="Segoe UI" w:cs="Segoe UI"/>
-          <w:color w:val="0D0D0D"/>
-          <w:shd w:val="clear" w:color="auto" w:fill="FFFFFF"/>
-        </w:rPr>
-        <w:t xml:space="preserve"> </w:t>
-      </w:r>
-      <w:r>
-        <w:rPr>
-          <w:rFonts w:ascii="Segoe UI" w:hAnsi="Segoe UI" w:cs="Segoe UI" w:hint="eastAsia"/>
-          <w:color w:val="0D0D0D"/>
-          <w:shd w:val="clear" w:color="auto" w:fill="FFFFFF"/>
-        </w:rPr>
-        <w:t>유연성을</w:t>
-      </w:r>
-      <w:r>
-        <w:rPr>
-          <w:rFonts w:ascii="Segoe UI" w:hAnsi="Segoe UI" w:cs="Segoe UI"/>
-          <w:color w:val="0D0D0D"/>
-          <w:shd w:val="clear" w:color="auto" w:fill="FFFFFF"/>
-        </w:rPr>
-        <w:t xml:space="preserve"> </w:t>
-      </w:r>
-      <w:r>
-        <w:rPr>
-          <w:rFonts w:ascii="Segoe UI" w:hAnsi="Segoe UI" w:cs="Segoe UI" w:hint="eastAsia"/>
-          <w:color w:val="0D0D0D"/>
-          <w:shd w:val="clear" w:color="auto" w:fill="FFFFFF"/>
-        </w:rPr>
-        <w:t>향상시킬</w:t>
-      </w:r>
-      <w:r>
-        <w:rPr>
-          <w:rFonts w:ascii="Segoe UI" w:hAnsi="Segoe UI" w:cs="Segoe UI"/>
-          <w:color w:val="0D0D0D"/>
-          <w:shd w:val="clear" w:color="auto" w:fill="FFFFFF"/>
-        </w:rPr>
-        <w:t xml:space="preserve"> </w:t>
-      </w:r>
-      <w:r>
-        <w:rPr>
-          <w:rFonts w:ascii="Segoe UI" w:hAnsi="Segoe UI" w:cs="Segoe UI" w:hint="eastAsia"/>
-          <w:color w:val="0D0D0D"/>
-          <w:shd w:val="clear" w:color="auto" w:fill="FFFFFF"/>
-        </w:rPr>
-        <w:t>수</w:t>
-      </w:r>
-      <w:r>
-        <w:rPr>
-          <w:rFonts w:ascii="Segoe UI" w:hAnsi="Segoe UI" w:cs="Segoe UI"/>
-          <w:color w:val="0D0D0D"/>
-          <w:shd w:val="clear" w:color="auto" w:fill="FFFFFF"/>
-        </w:rPr>
-        <w:t xml:space="preserve"> </w:t>
-      </w:r>
-      <w:r>
-        <w:rPr>
-          <w:rFonts w:ascii="Segoe UI" w:hAnsi="Segoe UI" w:cs="Segoe UI" w:hint="eastAsia"/>
-          <w:color w:val="0D0D0D"/>
-          <w:shd w:val="clear" w:color="auto" w:fill="FFFFFF"/>
-        </w:rPr>
-        <w:t>있다</w:t>
-      </w:r>
-      <w:r>
-        <w:rPr>
-          <w:rFonts w:ascii="Segoe UI" w:hAnsi="Segoe UI" w:cs="Segoe UI"/>
-          <w:color w:val="0D0D0D"/>
-          <w:shd w:val="clear" w:color="auto" w:fill="FFFFFF"/>
-        </w:rPr>
-        <w:t>.</w:t>
-      </w:r>
-    </w:p>
-    <w:p>
-      <w:pPr>
-        <w:rPr>
-          <w:rFonts w:hint="eastAsia"/>
-        </w:rPr>
-      </w:pPr>
       <w:r>
         <w:rPr>
           <w:noProof/>
         </w:rPr>
+        <w:lastRenderedPageBreak/>
         <w:drawing>
-          <wp:inline distT="0" distB="0" distL="0" distR="0" wp14:anchorId="24B27899" wp14:editId="2E6BCE4C">
-            <wp:extent cx="5724525" cy="3314700"/>
-            <wp:effectExtent l="0" t="0" r="9525" b="0"/>
-            <wp:docPr id="1486042668" name="그림 2" descr="텍스트, 도표, 영수증, 라인이(가) 표시된 사진&#10;&#10;자동 생성된 설명"/>
+          <wp:inline distT="0" distB="0" distL="0" distR="0" wp14:anchorId="2A19091F" wp14:editId="1D7FB39E">
+            <wp:extent cx="5731510" cy="3593465"/>
+            <wp:effectExtent l="0" t="0" r="0" b="635"/>
+            <wp:docPr id="1025219248" name="그림 2" descr="텍스트, 영수증, 도표, 스크린샷이(가) 표시된 사진&#10;&#10;자동 생성된 설명"/>
             <wp:cNvGraphicFramePr>
               <a:graphicFrameLocks xmlns:a="http://schemas.openxmlformats.org/drawingml/2006/main" noChangeAspect="1"/>
             </wp:cNvGraphicFramePr>
@@ -6805,10 +5724,8 @@
               <a:graphicData uri="http://schemas.openxmlformats.org/drawingml/2006/picture">
                 <pic:pic xmlns:pic="http://schemas.openxmlformats.org/drawingml/2006/picture">
                   <pic:nvPicPr>
-                    <pic:cNvPr id="0" name="그림 2" descr="텍스트, 도표, 영수증, 라인이(가) 표시된 사진&#10;&#10;자동 생성된 설명"/>
-                    <pic:cNvPicPr>
-                      <a:picLocks noChangeAspect="1" noChangeArrowheads="1"/>
-                    </pic:cNvPicPr>
+                    <pic:cNvPr id="1025219248" name="그림 2" descr="텍스트, 영수증, 도표, 스크린샷이(가) 표시된 사진&#10;&#10;자동 생성된 설명"/>
+                    <pic:cNvPicPr/>
                   </pic:nvPicPr>
                   <pic:blipFill>
                     <a:blip r:embed="rId12">
@@ -6818,23 +5735,18 @@
                         </a:ext>
                       </a:extLst>
                     </a:blip>
-                    <a:srcRect/>
                     <a:stretch>
                       <a:fillRect/>
                     </a:stretch>
                   </pic:blipFill>
-                  <pic:spPr bwMode="auto">
+                  <pic:spPr>
                     <a:xfrm>
                       <a:off x="0" y="0"/>
-                      <a:ext cx="5724525" cy="3314700"/>
+                      <a:ext cx="5731510" cy="3593465"/>
                     </a:xfrm>
                     <a:prstGeom prst="rect">
                       <a:avLst/>
                     </a:prstGeom>
-                    <a:noFill/>
-                    <a:ln>
-                      <a:noFill/>
-                    </a:ln>
                   </pic:spPr>
                 </pic:pic>
               </a:graphicData>
@@ -6843,6 +5755,7 @@
         </w:drawing>
       </w:r>
     </w:p>
+    <w:p/>
     <w:p>
       <w:pPr>
         <w:rPr>
@@ -6856,50 +5769,51 @@
           <w:b/>
           <w:bCs/>
         </w:rPr>
-        <w:lastRenderedPageBreak/>
         <w:t>9</w:t>
       </w:r>
       <w:r>
         <w:rPr>
+          <w:rFonts w:hint="eastAsia"/>
           <w:b/>
           <w:bCs/>
         </w:rPr>
-        <w:t>. Feedback – Command(</w:t>
-      </w:r>
-      <w:r>
-        <w:rPr>
-          <w:rFonts w:hint="eastAsia"/>
+        <w:t xml:space="preserve">. </w:t>
+      </w:r>
+      <w:r>
+        <w:rPr>
           <w:b/>
           <w:bCs/>
         </w:rPr>
-        <w:t>행위</w:t>
-      </w:r>
-      <w:r>
-        <w:rPr>
+        <w:t>Feedback – Command(</w:t>
+      </w:r>
+      <w:r>
+        <w:rPr>
+          <w:rFonts w:hint="eastAsia"/>
           <w:b/>
           <w:bCs/>
         </w:rPr>
-        <w:t xml:space="preserve"> </w:t>
-      </w:r>
-      <w:r>
-        <w:rPr>
-          <w:rFonts w:hint="eastAsia"/>
+        <w:t>행위 패턴</w:t>
+      </w:r>
+      <w:r>
+        <w:rPr>
           <w:b/>
           <w:bCs/>
         </w:rPr>
-        <w:t>패턴</w:t>
-      </w:r>
-      <w:r>
-        <w:rPr>
-          <w:b/>
-          <w:bCs/>
-        </w:rPr>
         <w:t>)</w:t>
       </w:r>
     </w:p>
     <w:p>
       <w:r>
-        <w:t>- Command</w:t>
+        <w:rPr>
+          <w:rFonts w:hint="eastAsia"/>
+        </w:rPr>
+        <w:t xml:space="preserve">- </w:t>
+      </w:r>
+      <w:r>
+        <w:rPr>
+          <w:rFonts w:hint="eastAsia"/>
+        </w:rPr>
+        <w:t>Command</w:t>
       </w:r>
       <w:r>
         <w:rPr>
@@ -6908,25 +5822,10 @@
         <w:t>는</w:t>
       </w:r>
       <w:r>
-        <w:t xml:space="preserve"> </w:t>
-      </w:r>
-      <w:r>
-        <w:rPr>
-          <w:rFonts w:hint="eastAsia"/>
-        </w:rPr>
-        <w:t>요청을</w:t>
-      </w:r>
-      <w:r>
-        <w:t xml:space="preserve"> </w:t>
-      </w:r>
-      <w:r>
-        <w:rPr>
-          <w:rFonts w:hint="eastAsia"/>
-        </w:rPr>
-        <w:t>객체로</w:t>
-      </w:r>
-      <w:r>
-        <w:t xml:space="preserve"> </w:t>
+        <w:rPr>
+          <w:rFonts w:hint="eastAsia"/>
+        </w:rPr>
+        <w:t xml:space="preserve"> 요청을 객체로 </w:t>
       </w:r>
       <w:proofErr w:type="spellStart"/>
       <w:r>
@@ -6937,25 +5836,10 @@
       </w:r>
       <w:proofErr w:type="spellEnd"/>
       <w:r>
-        <w:t xml:space="preserve"> </w:t>
-      </w:r>
-      <w:r>
-        <w:rPr>
-          <w:rFonts w:hint="eastAsia"/>
-        </w:rPr>
-        <w:t>요청</w:t>
-      </w:r>
-      <w:r>
-        <w:t xml:space="preserve"> </w:t>
-      </w:r>
-      <w:r>
-        <w:rPr>
-          <w:rFonts w:hint="eastAsia"/>
-        </w:rPr>
-        <w:t>내역을</w:t>
-      </w:r>
-      <w:r>
-        <w:t xml:space="preserve"> </w:t>
+        <w:rPr>
+          <w:rFonts w:hint="eastAsia"/>
+        </w:rPr>
+        <w:t xml:space="preserve"> 요청 내역을 </w:t>
       </w:r>
       <w:proofErr w:type="spellStart"/>
       <w:r>
@@ -6966,327 +5850,42 @@
       </w:r>
       <w:proofErr w:type="spellEnd"/>
       <w:r>
-        <w:t xml:space="preserve">, </w:t>
-      </w:r>
-      <w:r>
-        <w:rPr>
-          <w:rFonts w:hint="eastAsia"/>
-        </w:rPr>
-        <w:t>이를</w:t>
-      </w:r>
-      <w:r>
-        <w:t xml:space="preserve"> </w:t>
-      </w:r>
-      <w:r>
-        <w:rPr>
-          <w:rFonts w:hint="eastAsia"/>
-        </w:rPr>
-        <w:t>통해</w:t>
-      </w:r>
-      <w:r>
-        <w:t xml:space="preserve"> </w:t>
-      </w:r>
-      <w:r>
-        <w:rPr>
-          <w:rFonts w:hint="eastAsia"/>
-        </w:rPr>
-        <w:t>요청을</w:t>
-      </w:r>
-      <w:r>
-        <w:t xml:space="preserve"> </w:t>
-      </w:r>
-      <w:r>
-        <w:rPr>
-          <w:rFonts w:hint="eastAsia"/>
-        </w:rPr>
-        <w:t>큐에</w:t>
-      </w:r>
-      <w:r>
-        <w:t xml:space="preserve"> </w:t>
-      </w:r>
-      <w:r>
-        <w:rPr>
-          <w:rFonts w:hint="eastAsia"/>
-        </w:rPr>
-        <w:t>저장하거나</w:t>
-      </w:r>
-      <w:r>
-        <w:t xml:space="preserve"> </w:t>
-      </w:r>
-      <w:r>
-        <w:rPr>
-          <w:rFonts w:hint="eastAsia"/>
-        </w:rPr>
-        <w:t>로깅하고</w:t>
-      </w:r>
-      <w:r>
-        <w:t xml:space="preserve"> </w:t>
-      </w:r>
-      <w:r>
-        <w:rPr>
-          <w:rFonts w:hint="eastAsia"/>
-        </w:rPr>
-        <w:t>취소할</w:t>
-      </w:r>
-      <w:r>
-        <w:t xml:space="preserve"> </w:t>
-      </w:r>
-      <w:r>
-        <w:rPr>
-          <w:rFonts w:hint="eastAsia"/>
-        </w:rPr>
-        <w:t>수</w:t>
-      </w:r>
-      <w:r>
-        <w:t xml:space="preserve"> </w:t>
-      </w:r>
-      <w:r>
-        <w:rPr>
-          <w:rFonts w:hint="eastAsia"/>
-        </w:rPr>
-        <w:t>있게</w:t>
-      </w:r>
-      <w:r>
-        <w:t xml:space="preserve"> </w:t>
-      </w:r>
-      <w:r>
-        <w:rPr>
-          <w:rFonts w:hint="eastAsia"/>
-        </w:rPr>
-        <w:t>만드는</w:t>
-      </w:r>
-      <w:r>
-        <w:t xml:space="preserve"> </w:t>
-      </w:r>
-      <w:r>
-        <w:rPr>
-          <w:rFonts w:hint="eastAsia"/>
-        </w:rPr>
-        <w:t>디자인</w:t>
-      </w:r>
-      <w:r>
-        <w:t xml:space="preserve"> </w:t>
-      </w:r>
-      <w:r>
-        <w:rPr>
-          <w:rFonts w:hint="eastAsia"/>
-        </w:rPr>
-        <w:t>패턴이다</w:t>
-      </w:r>
-      <w:r>
-        <w:t xml:space="preserve">. </w:t>
-      </w:r>
-      <w:r>
-        <w:rPr>
-          <w:rFonts w:hint="eastAsia"/>
-        </w:rPr>
-        <w:t>이</w:t>
-      </w:r>
-      <w:r>
-        <w:t xml:space="preserve"> </w:t>
-      </w:r>
-      <w:r>
-        <w:rPr>
-          <w:rFonts w:hint="eastAsia"/>
-        </w:rPr>
-        <w:t>패턴은</w:t>
-      </w:r>
-      <w:r>
-        <w:t xml:space="preserve"> </w:t>
-      </w:r>
-      <w:r>
-        <w:rPr>
-          <w:rFonts w:hint="eastAsia"/>
-        </w:rPr>
-        <w:t>객체</w:t>
-      </w:r>
-      <w:r>
-        <w:t xml:space="preserve"> </w:t>
-      </w:r>
-      <w:r>
-        <w:rPr>
-          <w:rFonts w:hint="eastAsia"/>
-        </w:rPr>
-        <w:t>간의</w:t>
-      </w:r>
-      <w:r>
-        <w:t xml:space="preserve"> </w:t>
-      </w:r>
-      <w:r>
-        <w:rPr>
-          <w:rFonts w:hint="eastAsia"/>
-        </w:rPr>
-        <w:t>통신을</w:t>
-      </w:r>
-      <w:r>
-        <w:t xml:space="preserve"> </w:t>
-      </w:r>
-      <w:r>
-        <w:rPr>
-          <w:rFonts w:hint="eastAsia"/>
-        </w:rPr>
-        <w:t>느슨하게</w:t>
-      </w:r>
-      <w:r>
-        <w:t xml:space="preserve"> </w:t>
-      </w:r>
-      <w:r>
-        <w:rPr>
-          <w:rFonts w:hint="eastAsia"/>
-        </w:rPr>
-        <w:t>결합하여</w:t>
-      </w:r>
-      <w:r>
-        <w:t xml:space="preserve"> </w:t>
-      </w:r>
-      <w:r>
-        <w:rPr>
-          <w:rFonts w:hint="eastAsia"/>
-        </w:rPr>
-        <w:t>요청을</w:t>
-      </w:r>
-      <w:r>
-        <w:t xml:space="preserve"> </w:t>
-      </w:r>
-      <w:r>
-        <w:rPr>
-          <w:rFonts w:hint="eastAsia"/>
-        </w:rPr>
-        <w:t>보내는</w:t>
-      </w:r>
-      <w:r>
-        <w:t xml:space="preserve"> </w:t>
-      </w:r>
-      <w:r>
-        <w:rPr>
-          <w:rFonts w:hint="eastAsia"/>
-        </w:rPr>
-        <w:t>객체와</w:t>
-      </w:r>
-      <w:r>
-        <w:t xml:space="preserve"> </w:t>
-      </w:r>
-      <w:r>
-        <w:rPr>
-          <w:rFonts w:hint="eastAsia"/>
-        </w:rPr>
-        <w:t>요청을</w:t>
-      </w:r>
-      <w:r>
-        <w:t xml:space="preserve"> </w:t>
-      </w:r>
-      <w:r>
-        <w:rPr>
-          <w:rFonts w:hint="eastAsia"/>
-        </w:rPr>
-        <w:t>받는</w:t>
-      </w:r>
-      <w:r>
-        <w:t xml:space="preserve"> </w:t>
-      </w:r>
-      <w:r>
-        <w:rPr>
-          <w:rFonts w:hint="eastAsia"/>
-        </w:rPr>
-        <w:t>객체</w:t>
-      </w:r>
-      <w:r>
-        <w:t xml:space="preserve"> </w:t>
-      </w:r>
-      <w:r>
-        <w:rPr>
-          <w:rFonts w:hint="eastAsia"/>
-        </w:rPr>
-        <w:t>사이의</w:t>
-      </w:r>
-      <w:r>
-        <w:t xml:space="preserve"> </w:t>
-      </w:r>
-      <w:r>
-        <w:rPr>
-          <w:rFonts w:hint="eastAsia"/>
-        </w:rPr>
-        <w:t>관계를</w:t>
-      </w:r>
-      <w:r>
-        <w:t xml:space="preserve"> </w:t>
-      </w:r>
-      <w:r>
-        <w:rPr>
-          <w:rFonts w:hint="eastAsia"/>
-        </w:rPr>
-        <w:t>유연하게</w:t>
-      </w:r>
-      <w:r>
-        <w:t xml:space="preserve"> </w:t>
-      </w:r>
-      <w:r>
-        <w:rPr>
-          <w:rFonts w:hint="eastAsia"/>
-        </w:rPr>
-        <w:t>만든다</w:t>
-      </w:r>
-      <w:r>
-        <w:t>.</w:t>
+        <w:rPr>
+          <w:rFonts w:hint="eastAsia"/>
+        </w:rPr>
+        <w:t>, 이를 통해 요청을 큐에 저장하거나 로깅하고 취소할 수 있게 만드는 디자인 패턴</w:t>
+      </w:r>
+      <w:r>
+        <w:rPr>
+          <w:rFonts w:hint="eastAsia"/>
+        </w:rPr>
+        <w:t>이다</w:t>
+      </w:r>
+      <w:r>
+        <w:rPr>
+          <w:rFonts w:hint="eastAsia"/>
+        </w:rPr>
+        <w:t>. 이 패턴은 객체 간의 통신을 느슨하게 결합하여 요청을 보내는 객체와 요청을 받는 객체 사이의 관계를 유연하게 만</w:t>
+      </w:r>
+      <w:r>
+        <w:rPr>
+          <w:rFonts w:hint="eastAsia"/>
+        </w:rPr>
+        <w:t>든다.</w:t>
       </w:r>
     </w:p>
     <w:p>
       <w:r>
-        <w:t xml:space="preserve">- Feedback </w:t>
-      </w:r>
-      <w:r>
-        <w:rPr>
-          <w:rFonts w:hint="eastAsia"/>
-        </w:rPr>
-        <w:t>클래스에서는</w:t>
-      </w:r>
-      <w:r>
-        <w:t xml:space="preserve"> </w:t>
-      </w:r>
-      <w:r>
-        <w:rPr>
-          <w:rFonts w:hint="eastAsia"/>
-        </w:rPr>
-        <w:t>사용자가</w:t>
-      </w:r>
-      <w:r>
-        <w:t xml:space="preserve"> </w:t>
-      </w:r>
-      <w:r>
-        <w:rPr>
-          <w:rFonts w:hint="eastAsia"/>
-        </w:rPr>
-        <w:t>피드백을</w:t>
-      </w:r>
-      <w:r>
-        <w:t xml:space="preserve"> </w:t>
-      </w:r>
-      <w:r>
-        <w:rPr>
-          <w:rFonts w:hint="eastAsia"/>
-        </w:rPr>
-        <w:t>추가하거나</w:t>
-      </w:r>
-      <w:r>
-        <w:t xml:space="preserve"> </w:t>
-      </w:r>
-      <w:r>
-        <w:rPr>
-          <w:rFonts w:hint="eastAsia"/>
-        </w:rPr>
-        <w:t>가져올</w:t>
-      </w:r>
-      <w:r>
-        <w:t xml:space="preserve"> </w:t>
-      </w:r>
-      <w:r>
-        <w:rPr>
-          <w:rFonts w:hint="eastAsia"/>
-        </w:rPr>
-        <w:t>때</w:t>
-      </w:r>
-      <w:r>
-        <w:t xml:space="preserve"> </w:t>
+        <w:rPr>
+          <w:rFonts w:hint="eastAsia"/>
+        </w:rPr>
+        <w:t xml:space="preserve">- </w:t>
+      </w:r>
+      <w:r>
+        <w:rPr>
+          <w:rFonts w:hint="eastAsia"/>
+        </w:rPr>
+        <w:t xml:space="preserve">Feedback 클래스에서는 사용자가 피드백을 추가하거나 가져올 때 </w:t>
       </w:r>
       <w:proofErr w:type="spellStart"/>
       <w:r>
@@ -7297,25 +5896,10 @@
       </w:r>
       <w:proofErr w:type="spellEnd"/>
       <w:r>
-        <w:t xml:space="preserve"> </w:t>
-      </w:r>
-      <w:r>
-        <w:rPr>
-          <w:rFonts w:hint="eastAsia"/>
-        </w:rPr>
-        <w:t>피드백</w:t>
-      </w:r>
-      <w:r>
-        <w:t xml:space="preserve"> </w:t>
-      </w:r>
-      <w:r>
-        <w:rPr>
-          <w:rFonts w:hint="eastAsia"/>
-        </w:rPr>
-        <w:t>요청이</w:t>
-      </w:r>
-      <w:r>
-        <w:t xml:space="preserve"> </w:t>
+        <w:rPr>
+          <w:rFonts w:hint="eastAsia"/>
+        </w:rPr>
+        <w:t xml:space="preserve"> 피드백 요청이 </w:t>
       </w:r>
       <w:proofErr w:type="spellStart"/>
       <w:r>
@@ -7326,64 +5910,28 @@
       </w:r>
       <w:proofErr w:type="spellEnd"/>
       <w:r>
-        <w:t xml:space="preserve"> </w:t>
-      </w:r>
-      <w:r>
-        <w:rPr>
-          <w:rFonts w:hint="eastAsia"/>
-        </w:rPr>
-        <w:t>하며</w:t>
-      </w:r>
-      <w:r>
-        <w:t xml:space="preserve">, </w:t>
-      </w:r>
-      <w:r>
-        <w:rPr>
-          <w:rFonts w:hint="eastAsia"/>
-        </w:rPr>
-        <w:t>이에</w:t>
-      </w:r>
-      <w:r>
-        <w:t xml:space="preserve"> </w:t>
-      </w:r>
-      <w:r>
-        <w:rPr>
-          <w:rFonts w:hint="eastAsia"/>
-        </w:rPr>
-        <w:t>따라</w:t>
-      </w:r>
-      <w:r>
-        <w:t xml:space="preserve"> </w:t>
-      </w:r>
-      <w:r>
-        <w:rPr>
-          <w:rFonts w:hint="eastAsia"/>
-        </w:rPr>
-        <w:t>커맨드</w:t>
-      </w:r>
-      <w:r>
-        <w:t xml:space="preserve"> </w:t>
-      </w:r>
-      <w:r>
-        <w:rPr>
-          <w:rFonts w:hint="eastAsia"/>
-        </w:rPr>
-        <w:t>패턴이</w:t>
-      </w:r>
-      <w:r>
-        <w:t xml:space="preserve"> </w:t>
-      </w:r>
-      <w:r>
-        <w:rPr>
-          <w:rFonts w:hint="eastAsia"/>
-        </w:rPr>
-        <w:t>적합하다</w:t>
-      </w:r>
-      <w:r>
+        <w:rPr>
+          <w:rFonts w:hint="eastAsia"/>
+        </w:rPr>
+        <w:t xml:space="preserve"> 하며, 이에 따라 커맨드 패턴이 적합</w:t>
+      </w:r>
+      <w:r>
+        <w:rPr>
+          <w:rFonts w:hint="eastAsia"/>
+        </w:rPr>
+        <w:t>하다</w:t>
+      </w:r>
+      <w:r>
+        <w:rPr>
+          <w:rFonts w:hint="eastAsia"/>
+        </w:rPr>
         <w:t xml:space="preserve">. </w:t>
       </w:r>
       <w:proofErr w:type="spellStart"/>
       <w:r>
+        <w:rPr>
+          <w:rFonts w:hint="eastAsia"/>
+        </w:rPr>
         <w:t>addFeedback</w:t>
       </w:r>
       <w:proofErr w:type="spellEnd"/>
@@ -7391,99 +5939,27 @@
         <w:rPr>
           <w:rFonts w:hint="eastAsia"/>
         </w:rPr>
-        <w:t>와</w:t>
-      </w:r>
-      <w:r>
-        <w:t xml:space="preserve"> </w:t>
+        <w:t xml:space="preserve">와 </w:t>
       </w:r>
       <w:proofErr w:type="spellStart"/>
       <w:r>
+        <w:rPr>
+          <w:rFonts w:hint="eastAsia"/>
+        </w:rPr>
         <w:t>getFeedback</w:t>
       </w:r>
       <w:proofErr w:type="spellEnd"/>
       <w:r>
-        <w:t xml:space="preserve"> </w:t>
-      </w:r>
-      <w:r>
-        <w:rPr>
-          <w:rFonts w:hint="eastAsia"/>
-        </w:rPr>
-        <w:t>메서드는</w:t>
-      </w:r>
-      <w:r>
-        <w:t xml:space="preserve"> </w:t>
-      </w:r>
-      <w:r>
-        <w:rPr>
-          <w:rFonts w:hint="eastAsia"/>
-        </w:rPr>
-        <w:t>사용자의</w:t>
-      </w:r>
-      <w:r>
-        <w:t xml:space="preserve"> </w:t>
-      </w:r>
-      <w:r>
-        <w:rPr>
-          <w:rFonts w:hint="eastAsia"/>
-        </w:rPr>
-        <w:t>요청을</w:t>
-      </w:r>
-      <w:r>
-        <w:t xml:space="preserve"> </w:t>
-      </w:r>
-      <w:r>
-        <w:rPr>
-          <w:rFonts w:hint="eastAsia"/>
-        </w:rPr>
-        <w:t>캡슐화하고</w:t>
-      </w:r>
-      <w:r>
-        <w:t xml:space="preserve"> </w:t>
-      </w:r>
-      <w:r>
-        <w:rPr>
-          <w:rFonts w:hint="eastAsia"/>
-        </w:rPr>
-        <w:t>이를</w:t>
-      </w:r>
-      <w:r>
-        <w:t xml:space="preserve"> Feedback </w:t>
-      </w:r>
-      <w:r>
-        <w:rPr>
-          <w:rFonts w:hint="eastAsia"/>
-        </w:rPr>
-        <w:t>객체의</w:t>
-      </w:r>
-      <w:r>
-        <w:t xml:space="preserve"> </w:t>
-      </w:r>
-      <w:r>
-        <w:rPr>
-          <w:rFonts w:hint="eastAsia"/>
-        </w:rPr>
-        <w:t>메서드로</w:t>
-      </w:r>
-      <w:r>
-        <w:t xml:space="preserve"> </w:t>
-      </w:r>
-      <w:r>
-        <w:rPr>
-          <w:rFonts w:hint="eastAsia"/>
-        </w:rPr>
-        <w:t>호출하여</w:t>
-      </w:r>
-      <w:r>
-        <w:t xml:space="preserve"> </w:t>
-      </w:r>
-      <w:r>
-        <w:rPr>
-          <w:rFonts w:hint="eastAsia"/>
-        </w:rPr>
-        <w:t>실행한다</w:t>
-      </w:r>
-      <w:r>
-        <w:t>.</w:t>
+        <w:rPr>
+          <w:rFonts w:hint="eastAsia"/>
+        </w:rPr>
+        <w:t xml:space="preserve"> 메서드는 사용자의 요청을 캡슐화하고 이를 Feedback 객체의 메서드로 호출하여 실행</w:t>
+      </w:r>
+      <w:r>
+        <w:rPr>
+          <w:rFonts w:hint="eastAsia"/>
+        </w:rPr>
+        <w:t>한다.</w:t>
       </w:r>
     </w:p>
     <w:p>
@@ -7492,10 +5968,10 @@
           <w:noProof/>
         </w:rPr>
         <w:drawing>
-          <wp:inline distT="0" distB="0" distL="0" distR="0" wp14:anchorId="6DC94664" wp14:editId="4FD359DD">
-            <wp:extent cx="5724525" cy="2914650"/>
-            <wp:effectExtent l="0" t="0" r="9525" b="0"/>
-            <wp:docPr id="2116677247" name="그림 1" descr="텍스트, 도표, 라인, 평행이(가) 표시된 사진&#10;&#10;자동 생성된 설명"/>
+          <wp:inline distT="0" distB="0" distL="0" distR="0" wp14:anchorId="471A8792" wp14:editId="5FCFB757">
+            <wp:extent cx="5729605" cy="2009422"/>
+            <wp:effectExtent l="0" t="0" r="0" b="0"/>
+            <wp:docPr id="1500179385" name="그림 3" descr="텍스트, 도표, 라인, 평행이(가) 표시된 사진&#10;&#10;자동 생성된 설명"/>
             <wp:cNvGraphicFramePr>
               <a:graphicFrameLocks xmlns:a="http://schemas.openxmlformats.org/drawingml/2006/main" noChangeAspect="1"/>
             </wp:cNvGraphicFramePr>
@@ -7503,10 +5979,8 @@
               <a:graphicData uri="http://schemas.openxmlformats.org/drawingml/2006/picture">
                 <pic:pic xmlns:pic="http://schemas.openxmlformats.org/drawingml/2006/picture">
                   <pic:nvPicPr>
-                    <pic:cNvPr id="0" name="그림 3" descr="텍스트, 도표, 라인, 평행이(가) 표시된 사진&#10;&#10;자동 생성된 설명"/>
-                    <pic:cNvPicPr>
-                      <a:picLocks noChangeAspect="1" noChangeArrowheads="1"/>
-                    </pic:cNvPicPr>
+                    <pic:cNvPr id="1500179385" name="그림 3" descr="텍스트, 도표, 라인, 평행이(가) 표시된 사진&#10;&#10;자동 생성된 설명"/>
+                    <pic:cNvPicPr/>
                   </pic:nvPicPr>
                   <pic:blipFill>
                     <a:blip r:embed="rId13">
@@ -7516,23 +5990,18 @@
                         </a:ext>
                       </a:extLst>
                     </a:blip>
-                    <a:srcRect/>
                     <a:stretch>
                       <a:fillRect/>
                     </a:stretch>
                   </pic:blipFill>
-                  <pic:spPr bwMode="auto">
+                  <pic:spPr>
                     <a:xfrm>
                       <a:off x="0" y="0"/>
-                      <a:ext cx="5724525" cy="2914650"/>
+                      <a:ext cx="5821127" cy="2041520"/>
                     </a:xfrm>
                     <a:prstGeom prst="rect">
                       <a:avLst/>
                     </a:prstGeom>
-                    <a:noFill/>
-                    <a:ln>
-                      <a:noFill/>
-                    </a:ln>
                   </pic:spPr>
                 </pic:pic>
               </a:graphicData>
@@ -7541,7 +6010,6 @@
         </w:drawing>
       </w:r>
     </w:p>
-    <w:p/>
     <w:p/>
     <w:sectPr>
       <w:pgSz w:w="11906" w:h="16838"/>

</xml_diff>